<commit_message>
Fixing the table design
</commit_message>
<xml_diff>
--- a/Courses/Software-Sciences/Module-3-Databases-New/06-Modeling-Databases/06-Modeling-Databases-Exercise.docx
+++ b/Courses/Software-Sciences/Module-3-Databases-New/06-Modeling-Databases/06-Modeling-Databases-Exercise.docx
@@ -552,7 +552,7 @@
                 <w:tab w:val="center" w:pos="1451"/>
                 <w:tab w:val="right" w:pos="2903"/>
               </w:tabs>
-              <w:spacing w:after="0"/>
+              <w:spacing w:before="0" w:after="0"/>
               <w:jc w:val="center"/>
               <w:rPr>
                 <w:b/>
@@ -579,7 +579,7 @@
           </w:tcPr>
           <w:p>
             <w:pPr>
-              <w:spacing w:after="0"/>
+              <w:spacing w:before="0" w:after="0"/>
               <w:jc w:val="center"/>
               <w:rPr>
                 <w:b/>
@@ -599,7 +599,7 @@
           </w:tcPr>
           <w:p>
             <w:pPr>
-              <w:spacing w:after="0"/>
+              <w:spacing w:before="0" w:after="0"/>
               <w:jc w:val="center"/>
               <w:rPr>
                 <w:b/>
@@ -626,7 +626,7 @@
           </w:tcPr>
           <w:p>
             <w:pPr>
-              <w:spacing w:after="0"/>
+              <w:spacing w:before="0" w:after="0"/>
               <w:jc w:val="center"/>
               <w:rPr>
                 <w:b/>
@@ -648,7 +648,7 @@
           </w:tcPr>
           <w:p>
             <w:pPr>
-              <w:spacing w:after="0"/>
+              <w:spacing w:before="0" w:after="0"/>
               <w:jc w:val="center"/>
               <w:rPr>
                 <w:b/>
@@ -673,7 +673,7 @@
           </w:tcPr>
           <w:p>
             <w:pPr>
-              <w:spacing w:after="0"/>
+              <w:spacing w:before="0" w:after="0"/>
               <w:jc w:val="center"/>
               <w:rPr>
                 <w:b/>
@@ -698,7 +698,7 @@
           </w:tcPr>
           <w:p>
             <w:pPr>
-              <w:spacing w:after="0"/>
+              <w:spacing w:before="0" w:after="0"/>
               <w:jc w:val="center"/>
               <w:rPr>
                 <w:b/>
@@ -727,7 +727,7 @@
           </w:tcPr>
           <w:p>
             <w:pPr>
-              <w:spacing w:after="0"/>
+              <w:spacing w:before="0" w:after="0"/>
               <w:jc w:val="center"/>
             </w:pPr>
           </w:p>
@@ -743,7 +743,7 @@
           </w:tcPr>
           <w:p>
             <w:pPr>
-              <w:spacing w:after="0"/>
+              <w:spacing w:before="0" w:after="0"/>
               <w:jc w:val="center"/>
               <w:rPr>
                 <w:b/>
@@ -765,7 +765,7 @@
           </w:tcPr>
           <w:p>
             <w:pPr>
-              <w:spacing w:after="0"/>
+              <w:spacing w:before="0" w:after="0"/>
               <w:jc w:val="center"/>
               <w:rPr>
                 <w:b/>
@@ -790,7 +790,7 @@
           </w:tcPr>
           <w:p>
             <w:pPr>
-              <w:spacing w:after="0"/>
+              <w:spacing w:before="0" w:after="0"/>
               <w:jc w:val="center"/>
             </w:pPr>
             <w:r>
@@ -2135,6 +2135,7 @@
           <w:ilvl w:val="0"/>
           <w:numId w:val="43"/>
         </w:numPr>
+        <w:ind w:left="283" w:hanging="357"/>
         <w:rPr>
           <w:lang w:val="bg-BG"/>
         </w:rPr>
@@ -2146,7 +2147,7 @@
         <w:t>База данни</w:t>
       </w:r>
       <w:r>
-        <w:t xml:space="preserve"> Movies </w:t>
+        <w:t xml:space="preserve"> Movies</w:t>
       </w:r>
     </w:p>
     <w:p>
@@ -2384,12 +2385,14 @@
       <w:r>
         <w:t xml:space="preserve"> </w:t>
       </w:r>
+      <w:proofErr w:type="spellStart"/>
       <w:r>
         <w:t>Car</w:t>
       </w:r>
       <w:r>
-        <w:t xml:space="preserve">Rental </w:t>
-      </w:r>
+        <w:t>Rental</w:t>
+      </w:r>
+      <w:proofErr w:type="spellEnd"/>
     </w:p>
     <w:p>
       <w:pPr>
@@ -3264,7 +3267,7 @@
                               <a:blip r:embed="rId2">
                                 <a:extLst>
                                   <a:ext uri="{28A0092B-C50C-407E-A947-70E740481C1C}">
-                                    <a14:useLocalDpi xmlns="" xmlns:wpc="http://schemas.microsoft.com/office/word/2010/wordprocessingCanvas" xmlns:cx="http://schemas.microsoft.com/office/drawing/2014/chartex" xmlns:cx1="http://schemas.microsoft.com/office/drawing/2015/9/8/chartex" xmlns:cx2="http://schemas.microsoft.com/office/drawing/2015/10/21/chartex" xmlns:cx3="http://schemas.microsoft.com/office/drawing/2016/5/9/chartex" xmlns:cx4="http://schemas.microsoft.com/office/drawing/2016/5/10/chartex" xmlns:cx5="http://schemas.microsoft.com/office/drawing/2016/5/11/chartex" xmlns:cx6="http://schemas.microsoft.com/office/drawing/2016/5/12/chartex" xmlns:cx7="http://schemas.microsoft.com/office/drawing/2016/5/13/chartex" xmlns:cx8="http://schemas.microsoft.com/office/drawing/2016/5/14/chartex" xmlns:mc="http://schemas.openxmlformats.org/markup-compatibility/2006" xmlns:aink="http://schemas.microsoft.com/office/drawing/2016/ink" xmlns:am3d="http://schemas.microsoft.com/office/drawing/2017/model3d" xmlns:o="urn:schemas-microsoft-com:office:office" xmlns:v="urn:schemas-microsoft-com:vml" xmlns:wp14="http://schemas.microsoft.com/office/word/2010/wordprocessingDrawing" xmlns:w10="urn:schemas-microsoft-com:office:word" xmlns:w="http://schemas.openxmlformats.org/wordprocessingml/2006/main" xmlns:w14="http://schemas.microsoft.com/office/word/2010/wordml" xmlns:w15="http://schemas.microsoft.com/office/word/2012/wordml" xmlns:w16cex="http://schemas.microsoft.com/office/word/2018/wordml/cex" xmlns:w16cid="http://schemas.microsoft.com/office/word/2016/wordml/cid" xmlns:w16="http://schemas.microsoft.com/office/word/2018/wordml" xmlns:w16sdtdh="http://schemas.microsoft.com/office/word/2020/wordml/sdtdatahash" xmlns:w16se="http://schemas.microsoft.com/office/word/2015/wordml/symex" xmlns:wpg="http://schemas.microsoft.com/office/word/2010/wordprocessingGroup" xmlns:wpi="http://schemas.microsoft.com/office/word/2010/wordprocessingInk" xmlns:wps="http://schemas.microsoft.com/office/word/2010/wordprocessingShape" xmlns:a14="http://schemas.microsoft.com/office/drawing/2010/main" val="0"/>
+                                    <a14:useLocalDpi xmlns:a14="http://schemas.microsoft.com/office/drawing/2010/main" xmlns:wps="http://schemas.microsoft.com/office/word/2010/wordprocessingShape" xmlns:wpi="http://schemas.microsoft.com/office/word/2010/wordprocessingInk" xmlns:wpg="http://schemas.microsoft.com/office/word/2010/wordprocessingGroup" xmlns:w16se="http://schemas.microsoft.com/office/word/2015/wordml/symex" xmlns:w16sdtdh="http://schemas.microsoft.com/office/word/2020/wordml/sdtdatahash" xmlns:w16="http://schemas.microsoft.com/office/word/2018/wordml" xmlns:w16cid="http://schemas.microsoft.com/office/word/2016/wordml/cid" xmlns:w16cex="http://schemas.microsoft.com/office/word/2018/wordml/cex" xmlns:w15="http://schemas.microsoft.com/office/word/2012/wordml" xmlns:w14="http://schemas.microsoft.com/office/word/2010/wordml" xmlns:w="http://schemas.openxmlformats.org/wordprocessingml/2006/main" xmlns:w10="urn:schemas-microsoft-com:office:word" xmlns:wp14="http://schemas.microsoft.com/office/word/2010/wordprocessingDrawing" xmlns:v="urn:schemas-microsoft-com:vml" xmlns:o="urn:schemas-microsoft-com:office:office" xmlns:am3d="http://schemas.microsoft.com/office/drawing/2017/model3d" xmlns:aink="http://schemas.microsoft.com/office/drawing/2016/ink" xmlns:mc="http://schemas.openxmlformats.org/markup-compatibility/2006" xmlns:cx8="http://schemas.microsoft.com/office/drawing/2016/5/14/chartex" xmlns:cx7="http://schemas.microsoft.com/office/drawing/2016/5/13/chartex" xmlns:cx6="http://schemas.microsoft.com/office/drawing/2016/5/12/chartex" xmlns:cx5="http://schemas.microsoft.com/office/drawing/2016/5/11/chartex" xmlns:cx4="http://schemas.microsoft.com/office/drawing/2016/5/10/chartex" xmlns:cx3="http://schemas.microsoft.com/office/drawing/2016/5/9/chartex" xmlns:cx2="http://schemas.microsoft.com/office/drawing/2015/10/21/chartex" xmlns:cx1="http://schemas.microsoft.com/office/drawing/2015/9/8/chartex" xmlns:cx="http://schemas.microsoft.com/office/drawing/2014/chartex" xmlns:wpc="http://schemas.microsoft.com/office/word/2010/wordprocessingCanvas" xmlns="" val="0"/>
                                   </a:ext>
                                 </a:extLst>
                               </a:blip>
@@ -3330,7 +3333,7 @@
                               <a:blip r:embed="rId4">
                                 <a:extLst>
                                   <a:ext uri="{28A0092B-C50C-407E-A947-70E740481C1C}">
-                                    <a14:useLocalDpi xmlns="" xmlns:wpc="http://schemas.microsoft.com/office/word/2010/wordprocessingCanvas" xmlns:cx="http://schemas.microsoft.com/office/drawing/2014/chartex" xmlns:cx1="http://schemas.microsoft.com/office/drawing/2015/9/8/chartex" xmlns:cx2="http://schemas.microsoft.com/office/drawing/2015/10/21/chartex" xmlns:cx3="http://schemas.microsoft.com/office/drawing/2016/5/9/chartex" xmlns:cx4="http://schemas.microsoft.com/office/drawing/2016/5/10/chartex" xmlns:cx5="http://schemas.microsoft.com/office/drawing/2016/5/11/chartex" xmlns:cx6="http://schemas.microsoft.com/office/drawing/2016/5/12/chartex" xmlns:cx7="http://schemas.microsoft.com/office/drawing/2016/5/13/chartex" xmlns:cx8="http://schemas.microsoft.com/office/drawing/2016/5/14/chartex" xmlns:mc="http://schemas.openxmlformats.org/markup-compatibility/2006" xmlns:aink="http://schemas.microsoft.com/office/drawing/2016/ink" xmlns:am3d="http://schemas.microsoft.com/office/drawing/2017/model3d" xmlns:o="urn:schemas-microsoft-com:office:office" xmlns:v="urn:schemas-microsoft-com:vml" xmlns:wp14="http://schemas.microsoft.com/office/word/2010/wordprocessingDrawing" xmlns:w10="urn:schemas-microsoft-com:office:word" xmlns:w="http://schemas.openxmlformats.org/wordprocessingml/2006/main" xmlns:w14="http://schemas.microsoft.com/office/word/2010/wordml" xmlns:w15="http://schemas.microsoft.com/office/word/2012/wordml" xmlns:w16cex="http://schemas.microsoft.com/office/word/2018/wordml/cex" xmlns:w16cid="http://schemas.microsoft.com/office/word/2016/wordml/cid" xmlns:w16="http://schemas.microsoft.com/office/word/2018/wordml" xmlns:w16sdtdh="http://schemas.microsoft.com/office/word/2020/wordml/sdtdatahash" xmlns:w16se="http://schemas.microsoft.com/office/word/2015/wordml/symex" xmlns:wpg="http://schemas.microsoft.com/office/word/2010/wordprocessingGroup" xmlns:wpi="http://schemas.microsoft.com/office/word/2010/wordprocessingInk" xmlns:wps="http://schemas.microsoft.com/office/word/2010/wordprocessingShape" xmlns:a14="http://schemas.microsoft.com/office/drawing/2010/main" val="0"/>
+                                    <a14:useLocalDpi xmlns:a14="http://schemas.microsoft.com/office/drawing/2010/main" xmlns:wps="http://schemas.microsoft.com/office/word/2010/wordprocessingShape" xmlns:wpi="http://schemas.microsoft.com/office/word/2010/wordprocessingInk" xmlns:wpg="http://schemas.microsoft.com/office/word/2010/wordprocessingGroup" xmlns:w16se="http://schemas.microsoft.com/office/word/2015/wordml/symex" xmlns:w16sdtdh="http://schemas.microsoft.com/office/word/2020/wordml/sdtdatahash" xmlns:w16="http://schemas.microsoft.com/office/word/2018/wordml" xmlns:w16cid="http://schemas.microsoft.com/office/word/2016/wordml/cid" xmlns:w16cex="http://schemas.microsoft.com/office/word/2018/wordml/cex" xmlns:w15="http://schemas.microsoft.com/office/word/2012/wordml" xmlns:w14="http://schemas.microsoft.com/office/word/2010/wordml" xmlns:w="http://schemas.openxmlformats.org/wordprocessingml/2006/main" xmlns:w10="urn:schemas-microsoft-com:office:word" xmlns:wp14="http://schemas.microsoft.com/office/word/2010/wordprocessingDrawing" xmlns:v="urn:schemas-microsoft-com:vml" xmlns:o="urn:schemas-microsoft-com:office:office" xmlns:am3d="http://schemas.microsoft.com/office/drawing/2017/model3d" xmlns:aink="http://schemas.microsoft.com/office/drawing/2016/ink" xmlns:mc="http://schemas.openxmlformats.org/markup-compatibility/2006" xmlns:cx8="http://schemas.microsoft.com/office/drawing/2016/5/14/chartex" xmlns:cx7="http://schemas.microsoft.com/office/drawing/2016/5/13/chartex" xmlns:cx6="http://schemas.microsoft.com/office/drawing/2016/5/12/chartex" xmlns:cx5="http://schemas.microsoft.com/office/drawing/2016/5/11/chartex" xmlns:cx4="http://schemas.microsoft.com/office/drawing/2016/5/10/chartex" xmlns:cx3="http://schemas.microsoft.com/office/drawing/2016/5/9/chartex" xmlns:cx2="http://schemas.microsoft.com/office/drawing/2015/10/21/chartex" xmlns:cx1="http://schemas.microsoft.com/office/drawing/2015/9/8/chartex" xmlns:cx="http://schemas.microsoft.com/office/drawing/2014/chartex" xmlns:wpc="http://schemas.microsoft.com/office/word/2010/wordprocessingCanvas" xmlns="" val="0"/>
                                   </a:ext>
                                 </a:extLst>
                               </a:blip>
@@ -3449,10 +3452,10 @@
                               <a:blip r:embed="rId8">
                                 <a:extLst>
                                   <a:ext uri="{28A0092B-C50C-407E-A947-70E740481C1C}">
-                                    <a14:useLocalDpi xmlns="" xmlns:wpc="http://schemas.microsoft.com/office/word/2010/wordprocessingCanvas" xmlns:cx="http://schemas.microsoft.com/office/drawing/2014/chartex" xmlns:cx1="http://schemas.microsoft.com/office/drawing/2015/9/8/chartex" xmlns:cx2="http://schemas.microsoft.com/office/drawing/2015/10/21/chartex" xmlns:cx3="http://schemas.microsoft.com/office/drawing/2016/5/9/chartex" xmlns:cx4="http://schemas.microsoft.com/office/drawing/2016/5/10/chartex" xmlns:cx5="http://schemas.microsoft.com/office/drawing/2016/5/11/chartex" xmlns:cx6="http://schemas.microsoft.com/office/drawing/2016/5/12/chartex" xmlns:cx7="http://schemas.microsoft.com/office/drawing/2016/5/13/chartex" xmlns:cx8="http://schemas.microsoft.com/office/drawing/2016/5/14/chartex" xmlns:mc="http://schemas.openxmlformats.org/markup-compatibility/2006" xmlns:aink="http://schemas.microsoft.com/office/drawing/2016/ink" xmlns:am3d="http://schemas.microsoft.com/office/drawing/2017/model3d" xmlns:o="urn:schemas-microsoft-com:office:office" xmlns:v="urn:schemas-microsoft-com:vml" xmlns:wp14="http://schemas.microsoft.com/office/word/2010/wordprocessingDrawing" xmlns:w10="urn:schemas-microsoft-com:office:word" xmlns:w="http://schemas.openxmlformats.org/wordprocessingml/2006/main" xmlns:w14="http://schemas.microsoft.com/office/word/2010/wordml" xmlns:w15="http://schemas.microsoft.com/office/word/2012/wordml" xmlns:w16cex="http://schemas.microsoft.com/office/word/2018/wordml/cex" xmlns:w16cid="http://schemas.microsoft.com/office/word/2016/wordml/cid" xmlns:w16="http://schemas.microsoft.com/office/word/2018/wordml" xmlns:w16sdtdh="http://schemas.microsoft.com/office/word/2020/wordml/sdtdatahash" xmlns:w16se="http://schemas.microsoft.com/office/word/2015/wordml/symex" xmlns:wpg="http://schemas.microsoft.com/office/word/2010/wordprocessingGroup" xmlns:wpi="http://schemas.microsoft.com/office/word/2010/wordprocessingInk" xmlns:wps="http://schemas.microsoft.com/office/word/2010/wordprocessingShape" xmlns:a14="http://schemas.microsoft.com/office/drawing/2010/main" val="0"/>
+                                    <a14:useLocalDpi xmlns:a14="http://schemas.microsoft.com/office/drawing/2010/main" xmlns:wps="http://schemas.microsoft.com/office/word/2010/wordprocessingShape" xmlns:wpi="http://schemas.microsoft.com/office/word/2010/wordprocessingInk" xmlns:wpg="http://schemas.microsoft.com/office/word/2010/wordprocessingGroup" xmlns:w16se="http://schemas.microsoft.com/office/word/2015/wordml/symex" xmlns:w16sdtdh="http://schemas.microsoft.com/office/word/2020/wordml/sdtdatahash" xmlns:w16="http://schemas.microsoft.com/office/word/2018/wordml" xmlns:w16cid="http://schemas.microsoft.com/office/word/2016/wordml/cid" xmlns:w16cex="http://schemas.microsoft.com/office/word/2018/wordml/cex" xmlns:w15="http://schemas.microsoft.com/office/word/2012/wordml" xmlns:w14="http://schemas.microsoft.com/office/word/2010/wordml" xmlns:w="http://schemas.openxmlformats.org/wordprocessingml/2006/main" xmlns:w10="urn:schemas-microsoft-com:office:word" xmlns:wp14="http://schemas.microsoft.com/office/word/2010/wordprocessingDrawing" xmlns:v="urn:schemas-microsoft-com:vml" xmlns:o="urn:schemas-microsoft-com:office:office" xmlns:am3d="http://schemas.microsoft.com/office/drawing/2017/model3d" xmlns:aink="http://schemas.microsoft.com/office/drawing/2016/ink" xmlns:mc="http://schemas.openxmlformats.org/markup-compatibility/2006" xmlns:cx8="http://schemas.microsoft.com/office/drawing/2016/5/14/chartex" xmlns:cx7="http://schemas.microsoft.com/office/drawing/2016/5/13/chartex" xmlns:cx6="http://schemas.microsoft.com/office/drawing/2016/5/12/chartex" xmlns:cx5="http://schemas.microsoft.com/office/drawing/2016/5/11/chartex" xmlns:cx4="http://schemas.microsoft.com/office/drawing/2016/5/10/chartex" xmlns:cx3="http://schemas.microsoft.com/office/drawing/2016/5/9/chartex" xmlns:cx2="http://schemas.microsoft.com/office/drawing/2015/10/21/chartex" xmlns:cx1="http://schemas.microsoft.com/office/drawing/2015/9/8/chartex" xmlns:cx="http://schemas.microsoft.com/office/drawing/2014/chartex" xmlns:wpc="http://schemas.microsoft.com/office/word/2010/wordprocessingCanvas" xmlns="" val="0"/>
                                   </a:ext>
                                   <a:ext uri="{837473B0-CC2E-450A-ABE3-18F120FF3D39}">
-                                    <a1611:picAttrSrcUrl xmlns="" xmlns:wpc="http://schemas.microsoft.com/office/word/2010/wordprocessingCanvas" xmlns:cx="http://schemas.microsoft.com/office/drawing/2014/chartex" xmlns:cx1="http://schemas.microsoft.com/office/drawing/2015/9/8/chartex" xmlns:cx2="http://schemas.microsoft.com/office/drawing/2015/10/21/chartex" xmlns:cx3="http://schemas.microsoft.com/office/drawing/2016/5/9/chartex" xmlns:cx4="http://schemas.microsoft.com/office/drawing/2016/5/10/chartex" xmlns:cx5="http://schemas.microsoft.com/office/drawing/2016/5/11/chartex" xmlns:cx6="http://schemas.microsoft.com/office/drawing/2016/5/12/chartex" xmlns:cx7="http://schemas.microsoft.com/office/drawing/2016/5/13/chartex" xmlns:cx8="http://schemas.microsoft.com/office/drawing/2016/5/14/chartex" xmlns:mc="http://schemas.openxmlformats.org/markup-compatibility/2006" xmlns:aink="http://schemas.microsoft.com/office/drawing/2016/ink" xmlns:am3d="http://schemas.microsoft.com/office/drawing/2017/model3d" xmlns:o="urn:schemas-microsoft-com:office:office" xmlns:v="urn:schemas-microsoft-com:vml" xmlns:wp14="http://schemas.microsoft.com/office/word/2010/wordprocessingDrawing" xmlns:w10="urn:schemas-microsoft-com:office:word" xmlns:w="http://schemas.openxmlformats.org/wordprocessingml/2006/main" xmlns:w14="http://schemas.microsoft.com/office/word/2010/wordml" xmlns:w15="http://schemas.microsoft.com/office/word/2012/wordml" xmlns:w16cex="http://schemas.microsoft.com/office/word/2018/wordml/cex" xmlns:w16cid="http://schemas.microsoft.com/office/word/2016/wordml/cid" xmlns:w16="http://schemas.microsoft.com/office/word/2018/wordml" xmlns:w16sdtdh="http://schemas.microsoft.com/office/word/2020/wordml/sdtdatahash" xmlns:w16se="http://schemas.microsoft.com/office/word/2015/wordml/symex" xmlns:wpg="http://schemas.microsoft.com/office/word/2010/wordprocessingGroup" xmlns:wpi="http://schemas.microsoft.com/office/word/2010/wordprocessingInk" xmlns:wps="http://schemas.microsoft.com/office/word/2010/wordprocessingShape" xmlns:a1611="http://schemas.microsoft.com/office/drawing/2016/11/main" r:id="rId29"/>
+                                    <a1611:picAttrSrcUrl xmlns:a1611="http://schemas.microsoft.com/office/drawing/2016/11/main" xmlns:wps="http://schemas.microsoft.com/office/word/2010/wordprocessingShape" xmlns:wpi="http://schemas.microsoft.com/office/word/2010/wordprocessingInk" xmlns:wpg="http://schemas.microsoft.com/office/word/2010/wordprocessingGroup" xmlns:w16se="http://schemas.microsoft.com/office/word/2015/wordml/symex" xmlns:w16sdtdh="http://schemas.microsoft.com/office/word/2020/wordml/sdtdatahash" xmlns:w16="http://schemas.microsoft.com/office/word/2018/wordml" xmlns:w16cid="http://schemas.microsoft.com/office/word/2016/wordml/cid" xmlns:w16cex="http://schemas.microsoft.com/office/word/2018/wordml/cex" xmlns:w15="http://schemas.microsoft.com/office/word/2012/wordml" xmlns:w14="http://schemas.microsoft.com/office/word/2010/wordml" xmlns:w="http://schemas.openxmlformats.org/wordprocessingml/2006/main" xmlns:w10="urn:schemas-microsoft-com:office:word" xmlns:wp14="http://schemas.microsoft.com/office/word/2010/wordprocessingDrawing" xmlns:v="urn:schemas-microsoft-com:vml" xmlns:o="urn:schemas-microsoft-com:office:office" xmlns:am3d="http://schemas.microsoft.com/office/drawing/2017/model3d" xmlns:aink="http://schemas.microsoft.com/office/drawing/2016/ink" xmlns:mc="http://schemas.openxmlformats.org/markup-compatibility/2006" xmlns:cx8="http://schemas.microsoft.com/office/drawing/2016/5/14/chartex" xmlns:cx7="http://schemas.microsoft.com/office/drawing/2016/5/13/chartex" xmlns:cx6="http://schemas.microsoft.com/office/drawing/2016/5/12/chartex" xmlns:cx5="http://schemas.microsoft.com/office/drawing/2016/5/11/chartex" xmlns:cx4="http://schemas.microsoft.com/office/drawing/2016/5/10/chartex" xmlns:cx3="http://schemas.microsoft.com/office/drawing/2016/5/9/chartex" xmlns:cx2="http://schemas.microsoft.com/office/drawing/2015/10/21/chartex" xmlns:cx1="http://schemas.microsoft.com/office/drawing/2015/9/8/chartex" xmlns:cx="http://schemas.microsoft.com/office/drawing/2014/chartex" xmlns:wpc="http://schemas.microsoft.com/office/word/2010/wordprocessingCanvas" xmlns="" r:id="rId29"/>
                                   </a:ext>
                                 </a:extLst>
                               </a:blip>
@@ -3624,7 +3627,7 @@
                               <a:blip r:embed="rId35">
                                 <a:extLst>
                                   <a:ext uri="{28A0092B-C50C-407E-A947-70E740481C1C}">
-                                    <a14:useLocalDpi xmlns="" xmlns:wpc="http://schemas.microsoft.com/office/word/2010/wordprocessingCanvas" xmlns:cx="http://schemas.microsoft.com/office/drawing/2014/chartex" xmlns:cx1="http://schemas.microsoft.com/office/drawing/2015/9/8/chartex" xmlns:cx2="http://schemas.microsoft.com/office/drawing/2015/10/21/chartex" xmlns:cx3="http://schemas.microsoft.com/office/drawing/2016/5/9/chartex" xmlns:cx4="http://schemas.microsoft.com/office/drawing/2016/5/10/chartex" xmlns:cx5="http://schemas.microsoft.com/office/drawing/2016/5/11/chartex" xmlns:cx6="http://schemas.microsoft.com/office/drawing/2016/5/12/chartex" xmlns:cx7="http://schemas.microsoft.com/office/drawing/2016/5/13/chartex" xmlns:cx8="http://schemas.microsoft.com/office/drawing/2016/5/14/chartex" xmlns:mc="http://schemas.openxmlformats.org/markup-compatibility/2006" xmlns:aink="http://schemas.microsoft.com/office/drawing/2016/ink" xmlns:am3d="http://schemas.microsoft.com/office/drawing/2017/model3d" xmlns:o="urn:schemas-microsoft-com:office:office" xmlns:v="urn:schemas-microsoft-com:vml" xmlns:wp14="http://schemas.microsoft.com/office/word/2010/wordprocessingDrawing" xmlns:w10="urn:schemas-microsoft-com:office:word" xmlns:w="http://schemas.openxmlformats.org/wordprocessingml/2006/main" xmlns:w14="http://schemas.microsoft.com/office/word/2010/wordml" xmlns:w15="http://schemas.microsoft.com/office/word/2012/wordml" xmlns:w16cex="http://schemas.microsoft.com/office/word/2018/wordml/cex" xmlns:w16cid="http://schemas.microsoft.com/office/word/2016/wordml/cid" xmlns:w16="http://schemas.microsoft.com/office/word/2018/wordml" xmlns:w16sdtdh="http://schemas.microsoft.com/office/word/2020/wordml/sdtdatahash" xmlns:w16se="http://schemas.microsoft.com/office/word/2015/wordml/symex" xmlns:wpg="http://schemas.microsoft.com/office/word/2010/wordprocessingGroup" xmlns:wpi="http://schemas.microsoft.com/office/word/2010/wordprocessingInk" xmlns:wps="http://schemas.microsoft.com/office/word/2010/wordprocessingShape" xmlns:a14="http://schemas.microsoft.com/office/drawing/2010/main" val="0"/>
+                                    <a14:useLocalDpi xmlns:a14="http://schemas.microsoft.com/office/drawing/2010/main" xmlns:wps="http://schemas.microsoft.com/office/word/2010/wordprocessingShape" xmlns:wpi="http://schemas.microsoft.com/office/word/2010/wordprocessingInk" xmlns:wpg="http://schemas.microsoft.com/office/word/2010/wordprocessingGroup" xmlns:w16se="http://schemas.microsoft.com/office/word/2015/wordml/symex" xmlns:w16sdtdh="http://schemas.microsoft.com/office/word/2020/wordml/sdtdatahash" xmlns:w16="http://schemas.microsoft.com/office/word/2018/wordml" xmlns:w16cid="http://schemas.microsoft.com/office/word/2016/wordml/cid" xmlns:w16cex="http://schemas.microsoft.com/office/word/2018/wordml/cex" xmlns:w15="http://schemas.microsoft.com/office/word/2012/wordml" xmlns:w14="http://schemas.microsoft.com/office/word/2010/wordml" xmlns:w="http://schemas.openxmlformats.org/wordprocessingml/2006/main" xmlns:w10="urn:schemas-microsoft-com:office:word" xmlns:wp14="http://schemas.microsoft.com/office/word/2010/wordprocessingDrawing" xmlns:v="urn:schemas-microsoft-com:vml" xmlns:o="urn:schemas-microsoft-com:office:office" xmlns:am3d="http://schemas.microsoft.com/office/drawing/2017/model3d" xmlns:aink="http://schemas.microsoft.com/office/drawing/2016/ink" xmlns:mc="http://schemas.openxmlformats.org/markup-compatibility/2006" xmlns:cx8="http://schemas.microsoft.com/office/drawing/2016/5/14/chartex" xmlns:cx7="http://schemas.microsoft.com/office/drawing/2016/5/13/chartex" xmlns:cx6="http://schemas.microsoft.com/office/drawing/2016/5/12/chartex" xmlns:cx5="http://schemas.microsoft.com/office/drawing/2016/5/11/chartex" xmlns:cx4="http://schemas.microsoft.com/office/drawing/2016/5/10/chartex" xmlns:cx3="http://schemas.microsoft.com/office/drawing/2016/5/9/chartex" xmlns:cx2="http://schemas.microsoft.com/office/drawing/2015/10/21/chartex" xmlns:cx1="http://schemas.microsoft.com/office/drawing/2015/9/8/chartex" xmlns:cx="http://schemas.microsoft.com/office/drawing/2014/chartex" xmlns:wpc="http://schemas.microsoft.com/office/word/2010/wordprocessingCanvas" xmlns="" val="0"/>
                                   </a:ext>
                                 </a:extLst>
                               </a:blip>
@@ -3645,7 +3648,7 @@
                               </a:ln>
                               <a:extLst>
                                 <a:ext uri="{53640926-AAD7-44D8-BBD7-CCE9431645EC}">
-                                  <a14:shadowObscured xmlns="" xmlns:wpc="http://schemas.microsoft.com/office/word/2010/wordprocessingCanvas" xmlns:cx="http://schemas.microsoft.com/office/drawing/2014/chartex" xmlns:cx1="http://schemas.microsoft.com/office/drawing/2015/9/8/chartex" xmlns:cx2="http://schemas.microsoft.com/office/drawing/2015/10/21/chartex" xmlns:cx3="http://schemas.microsoft.com/office/drawing/2016/5/9/chartex" xmlns:cx4="http://schemas.microsoft.com/office/drawing/2016/5/10/chartex" xmlns:cx5="http://schemas.microsoft.com/office/drawing/2016/5/11/chartex" xmlns:cx6="http://schemas.microsoft.com/office/drawing/2016/5/12/chartex" xmlns:cx7="http://schemas.microsoft.com/office/drawing/2016/5/13/chartex" xmlns:cx8="http://schemas.microsoft.com/office/drawing/2016/5/14/chartex" xmlns:mc="http://schemas.openxmlformats.org/markup-compatibility/2006" xmlns:aink="http://schemas.microsoft.com/office/drawing/2016/ink" xmlns:am3d="http://schemas.microsoft.com/office/drawing/2017/model3d" xmlns:o="urn:schemas-microsoft-com:office:office" xmlns:v="urn:schemas-microsoft-com:vml" xmlns:wp14="http://schemas.microsoft.com/office/word/2010/wordprocessingDrawing" xmlns:w10="urn:schemas-microsoft-com:office:word" xmlns:w="http://schemas.openxmlformats.org/wordprocessingml/2006/main" xmlns:w14="http://schemas.microsoft.com/office/word/2010/wordml" xmlns:w15="http://schemas.microsoft.com/office/word/2012/wordml" xmlns:w16cex="http://schemas.microsoft.com/office/word/2018/wordml/cex" xmlns:w16cid="http://schemas.microsoft.com/office/word/2016/wordml/cid" xmlns:w16="http://schemas.microsoft.com/office/word/2018/wordml" xmlns:w16sdtdh="http://schemas.microsoft.com/office/word/2020/wordml/sdtdatahash" xmlns:w16se="http://schemas.microsoft.com/office/word/2015/wordml/symex" xmlns:wpg="http://schemas.microsoft.com/office/word/2010/wordprocessingGroup" xmlns:wpi="http://schemas.microsoft.com/office/word/2010/wordprocessingInk" xmlns:wps="http://schemas.microsoft.com/office/word/2010/wordprocessingShape" xmlns:a14="http://schemas.microsoft.com/office/drawing/2010/main"/>
+                                  <a14:shadowObscured xmlns:a14="http://schemas.microsoft.com/office/drawing/2010/main" xmlns:wps="http://schemas.microsoft.com/office/word/2010/wordprocessingShape" xmlns:wpi="http://schemas.microsoft.com/office/word/2010/wordprocessingInk" xmlns:wpg="http://schemas.microsoft.com/office/word/2010/wordprocessingGroup" xmlns:w16se="http://schemas.microsoft.com/office/word/2015/wordml/symex" xmlns:w16sdtdh="http://schemas.microsoft.com/office/word/2020/wordml/sdtdatahash" xmlns:w16="http://schemas.microsoft.com/office/word/2018/wordml" xmlns:w16cid="http://schemas.microsoft.com/office/word/2016/wordml/cid" xmlns:w16cex="http://schemas.microsoft.com/office/word/2018/wordml/cex" xmlns:w15="http://schemas.microsoft.com/office/word/2012/wordml" xmlns:w14="http://schemas.microsoft.com/office/word/2010/wordml" xmlns:w="http://schemas.openxmlformats.org/wordprocessingml/2006/main" xmlns:w10="urn:schemas-microsoft-com:office:word" xmlns:wp14="http://schemas.microsoft.com/office/word/2010/wordprocessingDrawing" xmlns:v="urn:schemas-microsoft-com:vml" xmlns:o="urn:schemas-microsoft-com:office:office" xmlns:am3d="http://schemas.microsoft.com/office/drawing/2017/model3d" xmlns:aink="http://schemas.microsoft.com/office/drawing/2016/ink" xmlns:mc="http://schemas.openxmlformats.org/markup-compatibility/2006" xmlns:cx8="http://schemas.microsoft.com/office/drawing/2016/5/14/chartex" xmlns:cx7="http://schemas.microsoft.com/office/drawing/2016/5/13/chartex" xmlns:cx6="http://schemas.microsoft.com/office/drawing/2016/5/12/chartex" xmlns:cx5="http://schemas.microsoft.com/office/drawing/2016/5/11/chartex" xmlns:cx4="http://schemas.microsoft.com/office/drawing/2016/5/10/chartex" xmlns:cx3="http://schemas.microsoft.com/office/drawing/2016/5/9/chartex" xmlns:cx2="http://schemas.microsoft.com/office/drawing/2015/10/21/chartex" xmlns:cx1="http://schemas.microsoft.com/office/drawing/2015/9/8/chartex" xmlns:cx="http://schemas.microsoft.com/office/drawing/2014/chartex" xmlns:wpc="http://schemas.microsoft.com/office/word/2010/wordprocessingCanvas" xmlns=""/>
                                 </a:ext>
                               </a:extLst>
                             </pic:spPr>
@@ -3693,7 +3696,7 @@
                               <a:blip r:embed="rId37">
                                 <a:extLst>
                                   <a:ext uri="{28A0092B-C50C-407E-A947-70E740481C1C}">
-                                    <a14:useLocalDpi xmlns="" xmlns:wpc="http://schemas.microsoft.com/office/word/2010/wordprocessingCanvas" xmlns:cx="http://schemas.microsoft.com/office/drawing/2014/chartex" xmlns:cx1="http://schemas.microsoft.com/office/drawing/2015/9/8/chartex" xmlns:cx2="http://schemas.microsoft.com/office/drawing/2015/10/21/chartex" xmlns:cx3="http://schemas.microsoft.com/office/drawing/2016/5/9/chartex" xmlns:cx4="http://schemas.microsoft.com/office/drawing/2016/5/10/chartex" xmlns:cx5="http://schemas.microsoft.com/office/drawing/2016/5/11/chartex" xmlns:cx6="http://schemas.microsoft.com/office/drawing/2016/5/12/chartex" xmlns:cx7="http://schemas.microsoft.com/office/drawing/2016/5/13/chartex" xmlns:cx8="http://schemas.microsoft.com/office/drawing/2016/5/14/chartex" xmlns:mc="http://schemas.openxmlformats.org/markup-compatibility/2006" xmlns:aink="http://schemas.microsoft.com/office/drawing/2016/ink" xmlns:am3d="http://schemas.microsoft.com/office/drawing/2017/model3d" xmlns:o="urn:schemas-microsoft-com:office:office" xmlns:v="urn:schemas-microsoft-com:vml" xmlns:wp14="http://schemas.microsoft.com/office/word/2010/wordprocessingDrawing" xmlns:w10="urn:schemas-microsoft-com:office:word" xmlns:w="http://schemas.openxmlformats.org/wordprocessingml/2006/main" xmlns:w14="http://schemas.microsoft.com/office/word/2010/wordml" xmlns:w15="http://schemas.microsoft.com/office/word/2012/wordml" xmlns:w16cex="http://schemas.microsoft.com/office/word/2018/wordml/cex" xmlns:w16cid="http://schemas.microsoft.com/office/word/2016/wordml/cid" xmlns:w16="http://schemas.microsoft.com/office/word/2018/wordml" xmlns:w16sdtdh="http://schemas.microsoft.com/office/word/2020/wordml/sdtdatahash" xmlns:w16se="http://schemas.microsoft.com/office/word/2015/wordml/symex" xmlns:wpg="http://schemas.microsoft.com/office/word/2010/wordprocessingGroup" xmlns:wpi="http://schemas.microsoft.com/office/word/2010/wordprocessingInk" xmlns:wps="http://schemas.microsoft.com/office/word/2010/wordprocessingShape" xmlns:a14="http://schemas.microsoft.com/office/drawing/2010/main" val="0"/>
+                                    <a14:useLocalDpi xmlns:a14="http://schemas.microsoft.com/office/drawing/2010/main" xmlns:wps="http://schemas.microsoft.com/office/word/2010/wordprocessingShape" xmlns:wpi="http://schemas.microsoft.com/office/word/2010/wordprocessingInk" xmlns:wpg="http://schemas.microsoft.com/office/word/2010/wordprocessingGroup" xmlns:w16se="http://schemas.microsoft.com/office/word/2015/wordml/symex" xmlns:w16sdtdh="http://schemas.microsoft.com/office/word/2020/wordml/sdtdatahash" xmlns:w16="http://schemas.microsoft.com/office/word/2018/wordml" xmlns:w16cid="http://schemas.microsoft.com/office/word/2016/wordml/cid" xmlns:w16cex="http://schemas.microsoft.com/office/word/2018/wordml/cex" xmlns:w15="http://schemas.microsoft.com/office/word/2012/wordml" xmlns:w14="http://schemas.microsoft.com/office/word/2010/wordml" xmlns:w="http://schemas.openxmlformats.org/wordprocessingml/2006/main" xmlns:w10="urn:schemas-microsoft-com:office:word" xmlns:wp14="http://schemas.microsoft.com/office/word/2010/wordprocessingDrawing" xmlns:v="urn:schemas-microsoft-com:vml" xmlns:o="urn:schemas-microsoft-com:office:office" xmlns:am3d="http://schemas.microsoft.com/office/drawing/2017/model3d" xmlns:aink="http://schemas.microsoft.com/office/drawing/2016/ink" xmlns:mc="http://schemas.openxmlformats.org/markup-compatibility/2006" xmlns:cx8="http://schemas.microsoft.com/office/drawing/2016/5/14/chartex" xmlns:cx7="http://schemas.microsoft.com/office/drawing/2016/5/13/chartex" xmlns:cx6="http://schemas.microsoft.com/office/drawing/2016/5/12/chartex" xmlns:cx5="http://schemas.microsoft.com/office/drawing/2016/5/11/chartex" xmlns:cx4="http://schemas.microsoft.com/office/drawing/2016/5/10/chartex" xmlns:cx3="http://schemas.microsoft.com/office/drawing/2016/5/9/chartex" xmlns:cx2="http://schemas.microsoft.com/office/drawing/2015/10/21/chartex" xmlns:cx1="http://schemas.microsoft.com/office/drawing/2015/9/8/chartex" xmlns:cx="http://schemas.microsoft.com/office/drawing/2014/chartex" xmlns:wpc="http://schemas.microsoft.com/office/word/2010/wordprocessingCanvas" xmlns="" val="0"/>
                                   </a:ext>
                                 </a:extLst>
                               </a:blip>
@@ -3817,7 +3820,7 @@
                   <a:blip r:embed="rId40">
                     <a:extLst>
                       <a:ext uri="{28A0092B-C50C-407E-A947-70E740481C1C}">
-                        <a14:useLocalDpi xmlns="" xmlns:wpc="http://schemas.microsoft.com/office/word/2010/wordprocessingCanvas" xmlns:cx="http://schemas.microsoft.com/office/drawing/2014/chartex" xmlns:cx1="http://schemas.microsoft.com/office/drawing/2015/9/8/chartex" xmlns:cx2="http://schemas.microsoft.com/office/drawing/2015/10/21/chartex" xmlns:cx3="http://schemas.microsoft.com/office/drawing/2016/5/9/chartex" xmlns:cx4="http://schemas.microsoft.com/office/drawing/2016/5/10/chartex" xmlns:cx5="http://schemas.microsoft.com/office/drawing/2016/5/11/chartex" xmlns:cx6="http://schemas.microsoft.com/office/drawing/2016/5/12/chartex" xmlns:cx7="http://schemas.microsoft.com/office/drawing/2016/5/13/chartex" xmlns:cx8="http://schemas.microsoft.com/office/drawing/2016/5/14/chartex" xmlns:mc="http://schemas.openxmlformats.org/markup-compatibility/2006" xmlns:aink="http://schemas.microsoft.com/office/drawing/2016/ink" xmlns:am3d="http://schemas.microsoft.com/office/drawing/2017/model3d" xmlns:o="urn:schemas-microsoft-com:office:office" xmlns:v="urn:schemas-microsoft-com:vml" xmlns:wp14="http://schemas.microsoft.com/office/word/2010/wordprocessingDrawing" xmlns:w10="urn:schemas-microsoft-com:office:word" xmlns:w="http://schemas.openxmlformats.org/wordprocessingml/2006/main" xmlns:w14="http://schemas.microsoft.com/office/word/2010/wordml" xmlns:w15="http://schemas.microsoft.com/office/word/2012/wordml" xmlns:w16cex="http://schemas.microsoft.com/office/word/2018/wordml/cex" xmlns:w16cid="http://schemas.microsoft.com/office/word/2016/wordml/cid" xmlns:w16="http://schemas.microsoft.com/office/word/2018/wordml" xmlns:w16sdtdh="http://schemas.microsoft.com/office/word/2020/wordml/sdtdatahash" xmlns:w16se="http://schemas.microsoft.com/office/word/2015/wordml/symex" xmlns:wpg="http://schemas.microsoft.com/office/word/2010/wordprocessingGroup" xmlns:wpi="http://schemas.microsoft.com/office/word/2010/wordprocessingInk" xmlns:wps="http://schemas.microsoft.com/office/word/2010/wordprocessingShape" xmlns:a14="http://schemas.microsoft.com/office/drawing/2010/main" val="0"/>
+                        <a14:useLocalDpi xmlns:a14="http://schemas.microsoft.com/office/drawing/2010/main" xmlns:wps="http://schemas.microsoft.com/office/word/2010/wordprocessingShape" xmlns:wpi="http://schemas.microsoft.com/office/word/2010/wordprocessingInk" xmlns:wpg="http://schemas.microsoft.com/office/word/2010/wordprocessingGroup" xmlns:w16se="http://schemas.microsoft.com/office/word/2015/wordml/symex" xmlns:w16sdtdh="http://schemas.microsoft.com/office/word/2020/wordml/sdtdatahash" xmlns:w16="http://schemas.microsoft.com/office/word/2018/wordml" xmlns:w16cid="http://schemas.microsoft.com/office/word/2016/wordml/cid" xmlns:w16cex="http://schemas.microsoft.com/office/word/2018/wordml/cex" xmlns:w15="http://schemas.microsoft.com/office/word/2012/wordml" xmlns:w14="http://schemas.microsoft.com/office/word/2010/wordml" xmlns:w="http://schemas.openxmlformats.org/wordprocessingml/2006/main" xmlns:w10="urn:schemas-microsoft-com:office:word" xmlns:wp14="http://schemas.microsoft.com/office/word/2010/wordprocessingDrawing" xmlns:v="urn:schemas-microsoft-com:vml" xmlns:o="urn:schemas-microsoft-com:office:office" xmlns:am3d="http://schemas.microsoft.com/office/drawing/2017/model3d" xmlns:aink="http://schemas.microsoft.com/office/drawing/2016/ink" xmlns:mc="http://schemas.openxmlformats.org/markup-compatibility/2006" xmlns:cx8="http://schemas.microsoft.com/office/drawing/2016/5/14/chartex" xmlns:cx7="http://schemas.microsoft.com/office/drawing/2016/5/13/chartex" xmlns:cx6="http://schemas.microsoft.com/office/drawing/2016/5/12/chartex" xmlns:cx5="http://schemas.microsoft.com/office/drawing/2016/5/11/chartex" xmlns:cx4="http://schemas.microsoft.com/office/drawing/2016/5/10/chartex" xmlns:cx3="http://schemas.microsoft.com/office/drawing/2016/5/9/chartex" xmlns:cx2="http://schemas.microsoft.com/office/drawing/2015/10/21/chartex" xmlns:cx1="http://schemas.microsoft.com/office/drawing/2015/9/8/chartex" xmlns:cx="http://schemas.microsoft.com/office/drawing/2014/chartex" xmlns:wpc="http://schemas.microsoft.com/office/word/2010/wordprocessingCanvas" xmlns="" val="0"/>
                       </a:ext>
                     </a:extLst>
                   </a:blip>
@@ -6327,7 +6330,7 @@
         <w:rFonts w:hint="default"/>
       </w:rPr>
     </w:lvl>
-    <w:lvl w:ilvl="1" w:tplc="04090019" w:tentative="1">
+    <w:lvl w:ilvl="1" w:tplc="04090019">
       <w:start w:val="1"/>
       <w:numFmt w:val="lowerLetter"/>
       <w:lvlText w:val="%2."/>
@@ -9440,7 +9443,7 @@
 </file>
 
 <file path=customXml/itemProps1.xml><?xml version="1.0" encoding="utf-8"?>
-<ds:datastoreItem xmlns:ds="http://schemas.openxmlformats.org/officeDocument/2006/customXml" ds:itemID="{17579C7C-6928-498B-916D-6CBD5BA53EA8}">
+<ds:datastoreItem xmlns:ds="http://schemas.openxmlformats.org/officeDocument/2006/customXml" ds:itemID="{6C942BDF-42BA-4EE3-B4B1-9C0821BCE873}">
   <ds:schemaRefs>
     <ds:schemaRef ds:uri="http://schemas.openxmlformats.org/officeDocument/2006/bibliography"/>
   </ds:schemaRefs>

</xml_diff>

<commit_message>
Fixes on Modeling Databases exercise document
</commit_message>
<xml_diff>
--- a/Courses/Software-Sciences/Module-3-Databases-New/06-Modeling-Databases/06-Modeling-Databases-Exercise.docx
+++ b/Courses/Software-Sciences/Module-3-Databases-New/06-Modeling-Databases/06-Modeling-Databases-Exercise.docx
@@ -3012,150 +3012,10 @@
     </w:p>
     <w:p>
       <w:pPr>
-        <w:spacing w:after="0"/>
-        <w:rPr>
-          <w:b/>
-          <w:lang w:val="bg-BG"/>
-        </w:rPr>
-      </w:pPr>
-      <w:r>
-        <w:rPr>
-          <w:lang w:val="bg-BG"/>
-        </w:rPr>
+        <w:pStyle w:val="Heading2"/>
+      </w:pPr>
+      <w:r>
         <w:lastRenderedPageBreak/>
-        <w:t xml:space="preserve">Задайте </w:t>
-      </w:r>
-      <w:r>
-        <w:rPr>
-          <w:b/>
-          <w:lang w:val="bg-BG"/>
-        </w:rPr>
-        <w:t>най</w:t>
-      </w:r>
-      <w:r>
-        <w:rPr>
-          <w:b/>
-        </w:rPr>
-        <w:t>-</w:t>
-      </w:r>
-      <w:r>
-        <w:rPr>
-          <w:b/>
-          <w:lang w:val="bg-BG"/>
-        </w:rPr>
-        <w:t>подходящите типове данни</w:t>
-      </w:r>
-      <w:r>
-        <w:rPr>
-          <w:lang w:val="bg-BG"/>
-        </w:rPr>
-        <w:t xml:space="preserve"> за всяка колона</w:t>
-      </w:r>
-      <w:r>
-        <w:t xml:space="preserve">. </w:t>
-      </w:r>
-      <w:r>
-        <w:rPr>
-          <w:b/>
-          <w:lang w:val="bg-BG"/>
-        </w:rPr>
-        <w:t>Задайте първичен ключ</w:t>
-      </w:r>
-      <w:r>
-        <w:rPr>
-          <w:lang w:val="bg-BG"/>
-        </w:rPr>
-        <w:t xml:space="preserve"> за всяка таблица</w:t>
-      </w:r>
-      <w:r>
-        <w:t xml:space="preserve">. </w:t>
-      </w:r>
-      <w:r>
-        <w:rPr>
-          <w:lang w:val="bg-BG"/>
-        </w:rPr>
-        <w:t xml:space="preserve">Попълнете всяка таблица с точно </w:t>
-      </w:r>
-      <w:r>
-        <w:rPr>
-          <w:b/>
-        </w:rPr>
-        <w:t xml:space="preserve">3 </w:t>
-      </w:r>
-      <w:r>
-        <w:rPr>
-          <w:b/>
-          <w:lang w:val="bg-BG"/>
-        </w:rPr>
-        <w:t>записа</w:t>
-      </w:r>
-      <w:r>
-        <w:t xml:space="preserve">. </w:t>
-      </w:r>
-      <w:r>
-        <w:rPr>
-          <w:lang w:val="bg-BG"/>
-        </w:rPr>
-        <w:t>Уверете се</w:t>
-      </w:r>
-      <w:r>
-        <w:t xml:space="preserve">, </w:t>
-      </w:r>
-      <w:r>
-        <w:rPr>
-          <w:lang w:val="bg-BG"/>
-        </w:rPr>
-        <w:t>че колоните</w:t>
-      </w:r>
-      <w:r>
-        <w:t xml:space="preserve">, </w:t>
-      </w:r>
-      <w:r>
-        <w:rPr>
-          <w:lang w:val="bg-BG"/>
-        </w:rPr>
-        <w:t xml:space="preserve">които присъстват в </w:t>
-      </w:r>
-      <w:r>
-        <w:t xml:space="preserve">2 </w:t>
-      </w:r>
-      <w:r>
-        <w:rPr>
-          <w:lang w:val="bg-BG"/>
-        </w:rPr>
-        <w:t>таблици</w:t>
-      </w:r>
-      <w:r>
-        <w:t xml:space="preserve">, </w:t>
-      </w:r>
-      <w:r>
-        <w:rPr>
-          <w:lang w:val="bg-BG"/>
-        </w:rPr>
-        <w:t xml:space="preserve">са от </w:t>
-      </w:r>
-      <w:r>
-        <w:rPr>
-          <w:b/>
-          <w:lang w:val="bg-BG"/>
-        </w:rPr>
-        <w:t>един и същи тип данни</w:t>
-      </w:r>
-      <w:r>
-        <w:rPr>
-          <w:lang w:val="bg-BG"/>
-        </w:rPr>
-        <w:t xml:space="preserve">  Помислете кои полета винаги са задължителни и кои са незадължителни</w:t>
-      </w:r>
-      <w:r>
-        <w:t>.</w:t>
-      </w:r>
-    </w:p>
-    <w:p>
-      <w:pPr>
-        <w:pStyle w:val="Heading2"/>
-      </w:pPr>
-      <w:r>
         <w:t xml:space="preserve">База данни </w:t>
       </w:r>
       <w:r>
@@ -3467,149 +3327,6 @@
           <w:noProof/>
         </w:rPr>
         <w:t xml:space="preserve"> (Id, EmployeeId, DateOccupied, AccountNumber, RoomNumber, RateApplied, PhoneCharge, Notes)</w:t>
-      </w:r>
-    </w:p>
-    <w:p>
-      <w:pPr>
-        <w:spacing w:after="0"/>
-        <w:rPr>
-          <w:b/>
-          <w:lang w:val="bg-BG"/>
-        </w:rPr>
-      </w:pPr>
-      <w:r>
-        <w:rPr>
-          <w:lang w:val="bg-BG"/>
-        </w:rPr>
-        <w:t xml:space="preserve">Задайте </w:t>
-      </w:r>
-      <w:r>
-        <w:rPr>
-          <w:b/>
-          <w:lang w:val="bg-BG"/>
-        </w:rPr>
-        <w:t>най</w:t>
-      </w:r>
-      <w:r>
-        <w:rPr>
-          <w:b/>
-        </w:rPr>
-        <w:t>-</w:t>
-      </w:r>
-      <w:r>
-        <w:rPr>
-          <w:b/>
-          <w:lang w:val="bg-BG"/>
-        </w:rPr>
-        <w:t>подходящите типове данни</w:t>
-      </w:r>
-      <w:r>
-        <w:rPr>
-          <w:lang w:val="bg-BG"/>
-        </w:rPr>
-        <w:t xml:space="preserve"> за всяка колона</w:t>
-      </w:r>
-      <w:r>
-        <w:t xml:space="preserve">. </w:t>
-      </w:r>
-      <w:r>
-        <w:rPr>
-          <w:b/>
-          <w:lang w:val="bg-BG"/>
-        </w:rPr>
-        <w:t>Задайте първичен ключ</w:t>
-      </w:r>
-      <w:r>
-        <w:rPr>
-          <w:lang w:val="bg-BG"/>
-        </w:rPr>
-        <w:t xml:space="preserve"> за всяка таблица</w:t>
-      </w:r>
-      <w:r>
-        <w:t xml:space="preserve">. </w:t>
-      </w:r>
-      <w:r>
-        <w:rPr>
-          <w:lang w:val="bg-BG"/>
-        </w:rPr>
-        <w:t xml:space="preserve">Попълнете всяка таблица само с </w:t>
-      </w:r>
-      <w:r>
-        <w:rPr>
-          <w:b/>
-        </w:rPr>
-        <w:t xml:space="preserve">3 </w:t>
-      </w:r>
-      <w:r>
-        <w:rPr>
-          <w:b/>
-          <w:lang w:val="bg-BG"/>
-        </w:rPr>
-        <w:t>записа</w:t>
-      </w:r>
-      <w:r>
-        <w:t xml:space="preserve">. </w:t>
-      </w:r>
-      <w:r>
-        <w:rPr>
-          <w:lang w:val="bg-BG"/>
-        </w:rPr>
-        <w:t>Уверете се</w:t>
-      </w:r>
-      <w:r>
-        <w:t xml:space="preserve">, </w:t>
-      </w:r>
-      <w:r>
-        <w:rPr>
-          <w:lang w:val="bg-BG"/>
-        </w:rPr>
-        <w:t>че колоните</w:t>
-      </w:r>
-      <w:r>
-        <w:t xml:space="preserve">, </w:t>
-      </w:r>
-      <w:r>
-        <w:rPr>
-          <w:lang w:val="bg-BG"/>
-        </w:rPr>
-        <w:t xml:space="preserve">които присъстват в </w:t>
-      </w:r>
-      <w:r>
-        <w:t xml:space="preserve">2 </w:t>
-      </w:r>
-      <w:r>
-        <w:rPr>
-          <w:lang w:val="bg-BG"/>
-        </w:rPr>
-        <w:t>таблици</w:t>
-      </w:r>
-      <w:r>
-        <w:t xml:space="preserve">, </w:t>
-      </w:r>
-      <w:r>
-        <w:rPr>
-          <w:lang w:val="bg-BG"/>
-        </w:rPr>
-        <w:t xml:space="preserve">са от </w:t>
-      </w:r>
-      <w:r>
-        <w:rPr>
-          <w:b/>
-          <w:lang w:val="bg-BG"/>
-        </w:rPr>
-        <w:t>един и същи тип данни</w:t>
-      </w:r>
-      <w:r>
-        <w:t xml:space="preserve">. </w:t>
-      </w:r>
-      <w:r>
-        <w:rPr>
-          <w:lang w:val="bg-BG"/>
-        </w:rPr>
-        <w:t>Помислете кои полета винаги са задължителни и кои са незадължителни</w:t>
-      </w:r>
-      <w:r>
-        <w:t>.</w:t>
       </w:r>
     </w:p>
     <w:sectPr>

</xml_diff>

<commit_message>
Fixing TODOs for Modeling Databases exercises
</commit_message>
<xml_diff>
--- a/Courses/Software-Sciences/Module-3-Databases-New/06-Modeling-Databases/06-Modeling-Databases-Exercise.docx
+++ b/Courses/Software-Sciences/Module-3-Databases-New/06-Modeling-Databases/06-Modeling-Databases-Exercise.docx
@@ -58,90 +58,218 @@
       </w:r>
     </w:p>
     <w:p>
-      <w:pPr>
-        <w:rPr>
-          <w:highlight w:val="yellow"/>
-          <w:lang w:val="bg-BG"/>
-        </w:rPr>
-      </w:pPr>
-      <w:r>
-        <w:rPr>
-          <w:highlight w:val="yellow"/>
-        </w:rPr>
-        <w:t xml:space="preserve">TODO: </w:t>
-      </w:r>
-      <w:r>
-        <w:rPr>
-          <w:highlight w:val="yellow"/>
-          <w:lang w:val="bg-BG"/>
-        </w:rPr>
-        <w:t>да се добави предисловие на поредицата задачи върху първата база данни, примерно нещо такова:</w:t>
-      </w:r>
-    </w:p>
-    <w:p>
-      <w:pPr>
-        <w:rPr>
-          <w:lang w:val="bg-BG"/>
-        </w:rPr>
-      </w:pPr>
-      <w:r>
-        <w:rPr>
-          <w:highlight w:val="yellow"/>
-          <w:lang w:val="bg-BG"/>
-        </w:rPr>
-        <w:t xml:space="preserve">В настоящата задача ще създадем база данни </w:t>
-      </w:r>
-      <w:r>
-        <w:rPr>
-          <w:highlight w:val="yellow"/>
-        </w:rPr>
-        <w:t>“</w:t>
-      </w:r>
-      <w:r>
-        <w:rPr>
-          <w:rStyle w:val="CodeChar"/>
-          <w:highlight w:val="yellow"/>
+      <w:r>
+        <w:rPr>
+          <w:lang w:val="bg-BG"/>
+        </w:rPr>
+        <w:t>В настоящата поредица задачи ще се заемем с</w:t>
+      </w:r>
+      <w:r>
+        <w:rPr>
+          <w:lang w:val="bg-BG"/>
+        </w:rPr>
+        <w:t>ъс</w:t>
+      </w:r>
+      <w:r>
+        <w:rPr>
+          <w:lang w:val="bg-BG"/>
+        </w:rPr>
+        <w:t xml:space="preserve"> създаването на база данни "</w:t>
+      </w:r>
+      <w:r>
+        <w:rPr>
+          <w:rFonts w:ascii="Consolas" w:hAnsi="Consolas"/>
+          <w:b/>
+          <w:bCs/>
+          <w:lang w:val="bg-BG"/>
         </w:rPr>
         <w:t>People</w:t>
       </w:r>
       <w:r>
         <w:rPr>
-          <w:highlight w:val="yellow"/>
-        </w:rPr>
-        <w:t>”</w:t>
-      </w:r>
-      <w:r>
-        <w:rPr>
-          <w:highlight w:val="yellow"/>
-          <w:lang w:val="bg-BG"/>
-        </w:rPr>
-        <w:t xml:space="preserve"> с няколко таблици в нея, които ще свържем с </w:t>
-      </w:r>
-      <w:r>
-        <w:rPr>
-          <w:highlight w:val="yellow"/>
-        </w:rPr>
-        <w:t xml:space="preserve">foreign key constraint, </w:t>
-      </w:r>
-      <w:r>
-        <w:rPr>
-          <w:highlight w:val="yellow"/>
-          <w:lang w:val="bg-BG"/>
-        </w:rPr>
-        <w:t xml:space="preserve">ще добавяме записи и ще дефинираме </w:t>
-      </w:r>
-      <w:r>
-        <w:rPr>
-          <w:highlight w:val="yellow"/>
+          <w:lang w:val="bg-BG"/>
+        </w:rPr>
+        <w:t xml:space="preserve">". Тази база данни ще включва няколко </w:t>
+      </w:r>
+      <w:r>
+        <w:rPr>
+          <w:b/>
+          <w:bCs/>
+          <w:lang w:val="bg-BG"/>
+        </w:rPr>
+        <w:t>таблици</w:t>
+      </w:r>
+      <w:r>
+        <w:rPr>
+          <w:lang w:val="bg-BG"/>
+        </w:rPr>
+        <w:t xml:space="preserve">, които ще бъдат </w:t>
+      </w:r>
+      <w:r>
+        <w:rPr>
+          <w:b/>
+          <w:bCs/>
+          <w:lang w:val="bg-BG"/>
+        </w:rPr>
+        <w:t>свързани</w:t>
+      </w:r>
+      <w:r>
+        <w:rPr>
+          <w:lang w:val="bg-BG"/>
+        </w:rPr>
+        <w:t xml:space="preserve"> с помощта на </w:t>
+      </w:r>
+      <w:r>
+        <w:rPr>
+          <w:b/>
+          <w:bCs/>
+          <w:lang w:val="bg-BG"/>
+        </w:rPr>
+        <w:t>foreign key</w:t>
+      </w:r>
+      <w:r>
+        <w:rPr>
+          <w:lang w:val="bg-BG"/>
+        </w:rPr>
+        <w:t xml:space="preserve"> </w:t>
+      </w:r>
+      <w:r>
+        <w:rPr>
+          <w:b/>
+          <w:bCs/>
+          <w:lang w:val="bg-BG"/>
         </w:rPr>
         <w:t>constraints</w:t>
       </w:r>
       <w:r>
         <w:rPr>
-          <w:highlight w:val="yellow"/>
-          <w:lang w:val="bg-BG"/>
-        </w:rPr>
-        <w:t>.</w:t>
+          <w:lang w:val="bg-BG"/>
+        </w:rPr>
+        <w:t xml:space="preserve"> (ограничения за </w:t>
+      </w:r>
+      <w:r>
+        <w:rPr>
+          <w:lang w:val="bg-BG"/>
+        </w:rPr>
+        <w:t>външни</w:t>
+      </w:r>
+      <w:r>
+        <w:rPr>
+          <w:lang w:val="bg-BG"/>
+        </w:rPr>
+        <w:t xml:space="preserve"> ключове). Ще изпълним дейности като </w:t>
+      </w:r>
+      <w:r>
+        <w:rPr>
+          <w:b/>
+          <w:bCs/>
+          <w:lang w:val="bg-BG"/>
+        </w:rPr>
+        <w:t>добавяне</w:t>
+      </w:r>
+      <w:r>
+        <w:rPr>
+          <w:lang w:val="bg-BG"/>
+        </w:rPr>
+        <w:t xml:space="preserve"> на </w:t>
+      </w:r>
+      <w:r>
+        <w:rPr>
+          <w:b/>
+          <w:bCs/>
+          <w:lang w:val="bg-BG"/>
+        </w:rPr>
+        <w:t>записи</w:t>
+      </w:r>
+      <w:r>
+        <w:rPr>
+          <w:lang w:val="bg-BG"/>
+        </w:rPr>
+        <w:t xml:space="preserve"> и </w:t>
+      </w:r>
+      <w:r>
+        <w:rPr>
+          <w:b/>
+          <w:bCs/>
+          <w:lang w:val="bg-BG"/>
+        </w:rPr>
+        <w:t>дефиниране</w:t>
+      </w:r>
+      <w:r>
+        <w:rPr>
+          <w:lang w:val="bg-BG"/>
+        </w:rPr>
+        <w:t xml:space="preserve"> на </w:t>
+      </w:r>
+      <w:r>
+        <w:rPr>
+          <w:b/>
+          <w:bCs/>
+          <w:lang w:val="bg-BG"/>
+        </w:rPr>
+        <w:t>ограничения</w:t>
+      </w:r>
+      <w:r>
+        <w:rPr>
+          <w:lang w:val="bg-BG"/>
+        </w:rPr>
+        <w:t xml:space="preserve">, които ще усъвършенстват </w:t>
+      </w:r>
+      <w:r>
+        <w:rPr>
+          <w:b/>
+          <w:bCs/>
+          <w:lang w:val="bg-BG"/>
+        </w:rPr>
+        <w:t>структурата</w:t>
+      </w:r>
+      <w:r>
+        <w:rPr>
+          <w:lang w:val="bg-BG"/>
+        </w:rPr>
+        <w:t xml:space="preserve"> и цялостната </w:t>
+      </w:r>
+      <w:r>
+        <w:rPr>
+          <w:b/>
+          <w:bCs/>
+          <w:lang w:val="bg-BG"/>
+        </w:rPr>
+        <w:t>функционалност</w:t>
+      </w:r>
+      <w:r>
+        <w:rPr>
+          <w:lang w:val="bg-BG"/>
+        </w:rPr>
+        <w:t xml:space="preserve"> на </w:t>
+      </w:r>
+      <w:r>
+        <w:rPr>
+          <w:b/>
+          <w:bCs/>
+          <w:lang w:val="bg-BG"/>
+        </w:rPr>
+        <w:t>базата</w:t>
+      </w:r>
+      <w:r>
+        <w:rPr>
+          <w:lang w:val="bg-BG"/>
+        </w:rPr>
+        <w:t xml:space="preserve"> </w:t>
+      </w:r>
+      <w:r>
+        <w:rPr>
+          <w:b/>
+          <w:bCs/>
+          <w:lang w:val="bg-BG"/>
+        </w:rPr>
+        <w:t>данни</w:t>
+      </w:r>
+      <w:r>
+        <w:rPr>
+          <w:lang w:val="bg-BG"/>
+        </w:rPr>
+        <w:t xml:space="preserve">. </w:t>
       </w:r>
     </w:p>
     <w:p>
@@ -211,10 +339,9 @@
       </w:r>
       <w:r>
         <w:rPr>
-          <w:bCs/>
-          <w:noProof/>
-        </w:rPr>
-        <w:t>“</w:t>
+          <w:lang w:val="bg-BG"/>
+        </w:rPr>
+        <w:t>"</w:t>
       </w:r>
       <w:r>
         <w:rPr>
@@ -225,10 +352,9 @@
       </w:r>
       <w:r>
         <w:rPr>
-          <w:bCs/>
-          <w:noProof/>
-        </w:rPr>
-        <w:t>”</w:t>
+          <w:lang w:val="bg-BG"/>
+        </w:rPr>
+        <w:t>"</w:t>
       </w:r>
       <w:r>
         <w:rPr>
@@ -239,184 +365,290 @@
     </w:p>
     <w:p>
       <w:pPr>
-        <w:rPr>
-          <w:noProof/>
-        </w:rPr>
-      </w:pPr>
-      <w:r>
-        <w:rPr>
-          <w:noProof/>
-          <w:highlight w:val="yellow"/>
-          <w:lang w:val="bg-BG"/>
-        </w:rPr>
-        <w:t xml:space="preserve">Внимание: в предното упражнение базата данни се казва </w:t>
-      </w:r>
-      <w:r>
-        <w:rPr>
-          <w:noProof/>
-          <w:highlight w:val="yellow"/>
-        </w:rPr>
-        <w:t xml:space="preserve">“Minions”. </w:t>
-      </w:r>
-      <w:r>
-        <w:rPr>
-          <w:noProof/>
-          <w:highlight w:val="yellow"/>
-          <w:lang w:val="bg-BG"/>
-        </w:rPr>
-        <w:t>За да нама конфликт с имената, съм дал име</w:t>
-      </w:r>
-      <w:r>
-        <w:rPr>
-          <w:noProof/>
-          <w:highlight w:val="yellow"/>
-          <w:lang w:val="bg-BG"/>
-        </w:rPr>
-        <w:t xml:space="preserve"> </w:t>
-      </w:r>
-      <w:r>
-        <w:rPr>
-          <w:noProof/>
-          <w:highlight w:val="yellow"/>
-        </w:rPr>
-        <w:t>“People”</w:t>
-      </w:r>
-      <w:r>
-        <w:rPr>
-          <w:noProof/>
-          <w:highlight w:val="yellow"/>
-          <w:lang w:val="bg-BG"/>
-        </w:rPr>
-        <w:t xml:space="preserve"> на базата данни в това упражнение</w:t>
-      </w:r>
-      <w:r>
-        <w:rPr>
-          <w:noProof/>
-          <w:highlight w:val="yellow"/>
-        </w:rPr>
-        <w:t>.</w:t>
+        <w:pStyle w:val="Heading3"/>
+        <w:rPr>
+          <w:noProof/>
+          <w:lang w:val="bg-BG"/>
+        </w:rPr>
+      </w:pPr>
+      <w:r>
+        <w:rPr>
+          <w:noProof/>
+          <w:lang w:val="bg-BG"/>
+        </w:rPr>
+        <w:t>Насоки</w:t>
       </w:r>
     </w:p>
     <w:p>
       <w:pPr>
         <w:rPr>
-          <w:noProof/>
-          <w:highlight w:val="yellow"/>
-        </w:rPr>
-      </w:pPr>
-      <w:r>
-        <w:rPr>
-          <w:noProof/>
-          <w:highlight w:val="yellow"/>
-        </w:rPr>
-        <w:t xml:space="preserve">TODO: </w:t>
-      </w:r>
-      <w:r>
-        <w:rPr>
-          <w:noProof/>
-          <w:highlight w:val="yellow"/>
-          <w:lang w:val="bg-BG"/>
-        </w:rPr>
-        <w:t>Това е първата задача, тряб</w:t>
-      </w:r>
-      <w:r>
-        <w:rPr>
-          <w:noProof/>
-          <w:highlight w:val="yellow"/>
-          <w:lang w:val="bg-BG"/>
-        </w:rPr>
-        <w:t>в</w:t>
-      </w:r>
-      <w:r>
-        <w:rPr>
-          <w:noProof/>
-          <w:highlight w:val="yellow"/>
-          <w:lang w:val="bg-BG"/>
-        </w:rPr>
-        <w:t xml:space="preserve">а да е разписана по-подробно. Добави </w:t>
-      </w:r>
-      <w:r>
-        <w:rPr>
-          <w:noProof/>
-          <w:highlight w:val="yellow"/>
-        </w:rPr>
-        <w:t>screenshots.</w:t>
+          <w:lang w:val="bg-BG"/>
+        </w:rPr>
+      </w:pPr>
+      <w:r>
+        <w:rPr>
+          <w:b/>
+          <w:bCs/>
+          <w:lang w:val="bg-BG"/>
+        </w:rPr>
+        <w:t>Създаваме</w:t>
+      </w:r>
+      <w:r>
+        <w:rPr>
+          <w:lang w:val="bg-BG"/>
+        </w:rPr>
+        <w:t xml:space="preserve"> базата данни чрез следния </w:t>
+      </w:r>
+      <w:r>
+        <w:rPr>
+          <w:b/>
+          <w:bCs/>
+          <w:lang w:val="bg-BG"/>
+        </w:rPr>
+        <w:t>скрипт</w:t>
+      </w:r>
+      <w:r>
+        <w:rPr>
+          <w:lang w:val="bg-BG"/>
+        </w:rPr>
+        <w:t>:</w:t>
       </w:r>
     </w:p>
     <w:p>
       <w:pPr>
-        <w:rPr>
-          <w:noProof/>
-          <w:lang w:val="bg-BG"/>
-        </w:rPr>
-      </w:pPr>
-      <w:r>
-        <w:rPr>
-          <w:noProof/>
-          <w:highlight w:val="yellow"/>
-          <w:lang w:val="bg-BG"/>
-        </w:rPr>
-        <w:t xml:space="preserve">Ако се прави с </w:t>
-      </w:r>
-      <w:r>
-        <w:rPr>
-          <w:noProof/>
-          <w:highlight w:val="yellow"/>
-        </w:rPr>
-        <w:t xml:space="preserve">SQL </w:t>
-      </w:r>
-      <w:r>
-        <w:rPr>
-          <w:noProof/>
-          <w:highlight w:val="yellow"/>
-          <w:lang w:val="bg-BG"/>
-        </w:rPr>
-        <w:t xml:space="preserve">заявка (не чрез цъкане с мишката), да се даде </w:t>
-      </w:r>
-      <w:r>
-        <w:rPr>
-          <w:noProof/>
-          <w:highlight w:val="yellow"/>
-        </w:rPr>
-        <w:t xml:space="preserve">screenshot </w:t>
-      </w:r>
-      <w:r>
-        <w:rPr>
-          <w:noProof/>
-          <w:highlight w:val="yellow"/>
-          <w:lang w:val="bg-BG"/>
-        </w:rPr>
-        <w:t>на заявката</w:t>
-      </w:r>
-      <w:r>
-        <w:rPr>
-          <w:noProof/>
-          <w:highlight w:val="yellow"/>
-        </w:rPr>
-        <w:t xml:space="preserve"> + </w:t>
-      </w:r>
-      <w:r>
-        <w:rPr>
-          <w:noProof/>
-          <w:highlight w:val="yellow"/>
-          <w:lang w:val="bg-BG"/>
-        </w:rPr>
-        <w:t xml:space="preserve">резултата в </w:t>
-      </w:r>
-      <w:r>
-        <w:rPr>
-          <w:noProof/>
-          <w:highlight w:val="yellow"/>
-        </w:rPr>
-        <w:t>SSMS</w:t>
-      </w:r>
-      <w:r>
-        <w:rPr>
-          <w:noProof/>
-          <w:highlight w:val="yellow"/>
-          <w:lang w:val="bg-BG"/>
-        </w:rPr>
-        <w:t>.</w:t>
+        <w:jc w:val="center"/>
+        <w:rPr>
+          <w:noProof/>
+        </w:rPr>
+      </w:pPr>
+      <w:r>
+        <w:rPr>
+          <w:noProof/>
+        </w:rPr>
+        <w:drawing>
+          <wp:inline distT="0" distB="0" distL="0" distR="0" wp14:anchorId="46E07BB7" wp14:editId="3C0B774B">
+            <wp:extent cx="3172268" cy="381053"/>
+            <wp:effectExtent l="19050" t="19050" r="28575" b="19050"/>
+            <wp:docPr id="2090750391" name="Picture 1"/>
+            <wp:cNvGraphicFramePr>
+              <a:graphicFrameLocks xmlns:a="http://schemas.openxmlformats.org/drawingml/2006/main" noChangeAspect="1"/>
+            </wp:cNvGraphicFramePr>
+            <a:graphic xmlns:a="http://schemas.openxmlformats.org/drawingml/2006/main">
+              <a:graphicData uri="http://schemas.openxmlformats.org/drawingml/2006/picture">
+                <pic:pic xmlns:pic="http://schemas.openxmlformats.org/drawingml/2006/picture">
+                  <pic:nvPicPr>
+                    <pic:cNvPr id="2090750391" name=""/>
+                    <pic:cNvPicPr/>
+                  </pic:nvPicPr>
+                  <pic:blipFill>
+                    <a:blip r:embed="rId8"/>
+                    <a:stretch>
+                      <a:fillRect/>
+                    </a:stretch>
+                  </pic:blipFill>
+                  <pic:spPr>
+                    <a:xfrm>
+                      <a:off x="0" y="0"/>
+                      <a:ext cx="3172268" cy="381053"/>
+                    </a:xfrm>
+                    <a:prstGeom prst="rect">
+                      <a:avLst/>
+                    </a:prstGeom>
+                    <a:ln>
+                      <a:solidFill>
+                        <a:schemeClr val="bg1">
+                          <a:lumMod val="75000"/>
+                        </a:schemeClr>
+                      </a:solidFill>
+                    </a:ln>
+                  </pic:spPr>
+                </pic:pic>
+              </a:graphicData>
+            </a:graphic>
+          </wp:inline>
+        </w:drawing>
+      </w:r>
+    </w:p>
+    <w:p>
+      <w:pPr>
+        <w:rPr>
+          <w:noProof/>
+        </w:rPr>
+      </w:pPr>
+      <w:r>
+        <w:rPr>
+          <w:noProof/>
+          <w:lang w:val="bg-BG"/>
+        </w:rPr>
+        <w:t xml:space="preserve">След изпълнението на </w:t>
+      </w:r>
+      <w:r>
+        <w:rPr>
+          <w:b/>
+          <w:bCs/>
+          <w:noProof/>
+          <w:lang w:val="bg-BG"/>
+        </w:rPr>
+        <w:t>заявката</w:t>
+      </w:r>
+      <w:r>
+        <w:rPr>
+          <w:noProof/>
+          <w:lang w:val="bg-BG"/>
+        </w:rPr>
+        <w:t xml:space="preserve">, базата данни се </w:t>
+      </w:r>
+      <w:r>
+        <w:rPr>
+          <w:b/>
+          <w:bCs/>
+          <w:noProof/>
+          <w:lang w:val="bg-BG"/>
+        </w:rPr>
+        <w:t>визулизира</w:t>
+      </w:r>
+      <w:r>
+        <w:rPr>
+          <w:noProof/>
+        </w:rPr>
+        <w:t>:</w:t>
+      </w:r>
+    </w:p>
+    <w:p>
+      <w:pPr>
+        <w:jc w:val="center"/>
+        <w:rPr>
+          <w:noProof/>
+        </w:rPr>
+      </w:pPr>
+      <w:r>
+        <w:rPr>
+          <w:noProof/>
+        </w:rPr>
+        <mc:AlternateContent>
+          <mc:Choice Requires="wps">
+            <w:drawing>
+              <wp:anchor distT="0" distB="0" distL="114300" distR="114300" simplePos="0" relativeHeight="251659264" behindDoc="0" locked="0" layoutInCell="1" allowOverlap="1" wp14:anchorId="5E5E59B2" wp14:editId="3479F9C7">
+                <wp:simplePos x="0" y="0"/>
+                <wp:positionH relativeFrom="column">
+                  <wp:posOffset>2507946</wp:posOffset>
+                </wp:positionH>
+                <wp:positionV relativeFrom="paragraph">
+                  <wp:posOffset>1282065</wp:posOffset>
+                </wp:positionV>
+                <wp:extent cx="823788" cy="195636"/>
+                <wp:effectExtent l="19050" t="19050" r="33655" b="33020"/>
+                <wp:wrapNone/>
+                <wp:docPr id="875150342" name="Правоъгълник: със заоблени ъгли 10"/>
+                <wp:cNvGraphicFramePr>
+                  <a:graphicFrameLocks xmlns:a="http://schemas.openxmlformats.org/drawingml/2006/main"/>
+                </wp:cNvGraphicFramePr>
+                <a:graphic xmlns:a="http://schemas.openxmlformats.org/drawingml/2006/main">
+                  <a:graphicData uri="http://schemas.microsoft.com/office/word/2010/wordprocessingShape">
+                    <wps:wsp>
+                      <wps:cNvSpPr>
+                        <a:spLocks noChangeArrowheads="1"/>
+                      </wps:cNvSpPr>
+                      <wps:spPr bwMode="auto">
+                        <a:xfrm>
+                          <a:off x="0" y="0"/>
+                          <a:ext cx="823788" cy="195636"/>
+                        </a:xfrm>
+                        <a:prstGeom prst="roundRect">
+                          <a:avLst>
+                            <a:gd name="adj" fmla="val 5384"/>
+                          </a:avLst>
+                        </a:prstGeom>
+                        <a:noFill/>
+                        <a:ln w="57150">
+                          <a:solidFill>
+                            <a:schemeClr val="tx2">
+                              <a:lumMod val="100000"/>
+                              <a:lumOff val="0"/>
+                            </a:schemeClr>
+                          </a:solidFill>
+                          <a:round/>
+                          <a:headEnd/>
+                          <a:tailEnd/>
+                        </a:ln>
+                        <a:extLst>
+                          <a:ext uri="{909E8E84-426E-40DD-AFC4-6F175D3DCCD1}">
+                            <a14:hiddenFill xmlns:a14="http://schemas.microsoft.com/office/drawing/2010/main">
+                              <a:solidFill>
+                                <a:srgbClr val="FFFFFF"/>
+                              </a:solidFill>
+                            </a14:hiddenFill>
+                          </a:ext>
+                        </a:extLst>
+                      </wps:spPr>
+                      <wps:bodyPr rot="0" vert="horz" wrap="square" lIns="91440" tIns="45720" rIns="91440" bIns="45720" anchor="t" anchorCtr="0" upright="1">
+                        <a:noAutofit/>
+                      </wps:bodyPr>
+                    </wps:wsp>
+                  </a:graphicData>
+                </a:graphic>
+                <wp14:sizeRelH relativeFrom="page">
+                  <wp14:pctWidth>0</wp14:pctWidth>
+                </wp14:sizeRelH>
+                <wp14:sizeRelV relativeFrom="page">
+                  <wp14:pctHeight>0</wp14:pctHeight>
+                </wp14:sizeRelV>
+              </wp:anchor>
+            </w:drawing>
+          </mc:Choice>
+          <mc:Fallback>
+            <w:pict>
+              <v:roundrect w14:anchorId="709CDF41" id="Правоъгълник: със заоблени ъгли 10" o:spid="_x0000_s1026" style="position:absolute;margin-left:197.5pt;margin-top:100.95pt;width:64.85pt;height:15.4pt;z-index:251659264;visibility:visible;mso-wrap-style:square;mso-width-percent:0;mso-height-percent:0;mso-wrap-distance-left:9pt;mso-wrap-distance-top:0;mso-wrap-distance-right:9pt;mso-wrap-distance-bottom:0;mso-position-horizontal:absolute;mso-position-horizontal-relative:text;mso-position-vertical:absolute;mso-position-vertical-relative:text;mso-width-percent:0;mso-height-percent:0;mso-width-relative:page;mso-height-relative:page;v-text-anchor:top" arcsize="3529f" o:gfxdata="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" filled="f" strokecolor="#1f497d [3215]" strokeweight="4.5pt"/>
+            </w:pict>
+          </mc:Fallback>
+        </mc:AlternateContent>
+      </w:r>
+      <w:r>
+        <w:rPr>
+          <w:noProof/>
+        </w:rPr>
+        <w:drawing>
+          <wp:inline distT="0" distB="0" distL="0" distR="0" wp14:anchorId="08CB6D9B" wp14:editId="04FAACD1">
+            <wp:extent cx="2514951" cy="1448002"/>
+            <wp:effectExtent l="19050" t="19050" r="19050" b="19050"/>
+            <wp:docPr id="901236236" name="Picture 1" descr="A screenshot of a computer&#10;&#10;Description automatically generated"/>
+            <wp:cNvGraphicFramePr>
+              <a:graphicFrameLocks xmlns:a="http://schemas.openxmlformats.org/drawingml/2006/main" noChangeAspect="1"/>
+            </wp:cNvGraphicFramePr>
+            <a:graphic xmlns:a="http://schemas.openxmlformats.org/drawingml/2006/main">
+              <a:graphicData uri="http://schemas.openxmlformats.org/drawingml/2006/picture">
+                <pic:pic xmlns:pic="http://schemas.openxmlformats.org/drawingml/2006/picture">
+                  <pic:nvPicPr>
+                    <pic:cNvPr id="901236236" name="Picture 1" descr="A screenshot of a computer&#10;&#10;Description automatically generated"/>
+                    <pic:cNvPicPr/>
+                  </pic:nvPicPr>
+                  <pic:blipFill>
+                    <a:blip r:embed="rId9"/>
+                    <a:stretch>
+                      <a:fillRect/>
+                    </a:stretch>
+                  </pic:blipFill>
+                  <pic:spPr>
+                    <a:xfrm>
+                      <a:off x="0" y="0"/>
+                      <a:ext cx="2514951" cy="1448002"/>
+                    </a:xfrm>
+                    <a:prstGeom prst="rect">
+                      <a:avLst/>
+                    </a:prstGeom>
+                    <a:ln>
+                      <a:solidFill>
+                        <a:schemeClr val="bg1">
+                          <a:lumMod val="75000"/>
+                        </a:schemeClr>
+                      </a:solidFill>
+                    </a:ln>
+                  </pic:spPr>
+                </pic:pic>
+              </a:graphicData>
+            </a:graphic>
+          </wp:inline>
+        </w:drawing>
       </w:r>
     </w:p>
     <w:p>
@@ -674,120 +906,90 @@
     </w:p>
     <w:p>
       <w:pPr>
-        <w:rPr>
-          <w:noProof/>
-        </w:rPr>
-      </w:pPr>
-      <w:r>
-        <w:rPr>
-          <w:noProof/>
-          <w:highlight w:val="yellow"/>
-        </w:rPr>
-        <w:t xml:space="preserve">TODO: </w:t>
-      </w:r>
-      <w:r>
-        <w:rPr>
-          <w:noProof/>
-          <w:highlight w:val="yellow"/>
-          <w:lang w:val="bg-BG"/>
-        </w:rPr>
-        <w:t xml:space="preserve">Това е </w:t>
-      </w:r>
-      <w:r>
-        <w:rPr>
-          <w:noProof/>
-          <w:highlight w:val="yellow"/>
-          <w:lang w:val="bg-BG"/>
-        </w:rPr>
-        <w:t>втората</w:t>
-      </w:r>
-      <w:r>
-        <w:rPr>
-          <w:noProof/>
-          <w:highlight w:val="yellow"/>
-          <w:lang w:val="bg-BG"/>
-        </w:rPr>
-        <w:t xml:space="preserve"> задача, тряба да е разписана по-подробно. Добави </w:t>
-      </w:r>
-      <w:r>
-        <w:rPr>
-          <w:noProof/>
-          <w:highlight w:val="yellow"/>
-        </w:rPr>
-        <w:t>screenshots.</w:t>
+        <w:pStyle w:val="Heading3"/>
+        <w:rPr>
+          <w:noProof/>
+          <w:lang w:val="bg-BG"/>
+        </w:rPr>
+      </w:pPr>
+      <w:r>
+        <w:rPr>
+          <w:noProof/>
+          <w:lang w:val="bg-BG"/>
+        </w:rPr>
+        <w:t>Насоки</w:t>
       </w:r>
     </w:p>
     <w:p>
-      <w:pPr>
-        <w:rPr>
-          <w:noProof/>
-          <w:lang w:val="bg-BG"/>
-        </w:rPr>
-      </w:pPr>
-      <w:r>
-        <w:rPr>
-          <w:noProof/>
-          <w:highlight w:val="yellow"/>
-          <w:lang w:val="bg-BG"/>
-        </w:rPr>
-        <w:t xml:space="preserve">Ако се прави с </w:t>
-      </w:r>
-      <w:r>
-        <w:rPr>
-          <w:noProof/>
-          <w:highlight w:val="yellow"/>
-        </w:rPr>
-        <w:t xml:space="preserve">SQL </w:t>
-      </w:r>
-      <w:r>
-        <w:rPr>
-          <w:noProof/>
-          <w:highlight w:val="yellow"/>
-          <w:lang w:val="bg-BG"/>
-        </w:rPr>
-        <w:t xml:space="preserve">заявка (не чрез цъкане с мишката), да се даде </w:t>
-      </w:r>
-      <w:r>
-        <w:rPr>
-          <w:noProof/>
-          <w:highlight w:val="yellow"/>
-        </w:rPr>
-        <w:t xml:space="preserve">screenshot </w:t>
-      </w:r>
-      <w:r>
-        <w:rPr>
-          <w:noProof/>
-          <w:highlight w:val="yellow"/>
-          <w:lang w:val="bg-BG"/>
-        </w:rPr>
-        <w:t>на заявката</w:t>
-      </w:r>
-      <w:r>
-        <w:rPr>
-          <w:noProof/>
-          <w:highlight w:val="yellow"/>
-        </w:rPr>
-        <w:t xml:space="preserve"> + </w:t>
-      </w:r>
-      <w:r>
-        <w:rPr>
-          <w:noProof/>
-          <w:highlight w:val="yellow"/>
-          <w:lang w:val="bg-BG"/>
-        </w:rPr>
-        <w:t xml:space="preserve">резултата в </w:t>
-      </w:r>
-      <w:r>
-        <w:rPr>
-          <w:noProof/>
-          <w:highlight w:val="yellow"/>
-        </w:rPr>
-        <w:t>SSMS</w:t>
-      </w:r>
-      <w:r>
-        <w:rPr>
-          <w:noProof/>
-          <w:highlight w:val="yellow"/>
+      <w:r>
+        <w:rPr>
+          <w:lang w:val="bg-BG"/>
+        </w:rPr>
+        <w:t xml:space="preserve">За да се </w:t>
+      </w:r>
+      <w:r>
+        <w:rPr>
+          <w:b/>
+          <w:bCs/>
+          <w:lang w:val="bg-BG"/>
+        </w:rPr>
+        <w:t>уверим</w:t>
+      </w:r>
+      <w:r>
+        <w:rPr>
+          <w:lang w:val="bg-BG"/>
+        </w:rPr>
+        <w:t xml:space="preserve">, че работим с базата данни </w:t>
+      </w:r>
+      <w:r>
+        <w:rPr>
+          <w:b/>
+          <w:bCs/>
+        </w:rPr>
+        <w:t>People</w:t>
+      </w:r>
+      <w:r>
+        <w:t>,</w:t>
+      </w:r>
+      <w:r>
+        <w:rPr>
+          <w:lang w:val="bg-BG"/>
+        </w:rPr>
+        <w:t xml:space="preserve"> от </w:t>
+      </w:r>
+      <w:r>
+        <w:rPr>
+          <w:b/>
+          <w:bCs/>
+          <w:lang w:val="bg-BG"/>
+        </w:rPr>
+        <w:t>падащото меню</w:t>
+      </w:r>
+      <w:r>
+        <w:rPr>
+          <w:lang w:val="bg-BG"/>
+        </w:rPr>
+        <w:t>, избираме</w:t>
+      </w:r>
+      <w:r>
+        <w:t xml:space="preserve"> </w:t>
+      </w:r>
+      <w:r>
+        <w:t>"</w:t>
+      </w:r>
+      <w:r>
+        <w:rPr>
+          <w:rFonts w:ascii="Consolas" w:hAnsi="Consolas"/>
+          <w:b/>
+          <w:bCs/>
+        </w:rPr>
+        <w:t>People</w:t>
+      </w:r>
+      <w:r>
+        <w:t>"</w:t>
+      </w:r>
+      <w:r>
+        <w:rPr>
           <w:lang w:val="bg-BG"/>
         </w:rPr>
         <w:t>.</w:t>
@@ -795,38 +997,613 @@
     </w:p>
     <w:p>
       <w:pPr>
-        <w:rPr>
-          <w:noProof/>
-        </w:rPr>
-      </w:pPr>
-      <w:r>
-        <w:rPr>
-          <w:noProof/>
-          <w:highlight w:val="yellow"/>
-          <w:lang w:val="bg-BG"/>
-        </w:rPr>
-        <w:t xml:space="preserve">Сменил съм името: </w:t>
-      </w:r>
-      <w:r>
-        <w:rPr>
-          <w:noProof/>
-          <w:highlight w:val="yellow"/>
-        </w:rPr>
-        <w:t xml:space="preserve">Minions </w:t>
-      </w:r>
-      <w:r>
-        <w:rPr>
-          <w:noProof/>
-          <w:highlight w:val="yellow"/>
-        </w:rPr>
-        <w:sym w:font="Wingdings" w:char="F0E0"/>
-      </w:r>
-      <w:r>
-        <w:rPr>
-          <w:noProof/>
-          <w:highlight w:val="yellow"/>
-        </w:rPr>
-        <w:t xml:space="preserve"> People</w:t>
+        <w:jc w:val="center"/>
+      </w:pPr>
+      <w:r>
+        <w:rPr>
+          <w:noProof/>
+        </w:rPr>
+        <mc:AlternateContent>
+          <mc:Choice Requires="wps">
+            <w:drawing>
+              <wp:anchor distT="0" distB="0" distL="114300" distR="114300" simplePos="0" relativeHeight="251663360" behindDoc="0" locked="0" layoutInCell="1" allowOverlap="1" wp14:anchorId="76C79416" wp14:editId="73272891">
+                <wp:simplePos x="0" y="0"/>
+                <wp:positionH relativeFrom="column">
+                  <wp:posOffset>3841612</wp:posOffset>
+                </wp:positionH>
+                <wp:positionV relativeFrom="paragraph">
+                  <wp:posOffset>142406</wp:posOffset>
+                </wp:positionV>
+                <wp:extent cx="182770" cy="243343"/>
+                <wp:effectExtent l="19050" t="19050" r="46355" b="42545"/>
+                <wp:wrapNone/>
+                <wp:docPr id="1880071021" name="Правоъгълник: със заоблени ъгли 10"/>
+                <wp:cNvGraphicFramePr>
+                  <a:graphicFrameLocks xmlns:a="http://schemas.openxmlformats.org/drawingml/2006/main"/>
+                </wp:cNvGraphicFramePr>
+                <a:graphic xmlns:a="http://schemas.openxmlformats.org/drawingml/2006/main">
+                  <a:graphicData uri="http://schemas.microsoft.com/office/word/2010/wordprocessingShape">
+                    <wps:wsp>
+                      <wps:cNvSpPr>
+                        <a:spLocks noChangeArrowheads="1"/>
+                      </wps:cNvSpPr>
+                      <wps:spPr bwMode="auto">
+                        <a:xfrm>
+                          <a:off x="0" y="0"/>
+                          <a:ext cx="182770" cy="243343"/>
+                        </a:xfrm>
+                        <a:prstGeom prst="roundRect">
+                          <a:avLst>
+                            <a:gd name="adj" fmla="val 5384"/>
+                          </a:avLst>
+                        </a:prstGeom>
+                        <a:noFill/>
+                        <a:ln w="57150">
+                          <a:solidFill>
+                            <a:schemeClr val="tx2">
+                              <a:lumMod val="100000"/>
+                              <a:lumOff val="0"/>
+                            </a:schemeClr>
+                          </a:solidFill>
+                          <a:round/>
+                          <a:headEnd/>
+                          <a:tailEnd/>
+                        </a:ln>
+                        <a:extLst>
+                          <a:ext uri="{909E8E84-426E-40DD-AFC4-6F175D3DCCD1}">
+                            <a14:hiddenFill xmlns:a14="http://schemas.microsoft.com/office/drawing/2010/main">
+                              <a:solidFill>
+                                <a:srgbClr val="FFFFFF"/>
+                              </a:solidFill>
+                            </a14:hiddenFill>
+                          </a:ext>
+                        </a:extLst>
+                      </wps:spPr>
+                      <wps:bodyPr rot="0" vert="horz" wrap="square" lIns="91440" tIns="45720" rIns="91440" bIns="45720" anchor="t" anchorCtr="0" upright="1">
+                        <a:noAutofit/>
+                      </wps:bodyPr>
+                    </wps:wsp>
+                  </a:graphicData>
+                </a:graphic>
+                <wp14:sizeRelH relativeFrom="page">
+                  <wp14:pctWidth>0</wp14:pctWidth>
+                </wp14:sizeRelH>
+                <wp14:sizeRelV relativeFrom="page">
+                  <wp14:pctHeight>0</wp14:pctHeight>
+                </wp14:sizeRelV>
+              </wp:anchor>
+            </w:drawing>
+          </mc:Choice>
+          <mc:Fallback>
+            <w:pict>
+              <v:roundrect w14:anchorId="48D393AB" id="Правоъгълник: със заоблени ъгли 10" o:spid="_x0000_s1026" style="position:absolute;margin-left:302.5pt;margin-top:11.2pt;width:14.4pt;height:19.15pt;z-index:251663360;visibility:visible;mso-wrap-style:square;mso-width-percent:0;mso-height-percent:0;mso-wrap-distance-left:9pt;mso-wrap-distance-top:0;mso-wrap-distance-right:9pt;mso-wrap-distance-bottom:0;mso-position-horizontal:absolute;mso-position-horizontal-relative:text;mso-position-vertical:absolute;mso-position-vertical-relative:text;mso-width-percent:0;mso-height-percent:0;mso-width-relative:page;mso-height-relative:page;v-text-anchor:top" arcsize="3529f" o:gfxdata="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" filled="f" strokecolor="#1f497d [3215]" strokeweight="4.5pt"/>
+            </w:pict>
+          </mc:Fallback>
+        </mc:AlternateContent>
+      </w:r>
+      <w:r>
+        <w:rPr>
+          <w:noProof/>
+        </w:rPr>
+        <mc:AlternateContent>
+          <mc:Choice Requires="wps">
+            <w:drawing>
+              <wp:anchor distT="0" distB="0" distL="114300" distR="114300" simplePos="0" relativeHeight="251661312" behindDoc="0" locked="0" layoutInCell="1" allowOverlap="1" wp14:anchorId="7AF7B0BD" wp14:editId="01007B56">
+                <wp:simplePos x="0" y="0"/>
+                <wp:positionH relativeFrom="column">
+                  <wp:posOffset>2746679</wp:posOffset>
+                </wp:positionH>
+                <wp:positionV relativeFrom="paragraph">
+                  <wp:posOffset>934085</wp:posOffset>
+                </wp:positionV>
+                <wp:extent cx="450077" cy="151020"/>
+                <wp:effectExtent l="19050" t="19050" r="45720" b="40005"/>
+                <wp:wrapNone/>
+                <wp:docPr id="633270126" name="Правоъгълник: със заоблени ъгли 10"/>
+                <wp:cNvGraphicFramePr>
+                  <a:graphicFrameLocks xmlns:a="http://schemas.openxmlformats.org/drawingml/2006/main"/>
+                </wp:cNvGraphicFramePr>
+                <a:graphic xmlns:a="http://schemas.openxmlformats.org/drawingml/2006/main">
+                  <a:graphicData uri="http://schemas.microsoft.com/office/word/2010/wordprocessingShape">
+                    <wps:wsp>
+                      <wps:cNvSpPr>
+                        <a:spLocks noChangeArrowheads="1"/>
+                      </wps:cNvSpPr>
+                      <wps:spPr bwMode="auto">
+                        <a:xfrm>
+                          <a:off x="0" y="0"/>
+                          <a:ext cx="450077" cy="151020"/>
+                        </a:xfrm>
+                        <a:prstGeom prst="roundRect">
+                          <a:avLst>
+                            <a:gd name="adj" fmla="val 5384"/>
+                          </a:avLst>
+                        </a:prstGeom>
+                        <a:noFill/>
+                        <a:ln w="57150">
+                          <a:solidFill>
+                            <a:schemeClr val="tx2">
+                              <a:lumMod val="100000"/>
+                              <a:lumOff val="0"/>
+                            </a:schemeClr>
+                          </a:solidFill>
+                          <a:round/>
+                          <a:headEnd/>
+                          <a:tailEnd/>
+                        </a:ln>
+                        <a:extLst>
+                          <a:ext uri="{909E8E84-426E-40DD-AFC4-6F175D3DCCD1}">
+                            <a14:hiddenFill xmlns:a14="http://schemas.microsoft.com/office/drawing/2010/main">
+                              <a:solidFill>
+                                <a:srgbClr val="FFFFFF"/>
+                              </a:solidFill>
+                            </a14:hiddenFill>
+                          </a:ext>
+                        </a:extLst>
+                      </wps:spPr>
+                      <wps:bodyPr rot="0" vert="horz" wrap="square" lIns="91440" tIns="45720" rIns="91440" bIns="45720" anchor="t" anchorCtr="0" upright="1">
+                        <a:noAutofit/>
+                      </wps:bodyPr>
+                    </wps:wsp>
+                  </a:graphicData>
+                </a:graphic>
+                <wp14:sizeRelH relativeFrom="page">
+                  <wp14:pctWidth>0</wp14:pctWidth>
+                </wp14:sizeRelH>
+                <wp14:sizeRelV relativeFrom="page">
+                  <wp14:pctHeight>0</wp14:pctHeight>
+                </wp14:sizeRelV>
+              </wp:anchor>
+            </w:drawing>
+          </mc:Choice>
+          <mc:Fallback>
+            <w:pict>
+              <v:roundrect w14:anchorId="37D6FB0C" id="Правоъгълник: със заоблени ъгли 10" o:spid="_x0000_s1026" style="position:absolute;margin-left:216.25pt;margin-top:73.55pt;width:35.45pt;height:11.9pt;z-index:251661312;visibility:visible;mso-wrap-style:square;mso-width-percent:0;mso-height-percent:0;mso-wrap-distance-left:9pt;mso-wrap-distance-top:0;mso-wrap-distance-right:9pt;mso-wrap-distance-bottom:0;mso-position-horizontal:absolute;mso-position-horizontal-relative:text;mso-position-vertical:absolute;mso-position-vertical-relative:text;mso-width-percent:0;mso-height-percent:0;mso-width-relative:page;mso-height-relative:page;v-text-anchor:top" arcsize="3529f" o:gfxdata="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" filled="f" strokecolor="#1f497d [3215]" strokeweight="4.5pt"/>
+            </w:pict>
+          </mc:Fallback>
+        </mc:AlternateContent>
+      </w:r>
+      <w:r>
+        <w:drawing>
+          <wp:inline distT="0" distB="0" distL="0" distR="0" wp14:anchorId="00E9ECED" wp14:editId="6E5F44D3">
+            <wp:extent cx="2304770" cy="2242268"/>
+            <wp:effectExtent l="0" t="0" r="635" b="5715"/>
+            <wp:docPr id="271200092" name="Picture 1" descr="A screenshot of a computer&#10;&#10;Description automatically generated"/>
+            <wp:cNvGraphicFramePr>
+              <a:graphicFrameLocks xmlns:a="http://schemas.openxmlformats.org/drawingml/2006/main" noChangeAspect="1"/>
+            </wp:cNvGraphicFramePr>
+            <a:graphic xmlns:a="http://schemas.openxmlformats.org/drawingml/2006/main">
+              <a:graphicData uri="http://schemas.openxmlformats.org/drawingml/2006/picture">
+                <pic:pic xmlns:pic="http://schemas.openxmlformats.org/drawingml/2006/picture">
+                  <pic:nvPicPr>
+                    <pic:cNvPr id="271200092" name="Picture 1" descr="A screenshot of a computer&#10;&#10;Description automatically generated"/>
+                    <pic:cNvPicPr/>
+                  </pic:nvPicPr>
+                  <pic:blipFill>
+                    <a:blip r:embed="rId10"/>
+                    <a:stretch>
+                      <a:fillRect/>
+                    </a:stretch>
+                  </pic:blipFill>
+                  <pic:spPr>
+                    <a:xfrm>
+                      <a:off x="0" y="0"/>
+                      <a:ext cx="2312380" cy="2249672"/>
+                    </a:xfrm>
+                    <a:prstGeom prst="rect">
+                      <a:avLst/>
+                    </a:prstGeom>
+                  </pic:spPr>
+                </pic:pic>
+              </a:graphicData>
+            </a:graphic>
+          </wp:inline>
+        </w:drawing>
+      </w:r>
+    </w:p>
+    <w:p>
+      <w:pPr>
+        <w:rPr>
+          <w:lang w:val="bg-BG"/>
+        </w:rPr>
+      </w:pPr>
+      <w:r>
+        <w:rPr>
+          <w:lang w:val="bg-BG"/>
+        </w:rPr>
+        <w:lastRenderedPageBreak/>
+        <w:t xml:space="preserve">Създаваме таблицата </w:t>
+      </w:r>
+      <w:r>
+        <w:rPr>
+          <w:rFonts w:ascii="Consolas" w:hAnsi="Consolas"/>
+          <w:b/>
+          <w:bCs/>
+        </w:rPr>
+        <w:t>People</w:t>
+      </w:r>
+      <w:r>
+        <w:t xml:space="preserve"> </w:t>
+      </w:r>
+      <w:r>
+        <w:rPr>
+          <w:lang w:val="bg-BG"/>
+        </w:rPr>
+        <w:t xml:space="preserve">чрез следния </w:t>
+      </w:r>
+      <w:r>
+        <w:rPr>
+          <w:b/>
+          <w:bCs/>
+          <w:lang w:val="bg-BG"/>
+        </w:rPr>
+        <w:t>скрипт</w:t>
+      </w:r>
+      <w:r>
+        <w:rPr>
+          <w:lang w:val="bg-BG"/>
+        </w:rPr>
+        <w:t xml:space="preserve">, като правим колоната </w:t>
+      </w:r>
+      <w:r>
+        <w:rPr>
+          <w:rFonts w:ascii="Consolas" w:hAnsi="Consolas"/>
+          <w:b/>
+          <w:bCs/>
+        </w:rPr>
+        <w:t>Id</w:t>
+      </w:r>
+      <w:r>
+        <w:t xml:space="preserve"> </w:t>
+      </w:r>
+      <w:r>
+        <w:rPr>
+          <w:lang w:val="bg-BG"/>
+        </w:rPr>
+        <w:t xml:space="preserve">да е </w:t>
+      </w:r>
+      <w:r>
+        <w:rPr>
+          <w:b/>
+          <w:bCs/>
+          <w:lang w:val="bg-BG"/>
+        </w:rPr>
+        <w:t>първичен ключ</w:t>
+      </w:r>
+      <w:r>
+        <w:rPr>
+          <w:lang w:val="bg-BG"/>
+        </w:rPr>
+        <w:t>:</w:t>
+      </w:r>
+    </w:p>
+    <w:p>
+      <w:pPr>
+        <w:jc w:val="center"/>
+        <w:rPr>
+          <w:lang w:val="bg-BG"/>
+        </w:rPr>
+      </w:pPr>
+      <w:r>
+        <w:rPr>
+          <w:lang w:val="bg-BG"/>
+        </w:rPr>
+        <w:drawing>
+          <wp:inline distT="0" distB="0" distL="0" distR="0" wp14:anchorId="0711D044" wp14:editId="0E216382">
+            <wp:extent cx="3801005" cy="1590897"/>
+            <wp:effectExtent l="19050" t="19050" r="28575" b="28575"/>
+            <wp:docPr id="1294195160" name="Picture 1" descr="A white background with black text&#10;&#10;Description automatically generated"/>
+            <wp:cNvGraphicFramePr>
+              <a:graphicFrameLocks xmlns:a="http://schemas.openxmlformats.org/drawingml/2006/main" noChangeAspect="1"/>
+            </wp:cNvGraphicFramePr>
+            <a:graphic xmlns:a="http://schemas.openxmlformats.org/drawingml/2006/main">
+              <a:graphicData uri="http://schemas.openxmlformats.org/drawingml/2006/picture">
+                <pic:pic xmlns:pic="http://schemas.openxmlformats.org/drawingml/2006/picture">
+                  <pic:nvPicPr>
+                    <pic:cNvPr id="1294195160" name="Picture 1" descr="A white background with black text&#10;&#10;Description automatically generated"/>
+                    <pic:cNvPicPr/>
+                  </pic:nvPicPr>
+                  <pic:blipFill>
+                    <a:blip r:embed="rId11"/>
+                    <a:stretch>
+                      <a:fillRect/>
+                    </a:stretch>
+                  </pic:blipFill>
+                  <pic:spPr>
+                    <a:xfrm>
+                      <a:off x="0" y="0"/>
+                      <a:ext cx="3801005" cy="1590897"/>
+                    </a:xfrm>
+                    <a:prstGeom prst="rect">
+                      <a:avLst/>
+                    </a:prstGeom>
+                    <a:ln>
+                      <a:solidFill>
+                        <a:schemeClr val="bg1">
+                          <a:lumMod val="75000"/>
+                        </a:schemeClr>
+                      </a:solidFill>
+                    </a:ln>
+                  </pic:spPr>
+                </pic:pic>
+              </a:graphicData>
+            </a:graphic>
+          </wp:inline>
+        </w:drawing>
+      </w:r>
+    </w:p>
+    <w:p>
+      <w:r>
+        <w:rPr>
+          <w:lang w:val="bg-BG"/>
+        </w:rPr>
+        <w:t xml:space="preserve">По същия начин процедираме с таблицата </w:t>
+      </w:r>
+      <w:r>
+        <w:rPr>
+          <w:rFonts w:ascii="Consolas" w:hAnsi="Consolas"/>
+          <w:b/>
+          <w:bCs/>
+        </w:rPr>
+        <w:t>Towns</w:t>
+      </w:r>
+      <w:r>
+        <w:t>:</w:t>
+      </w:r>
+    </w:p>
+    <w:p>
+      <w:pPr>
+        <w:jc w:val="center"/>
+      </w:pPr>
+      <w:r>
+        <w:drawing>
+          <wp:inline distT="0" distB="0" distL="0" distR="0" wp14:anchorId="4F4A5935" wp14:editId="3D10291B">
+            <wp:extent cx="3267531" cy="1362265"/>
+            <wp:effectExtent l="19050" t="19050" r="28575" b="28575"/>
+            <wp:docPr id="377523028" name="Picture 1" descr="A close-up of a table&#10;&#10;Description automatically generated"/>
+            <wp:cNvGraphicFramePr>
+              <a:graphicFrameLocks xmlns:a="http://schemas.openxmlformats.org/drawingml/2006/main" noChangeAspect="1"/>
+            </wp:cNvGraphicFramePr>
+            <a:graphic xmlns:a="http://schemas.openxmlformats.org/drawingml/2006/main">
+              <a:graphicData uri="http://schemas.openxmlformats.org/drawingml/2006/picture">
+                <pic:pic xmlns:pic="http://schemas.openxmlformats.org/drawingml/2006/picture">
+                  <pic:nvPicPr>
+                    <pic:cNvPr id="377523028" name="Picture 1" descr="A close-up of a table&#10;&#10;Description automatically generated"/>
+                    <pic:cNvPicPr/>
+                  </pic:nvPicPr>
+                  <pic:blipFill>
+                    <a:blip r:embed="rId12"/>
+                    <a:stretch>
+                      <a:fillRect/>
+                    </a:stretch>
+                  </pic:blipFill>
+                  <pic:spPr>
+                    <a:xfrm>
+                      <a:off x="0" y="0"/>
+                      <a:ext cx="3267531" cy="1362265"/>
+                    </a:xfrm>
+                    <a:prstGeom prst="rect">
+                      <a:avLst/>
+                    </a:prstGeom>
+                    <a:ln>
+                      <a:solidFill>
+                        <a:schemeClr val="bg1">
+                          <a:lumMod val="75000"/>
+                        </a:schemeClr>
+                      </a:solidFill>
+                    </a:ln>
+                  </pic:spPr>
+                </pic:pic>
+              </a:graphicData>
+            </a:graphic>
+          </wp:inline>
+        </w:drawing>
+      </w:r>
+    </w:p>
+    <w:p>
+      <w:pPr>
+        <w:rPr>
+          <w:lang w:val="bg-BG"/>
+        </w:rPr>
+      </w:pPr>
+      <w:r>
+        <w:rPr>
+          <w:b/>
+          <w:bCs/>
+          <w:lang w:val="bg-BG"/>
+        </w:rPr>
+        <w:t>Резултатът</w:t>
+      </w:r>
+      <w:r>
+        <w:rPr>
+          <w:lang w:val="bg-BG"/>
+        </w:rPr>
+        <w:t xml:space="preserve"> от </w:t>
+      </w:r>
+      <w:r>
+        <w:rPr>
+          <w:b/>
+          <w:bCs/>
+          <w:lang w:val="bg-BG"/>
+        </w:rPr>
+        <w:t>изпълнението</w:t>
+      </w:r>
+      <w:r>
+        <w:rPr>
+          <w:lang w:val="bg-BG"/>
+        </w:rPr>
+        <w:t xml:space="preserve"> </w:t>
+      </w:r>
+      <w:r>
+        <w:rPr>
+          <w:b/>
+          <w:bCs/>
+          <w:lang w:val="bg-BG"/>
+        </w:rPr>
+        <w:t>заявките</w:t>
+      </w:r>
+      <w:r>
+        <w:rPr>
+          <w:lang w:val="bg-BG"/>
+        </w:rPr>
+        <w:t xml:space="preserve"> се отразява в </w:t>
+      </w:r>
+      <w:r>
+        <w:rPr>
+          <w:b/>
+          <w:bCs/>
+          <w:lang w:val="bg-BG"/>
+        </w:rPr>
+        <w:t>базата данни</w:t>
+      </w:r>
+      <w:r>
+        <w:rPr>
+          <w:lang w:val="bg-BG"/>
+        </w:rPr>
+        <w:t>:</w:t>
+      </w:r>
+      <w:r>
+        <w:rPr>
+          <w:noProof/>
+        </w:rPr>
+        <w:t xml:space="preserve"> </w:t>
+      </w:r>
+    </w:p>
+    <w:p>
+      <w:pPr>
+        <w:jc w:val="center"/>
+        <w:rPr>
+          <w:lang w:val="bg-BG"/>
+        </w:rPr>
+      </w:pPr>
+      <w:r>
+        <w:rPr>
+          <w:noProof/>
+        </w:rPr>
+        <mc:AlternateContent>
+          <mc:Choice Requires="wps">
+            <w:drawing>
+              <wp:anchor distT="0" distB="0" distL="114300" distR="114300" simplePos="0" relativeHeight="251665408" behindDoc="0" locked="0" layoutInCell="1" allowOverlap="1" wp14:anchorId="0E9D47FD" wp14:editId="62F68125">
+                <wp:simplePos x="0" y="0"/>
+                <wp:positionH relativeFrom="column">
+                  <wp:posOffset>2747480</wp:posOffset>
+                </wp:positionH>
+                <wp:positionV relativeFrom="paragraph">
+                  <wp:posOffset>1276764</wp:posOffset>
+                </wp:positionV>
+                <wp:extent cx="1125938" cy="346710"/>
+                <wp:effectExtent l="19050" t="19050" r="36195" b="34290"/>
+                <wp:wrapNone/>
+                <wp:docPr id="54124242" name="Правоъгълник: със заоблени ъгли 10"/>
+                <wp:cNvGraphicFramePr>
+                  <a:graphicFrameLocks xmlns:a="http://schemas.openxmlformats.org/drawingml/2006/main"/>
+                </wp:cNvGraphicFramePr>
+                <a:graphic xmlns:a="http://schemas.openxmlformats.org/drawingml/2006/main">
+                  <a:graphicData uri="http://schemas.microsoft.com/office/word/2010/wordprocessingShape">
+                    <wps:wsp>
+                      <wps:cNvSpPr>
+                        <a:spLocks noChangeArrowheads="1"/>
+                      </wps:cNvSpPr>
+                      <wps:spPr bwMode="auto">
+                        <a:xfrm>
+                          <a:off x="0" y="0"/>
+                          <a:ext cx="1125938" cy="346710"/>
+                        </a:xfrm>
+                        <a:prstGeom prst="roundRect">
+                          <a:avLst>
+                            <a:gd name="adj" fmla="val 5384"/>
+                          </a:avLst>
+                        </a:prstGeom>
+                        <a:noFill/>
+                        <a:ln w="57150">
+                          <a:solidFill>
+                            <a:schemeClr val="tx2">
+                              <a:lumMod val="100000"/>
+                              <a:lumOff val="0"/>
+                            </a:schemeClr>
+                          </a:solidFill>
+                          <a:round/>
+                          <a:headEnd/>
+                          <a:tailEnd/>
+                        </a:ln>
+                        <a:extLst>
+                          <a:ext uri="{909E8E84-426E-40DD-AFC4-6F175D3DCCD1}">
+                            <a14:hiddenFill xmlns:a14="http://schemas.microsoft.com/office/drawing/2010/main">
+                              <a:solidFill>
+                                <a:srgbClr val="FFFFFF"/>
+                              </a:solidFill>
+                            </a14:hiddenFill>
+                          </a:ext>
+                        </a:extLst>
+                      </wps:spPr>
+                      <wps:bodyPr rot="0" vert="horz" wrap="square" lIns="91440" tIns="45720" rIns="91440" bIns="45720" anchor="t" anchorCtr="0" upright="1">
+                        <a:noAutofit/>
+                      </wps:bodyPr>
+                    </wps:wsp>
+                  </a:graphicData>
+                </a:graphic>
+                <wp14:sizeRelH relativeFrom="page">
+                  <wp14:pctWidth>0</wp14:pctWidth>
+                </wp14:sizeRelH>
+                <wp14:sizeRelV relativeFrom="page">
+                  <wp14:pctHeight>0</wp14:pctHeight>
+                </wp14:sizeRelV>
+              </wp:anchor>
+            </w:drawing>
+          </mc:Choice>
+          <mc:Fallback>
+            <w:pict>
+              <v:roundrect w14:anchorId="6A71C366" id="Правоъгълник: със заоблени ъгли 10" o:spid="_x0000_s1026" style="position:absolute;margin-left:216.35pt;margin-top:100.55pt;width:88.65pt;height:27.3pt;z-index:251665408;visibility:visible;mso-wrap-style:square;mso-width-percent:0;mso-height-percent:0;mso-wrap-distance-left:9pt;mso-wrap-distance-top:0;mso-wrap-distance-right:9pt;mso-wrap-distance-bottom:0;mso-position-horizontal:absolute;mso-position-horizontal-relative:text;mso-position-vertical:absolute;mso-position-vertical-relative:text;mso-width-percent:0;mso-height-percent:0;mso-width-relative:page;mso-height-relative:page;v-text-anchor:top" arcsize="3529f" o:gfxdata="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" filled="f" strokecolor="#1f497d [3215]" strokeweight="4.5pt"/>
+            </w:pict>
+          </mc:Fallback>
+        </mc:AlternateContent>
+      </w:r>
+      <w:r>
+        <w:rPr>
+          <w:lang w:val="bg-BG"/>
+        </w:rPr>
+        <w:drawing>
+          <wp:inline distT="0" distB="0" distL="0" distR="0" wp14:anchorId="7DC6492E" wp14:editId="73DA8243">
+            <wp:extent cx="2124371" cy="1667108"/>
+            <wp:effectExtent l="19050" t="19050" r="9525" b="28575"/>
+            <wp:docPr id="271286812" name="Picture 1" descr="A screenshot of a computer&#10;&#10;Description automatically generated"/>
+            <wp:cNvGraphicFramePr>
+              <a:graphicFrameLocks xmlns:a="http://schemas.openxmlformats.org/drawingml/2006/main" noChangeAspect="1"/>
+            </wp:cNvGraphicFramePr>
+            <a:graphic xmlns:a="http://schemas.openxmlformats.org/drawingml/2006/main">
+              <a:graphicData uri="http://schemas.openxmlformats.org/drawingml/2006/picture">
+                <pic:pic xmlns:pic="http://schemas.openxmlformats.org/drawingml/2006/picture">
+                  <pic:nvPicPr>
+                    <pic:cNvPr id="271286812" name="Picture 1" descr="A screenshot of a computer&#10;&#10;Description automatically generated"/>
+                    <pic:cNvPicPr/>
+                  </pic:nvPicPr>
+                  <pic:blipFill>
+                    <a:blip r:embed="rId13"/>
+                    <a:stretch>
+                      <a:fillRect/>
+                    </a:stretch>
+                  </pic:blipFill>
+                  <pic:spPr>
+                    <a:xfrm>
+                      <a:off x="0" y="0"/>
+                      <a:ext cx="2124371" cy="1667108"/>
+                    </a:xfrm>
+                    <a:prstGeom prst="rect">
+                      <a:avLst/>
+                    </a:prstGeom>
+                    <a:ln>
+                      <a:solidFill>
+                        <a:schemeClr val="bg1">
+                          <a:lumMod val="75000"/>
+                        </a:schemeClr>
+                      </a:solidFill>
+                    </a:ln>
+                  </pic:spPr>
+                </pic:pic>
+              </a:graphicData>
+            </a:graphic>
+          </wp:inline>
+        </w:drawing>
       </w:r>
     </w:p>
     <w:p>
@@ -1077,93 +1854,319 @@
     </w:p>
     <w:p>
       <w:pPr>
-        <w:rPr>
-          <w:noProof/>
-          <w:highlight w:val="yellow"/>
-        </w:rPr>
-      </w:pPr>
-      <w:r>
-        <w:rPr>
-          <w:noProof/>
-          <w:highlight w:val="yellow"/>
-        </w:rPr>
-        <w:t>TODO: shreenshots</w:t>
+        <w:pStyle w:val="Heading3"/>
+        <w:rPr>
+          <w:noProof/>
+          <w:lang w:val="bg-BG"/>
+        </w:rPr>
+      </w:pPr>
+      <w:r>
+        <w:rPr>
+          <w:noProof/>
+          <w:lang w:val="bg-BG"/>
+        </w:rPr>
+        <w:t>Насоки</w:t>
       </w:r>
     </w:p>
     <w:p>
-      <w:pPr>
-        <w:rPr>
-          <w:noProof/>
-          <w:lang w:val="bg-BG"/>
-        </w:rPr>
-      </w:pPr>
-      <w:r>
-        <w:rPr>
-          <w:noProof/>
-          <w:highlight w:val="yellow"/>
-          <w:lang w:val="bg-BG"/>
-        </w:rPr>
-        <w:t xml:space="preserve">Ако се прави с </w:t>
-      </w:r>
-      <w:r>
-        <w:rPr>
-          <w:noProof/>
-          <w:highlight w:val="yellow"/>
-        </w:rPr>
-        <w:t xml:space="preserve">SQL </w:t>
-      </w:r>
-      <w:r>
-        <w:rPr>
-          <w:noProof/>
-          <w:highlight w:val="yellow"/>
-          <w:lang w:val="bg-BG"/>
-        </w:rPr>
-        <w:t xml:space="preserve">заявка (не чрез цъкане с мишката), да се даде </w:t>
-      </w:r>
-      <w:r>
-        <w:rPr>
-          <w:noProof/>
-          <w:highlight w:val="yellow"/>
-        </w:rPr>
-        <w:t xml:space="preserve">screenshot </w:t>
-      </w:r>
-      <w:r>
-        <w:rPr>
-          <w:noProof/>
-          <w:highlight w:val="yellow"/>
-          <w:lang w:val="bg-BG"/>
-        </w:rPr>
-        <w:t>на заявката</w:t>
-      </w:r>
-      <w:r>
-        <w:rPr>
-          <w:noProof/>
-          <w:highlight w:val="yellow"/>
-        </w:rPr>
-        <w:t xml:space="preserve"> + </w:t>
-      </w:r>
-      <w:r>
-        <w:rPr>
-          <w:noProof/>
-          <w:highlight w:val="yellow"/>
-          <w:lang w:val="bg-BG"/>
-        </w:rPr>
-        <w:t xml:space="preserve">резултата в </w:t>
-      </w:r>
-      <w:r>
-        <w:rPr>
-          <w:noProof/>
-          <w:highlight w:val="yellow"/>
-        </w:rPr>
-        <w:t>SSMS</w:t>
-      </w:r>
-      <w:r>
-        <w:rPr>
-          <w:noProof/>
-          <w:highlight w:val="yellow"/>
-          <w:lang w:val="bg-BG"/>
-        </w:rPr>
-        <w:t>.</w:t>
+      <w:r>
+        <w:rPr>
+          <w:lang w:val="bg-BG"/>
+        </w:rPr>
+        <w:t xml:space="preserve">Добавете </w:t>
+      </w:r>
+      <w:r>
+        <w:rPr>
+          <w:b/>
+          <w:bCs/>
+          <w:lang w:val="bg-BG"/>
+        </w:rPr>
+        <w:t>нова колона</w:t>
+      </w:r>
+      <w:r>
+        <w:rPr>
+          <w:lang w:val="bg-BG"/>
+        </w:rPr>
+        <w:t xml:space="preserve"> с името </w:t>
+      </w:r>
+      <w:r>
+        <w:rPr>
+          <w:rFonts w:ascii="Consolas" w:hAnsi="Consolas"/>
+          <w:b/>
+          <w:bCs/>
+        </w:rPr>
+        <w:t>TownId</w:t>
+      </w:r>
+      <w:r>
+        <w:rPr>
+          <w:lang w:val="bg-BG"/>
+        </w:rPr>
+        <w:t xml:space="preserve"> от тип </w:t>
+      </w:r>
+      <w:r>
+        <w:rPr>
+          <w:rFonts w:ascii="Consolas" w:hAnsi="Consolas"/>
+          <w:b/>
+          <w:bCs/>
+        </w:rPr>
+        <w:t>INT</w:t>
+      </w:r>
+      <w:r>
+        <w:t xml:space="preserve"> </w:t>
+      </w:r>
+      <w:r>
+        <w:rPr>
+          <w:lang w:val="bg-BG"/>
+        </w:rPr>
+        <w:t xml:space="preserve">към таблицата </w:t>
+      </w:r>
+      <w:r>
+        <w:rPr>
+          <w:rFonts w:ascii="Consolas" w:hAnsi="Consolas"/>
+          <w:b/>
+          <w:bCs/>
+        </w:rPr>
+        <w:t>People</w:t>
+      </w:r>
+      <w:r>
+        <w:t>:</w:t>
+      </w:r>
+    </w:p>
+    <w:p>
+      <w:pPr>
+        <w:jc w:val="center"/>
+        <w:rPr>
+          <w:lang w:val="bg-BG"/>
+        </w:rPr>
+      </w:pPr>
+      <w:r>
+        <w:rPr>
+          <w:lang w:val="bg-BG"/>
+        </w:rPr>
+        <w:drawing>
+          <wp:inline distT="0" distB="0" distL="0" distR="0" wp14:anchorId="4E706C51" wp14:editId="3A90A96A">
+            <wp:extent cx="3200847" cy="590632"/>
+            <wp:effectExtent l="19050" t="19050" r="19050" b="19050"/>
+            <wp:docPr id="1636712684" name="Picture 1" descr="A close up of words&#10;&#10;Description automatically generated"/>
+            <wp:cNvGraphicFramePr>
+              <a:graphicFrameLocks xmlns:a="http://schemas.openxmlformats.org/drawingml/2006/main" noChangeAspect="1"/>
+            </wp:cNvGraphicFramePr>
+            <a:graphic xmlns:a="http://schemas.openxmlformats.org/drawingml/2006/main">
+              <a:graphicData uri="http://schemas.openxmlformats.org/drawingml/2006/picture">
+                <pic:pic xmlns:pic="http://schemas.openxmlformats.org/drawingml/2006/picture">
+                  <pic:nvPicPr>
+                    <pic:cNvPr id="1636712684" name="Picture 1" descr="A close up of words&#10;&#10;Description automatically generated"/>
+                    <pic:cNvPicPr/>
+                  </pic:nvPicPr>
+                  <pic:blipFill>
+                    <a:blip r:embed="rId14"/>
+                    <a:stretch>
+                      <a:fillRect/>
+                    </a:stretch>
+                  </pic:blipFill>
+                  <pic:spPr>
+                    <a:xfrm>
+                      <a:off x="0" y="0"/>
+                      <a:ext cx="3200847" cy="590632"/>
+                    </a:xfrm>
+                    <a:prstGeom prst="rect">
+                      <a:avLst/>
+                    </a:prstGeom>
+                    <a:ln>
+                      <a:solidFill>
+                        <a:schemeClr val="bg1">
+                          <a:lumMod val="75000"/>
+                        </a:schemeClr>
+                      </a:solidFill>
+                    </a:ln>
+                  </pic:spPr>
+                </pic:pic>
+              </a:graphicData>
+            </a:graphic>
+          </wp:inline>
+        </w:drawing>
+      </w:r>
+    </w:p>
+    <w:p>
+      <w:r>
+        <w:rPr>
+          <w:lang w:val="bg-BG"/>
+        </w:rPr>
+        <w:t xml:space="preserve">След това направете новодобавената колона </w:t>
+      </w:r>
+      <w:r>
+        <w:rPr>
+          <w:b/>
+          <w:bCs/>
+          <w:lang w:val="bg-BG"/>
+        </w:rPr>
+        <w:t>външен ключ</w:t>
+      </w:r>
+      <w:r>
+        <w:rPr>
+          <w:lang w:val="bg-BG"/>
+        </w:rPr>
+        <w:t xml:space="preserve">, сочещ към таблицата </w:t>
+      </w:r>
+      <w:r>
+        <w:rPr>
+          <w:rFonts w:ascii="Consolas" w:hAnsi="Consolas"/>
+          <w:b/>
+          <w:bCs/>
+        </w:rPr>
+        <w:t>Towns</w:t>
+      </w:r>
+      <w:r>
+        <w:t>:</w:t>
+      </w:r>
+    </w:p>
+    <w:p>
+      <w:pPr>
+        <w:jc w:val="center"/>
+      </w:pPr>
+      <w:r>
+        <w:drawing>
+          <wp:inline distT="0" distB="0" distL="0" distR="0" wp14:anchorId="4A7C9D8C" wp14:editId="623E5E86">
+            <wp:extent cx="6626225" cy="624205"/>
+            <wp:effectExtent l="19050" t="19050" r="22225" b="23495"/>
+            <wp:docPr id="1972459423" name="Picture 1"/>
+            <wp:cNvGraphicFramePr>
+              <a:graphicFrameLocks xmlns:a="http://schemas.openxmlformats.org/drawingml/2006/main" noChangeAspect="1"/>
+            </wp:cNvGraphicFramePr>
+            <a:graphic xmlns:a="http://schemas.openxmlformats.org/drawingml/2006/main">
+              <a:graphicData uri="http://schemas.openxmlformats.org/drawingml/2006/picture">
+                <pic:pic xmlns:pic="http://schemas.openxmlformats.org/drawingml/2006/picture">
+                  <pic:nvPicPr>
+                    <pic:cNvPr id="1972459423" name=""/>
+                    <pic:cNvPicPr/>
+                  </pic:nvPicPr>
+                  <pic:blipFill>
+                    <a:blip r:embed="rId15"/>
+                    <a:stretch>
+                      <a:fillRect/>
+                    </a:stretch>
+                  </pic:blipFill>
+                  <pic:spPr>
+                    <a:xfrm>
+                      <a:off x="0" y="0"/>
+                      <a:ext cx="6626225" cy="624205"/>
+                    </a:xfrm>
+                    <a:prstGeom prst="rect">
+                      <a:avLst/>
+                    </a:prstGeom>
+                    <a:ln>
+                      <a:solidFill>
+                        <a:schemeClr val="bg1">
+                          <a:lumMod val="75000"/>
+                        </a:schemeClr>
+                      </a:solidFill>
+                    </a:ln>
+                  </pic:spPr>
+                </pic:pic>
+              </a:graphicData>
+            </a:graphic>
+          </wp:inline>
+        </w:drawing>
+      </w:r>
+    </w:p>
+    <w:p>
+      <w:r>
+        <w:rPr>
+          <w:lang w:val="bg-BG"/>
+        </w:rPr>
+        <w:lastRenderedPageBreak/>
+        <w:t xml:space="preserve">Създадохме </w:t>
+      </w:r>
+      <w:r>
+        <w:rPr>
+          <w:b/>
+          <w:bCs/>
+          <w:lang w:val="bg-BG"/>
+        </w:rPr>
+        <w:t>връзка</w:t>
+      </w:r>
+      <w:r>
+        <w:rPr>
+          <w:lang w:val="bg-BG"/>
+        </w:rPr>
+        <w:t xml:space="preserve"> между таблиците </w:t>
+      </w:r>
+      <w:r>
+        <w:rPr>
+          <w:rFonts w:ascii="Consolas" w:hAnsi="Consolas"/>
+          <w:b/>
+          <w:bCs/>
+        </w:rPr>
+        <w:t>People</w:t>
+      </w:r>
+      <w:r>
+        <w:t xml:space="preserve"> </w:t>
+      </w:r>
+      <w:r>
+        <w:rPr>
+          <w:lang w:val="bg-BG"/>
+        </w:rPr>
+        <w:t xml:space="preserve">и </w:t>
+      </w:r>
+      <w:r>
+        <w:rPr>
+          <w:rFonts w:ascii="Consolas" w:hAnsi="Consolas"/>
+          <w:b/>
+          <w:bCs/>
+        </w:rPr>
+        <w:t>Towns</w:t>
+      </w:r>
+      <w:r>
+        <w:t>:</w:t>
+      </w:r>
+    </w:p>
+    <w:p>
+      <w:pPr>
+        <w:jc w:val="center"/>
+      </w:pPr>
+      <w:r>
+        <w:drawing>
+          <wp:inline distT="0" distB="0" distL="0" distR="0" wp14:anchorId="202CE7CF" wp14:editId="6F891785">
+            <wp:extent cx="2276793" cy="3191320"/>
+            <wp:effectExtent l="19050" t="19050" r="28575" b="9525"/>
+            <wp:docPr id="299824827" name="Picture 1" descr="A screenshot of a computer&#10;&#10;Description automatically generated"/>
+            <wp:cNvGraphicFramePr>
+              <a:graphicFrameLocks xmlns:a="http://schemas.openxmlformats.org/drawingml/2006/main" noChangeAspect="1"/>
+            </wp:cNvGraphicFramePr>
+            <a:graphic xmlns:a="http://schemas.openxmlformats.org/drawingml/2006/main">
+              <a:graphicData uri="http://schemas.openxmlformats.org/drawingml/2006/picture">
+                <pic:pic xmlns:pic="http://schemas.openxmlformats.org/drawingml/2006/picture">
+                  <pic:nvPicPr>
+                    <pic:cNvPr id="299824827" name="Picture 1" descr="A screenshot of a computer&#10;&#10;Description automatically generated"/>
+                    <pic:cNvPicPr/>
+                  </pic:nvPicPr>
+                  <pic:blipFill>
+                    <a:blip r:embed="rId16"/>
+                    <a:stretch>
+                      <a:fillRect/>
+                    </a:stretch>
+                  </pic:blipFill>
+                  <pic:spPr>
+                    <a:xfrm>
+                      <a:off x="0" y="0"/>
+                      <a:ext cx="2276793" cy="3191320"/>
+                    </a:xfrm>
+                    <a:prstGeom prst="rect">
+                      <a:avLst/>
+                    </a:prstGeom>
+                    <a:ln>
+                      <a:solidFill>
+                        <a:schemeClr val="bg1">
+                          <a:lumMod val="75000"/>
+                        </a:schemeClr>
+                      </a:solidFill>
+                    </a:ln>
+                  </pic:spPr>
+                </pic:pic>
+              </a:graphicData>
+            </a:graphic>
+          </wp:inline>
+        </w:drawing>
       </w:r>
     </w:p>
     <w:p>
@@ -1749,7 +2752,6 @@
               <w:jc w:val="center"/>
             </w:pPr>
             <w:r>
-              <w:lastRenderedPageBreak/>
               <w:t>3</w:t>
             </w:r>
           </w:p>
@@ -1890,7 +2892,21 @@
         <w:rPr>
           <w:lang w:val="bg-BG"/>
         </w:rPr>
-        <w:t xml:space="preserve">Въведете идентификатора ръчно </w:t>
+        <w:t xml:space="preserve">Въведете идентификатора </w:t>
+      </w:r>
+      <w:r>
+        <w:rPr>
+          <w:b/>
+          <w:bCs/>
+          <w:lang w:val="bg-BG"/>
+        </w:rPr>
+        <w:t>ръчно</w:t>
+      </w:r>
+      <w:r>
+        <w:rPr>
+          <w:lang w:val="bg-BG"/>
+        </w:rPr>
+        <w:t xml:space="preserve"> </w:t>
       </w:r>
       <w:r>
         <w:rPr>
@@ -1916,93 +2932,401 @@
     </w:p>
     <w:p>
       <w:pPr>
-        <w:rPr>
-          <w:noProof/>
-          <w:highlight w:val="yellow"/>
-        </w:rPr>
-      </w:pPr>
-      <w:r>
-        <w:rPr>
-          <w:noProof/>
-          <w:highlight w:val="yellow"/>
-        </w:rPr>
-        <w:t>TODO: shreenshots</w:t>
+        <w:pStyle w:val="Heading3"/>
+        <w:rPr>
+          <w:lang w:val="bg-BG"/>
+        </w:rPr>
+      </w:pPr>
+      <w:r>
+        <w:rPr>
+          <w:lang w:val="bg-BG"/>
+        </w:rPr>
+        <w:t>Насоки</w:t>
       </w:r>
     </w:p>
     <w:p>
       <w:pPr>
         <w:rPr>
-          <w:noProof/>
-          <w:lang w:val="bg-BG"/>
-        </w:rPr>
-      </w:pPr>
-      <w:r>
-        <w:rPr>
-          <w:noProof/>
-          <w:highlight w:val="yellow"/>
-          <w:lang w:val="bg-BG"/>
-        </w:rPr>
-        <w:t xml:space="preserve">Ако се прави с </w:t>
-      </w:r>
-      <w:r>
-        <w:rPr>
-          <w:noProof/>
-          <w:highlight w:val="yellow"/>
-        </w:rPr>
-        <w:t xml:space="preserve">SQL </w:t>
-      </w:r>
-      <w:r>
-        <w:rPr>
-          <w:noProof/>
-          <w:highlight w:val="yellow"/>
-          <w:lang w:val="bg-BG"/>
-        </w:rPr>
-        <w:t xml:space="preserve">заявка (не чрез цъкане с мишката), да се даде </w:t>
-      </w:r>
-      <w:r>
-        <w:rPr>
-          <w:noProof/>
-          <w:highlight w:val="yellow"/>
-        </w:rPr>
-        <w:t xml:space="preserve">screenshot </w:t>
-      </w:r>
-      <w:r>
-        <w:rPr>
-          <w:noProof/>
-          <w:highlight w:val="yellow"/>
-          <w:lang w:val="bg-BG"/>
-        </w:rPr>
-        <w:t>на заявката</w:t>
-      </w:r>
-      <w:r>
-        <w:rPr>
-          <w:noProof/>
-          <w:highlight w:val="yellow"/>
-        </w:rPr>
-        <w:t xml:space="preserve"> + </w:t>
-      </w:r>
-      <w:r>
-        <w:rPr>
-          <w:noProof/>
-          <w:highlight w:val="yellow"/>
-          <w:lang w:val="bg-BG"/>
-        </w:rPr>
-        <w:t xml:space="preserve">резултата в </w:t>
-      </w:r>
-      <w:r>
-        <w:rPr>
-          <w:noProof/>
-          <w:highlight w:val="yellow"/>
-        </w:rPr>
-        <w:t>SSMS</w:t>
-      </w:r>
-      <w:r>
-        <w:rPr>
-          <w:noProof/>
-          <w:highlight w:val="yellow"/>
-          <w:lang w:val="bg-BG"/>
-        </w:rPr>
-        <w:t>.</w:t>
+          <w:lang w:val="bg-BG"/>
+        </w:rPr>
+      </w:pPr>
+      <w:r>
+        <w:rPr>
+          <w:lang w:val="bg-BG"/>
+        </w:rPr>
+        <w:t xml:space="preserve">Използвайте </w:t>
+      </w:r>
+      <w:r>
+        <w:rPr>
+          <w:rFonts w:ascii="Consolas" w:hAnsi="Consolas"/>
+          <w:b/>
+          <w:bCs/>
+        </w:rPr>
+        <w:t>INSERT</w:t>
+      </w:r>
+      <w:r>
+        <w:t xml:space="preserve"> </w:t>
+      </w:r>
+      <w:r>
+        <w:rPr>
+          <w:lang w:val="bg-BG"/>
+        </w:rPr>
+        <w:t xml:space="preserve">заявка, за да </w:t>
+      </w:r>
+      <w:r>
+        <w:rPr>
+          <w:b/>
+          <w:bCs/>
+          <w:lang w:val="bg-BG"/>
+        </w:rPr>
+        <w:t>вмъкнете</w:t>
+      </w:r>
+      <w:r>
+        <w:rPr>
+          <w:lang w:val="bg-BG"/>
+        </w:rPr>
+        <w:t xml:space="preserve"> записите в </w:t>
+      </w:r>
+      <w:r>
+        <w:rPr>
+          <w:b/>
+          <w:bCs/>
+          <w:lang w:val="bg-BG"/>
+        </w:rPr>
+        <w:t>двете таблици</w:t>
+      </w:r>
+      <w:r>
+        <w:rPr>
+          <w:lang w:val="bg-BG"/>
+        </w:rPr>
+        <w:t xml:space="preserve">. Първо въведете </w:t>
+      </w:r>
+      <w:r>
+        <w:rPr>
+          <w:b/>
+          <w:bCs/>
+          <w:lang w:val="bg-BG"/>
+        </w:rPr>
+        <w:t>градове</w:t>
+      </w:r>
+      <w:r>
+        <w:rPr>
+          <w:lang w:val="bg-BG"/>
+        </w:rPr>
+        <w:t xml:space="preserve">, за да не се получи </w:t>
+      </w:r>
+      <w:r>
+        <w:rPr>
+          <w:b/>
+          <w:bCs/>
+          <w:lang w:val="bg-BG"/>
+        </w:rPr>
+        <w:t>конфликт</w:t>
+      </w:r>
+      <w:r>
+        <w:rPr>
+          <w:lang w:val="bg-BG"/>
+        </w:rPr>
+        <w:t xml:space="preserve"> при въвеждане на </w:t>
+      </w:r>
+      <w:r>
+        <w:rPr>
+          <w:b/>
+          <w:bCs/>
+          <w:lang w:val="bg-BG"/>
+        </w:rPr>
+        <w:t>невалиден идентификатор</w:t>
+      </w:r>
+      <w:r>
+        <w:rPr>
+          <w:lang w:val="bg-BG"/>
+        </w:rPr>
+        <w:t xml:space="preserve"> за </w:t>
+      </w:r>
+      <w:r>
+        <w:rPr>
+          <w:b/>
+          <w:bCs/>
+          <w:lang w:val="bg-BG"/>
+        </w:rPr>
+        <w:t>град</w:t>
+      </w:r>
+      <w:r>
+        <w:rPr>
+          <w:lang w:val="bg-BG"/>
+        </w:rPr>
+        <w:t xml:space="preserve"> при </w:t>
+      </w:r>
+      <w:r>
+        <w:rPr>
+          <w:b/>
+          <w:bCs/>
+          <w:lang w:val="bg-BG"/>
+        </w:rPr>
+        <w:t>вмъкване</w:t>
+      </w:r>
+      <w:r>
+        <w:rPr>
+          <w:lang w:val="bg-BG"/>
+        </w:rPr>
+        <w:t xml:space="preserve"> на </w:t>
+      </w:r>
+      <w:r>
+        <w:rPr>
+          <w:b/>
+          <w:bCs/>
+          <w:lang w:val="bg-BG"/>
+        </w:rPr>
+        <w:t>запис</w:t>
+      </w:r>
+      <w:r>
+        <w:rPr>
+          <w:lang w:val="bg-BG"/>
+        </w:rPr>
+        <w:t xml:space="preserve"> в таблицата </w:t>
+      </w:r>
+      <w:r>
+        <w:rPr>
+          <w:rFonts w:ascii="Consolas" w:hAnsi="Consolas"/>
+          <w:b/>
+          <w:bCs/>
+        </w:rPr>
+        <w:t>People</w:t>
+      </w:r>
+      <w:r>
+        <w:rPr>
+          <w:lang w:val="bg-BG"/>
+        </w:rPr>
+        <w:t>:</w:t>
+      </w:r>
+    </w:p>
+    <w:p>
+      <w:pPr>
+        <w:pStyle w:val="ListParagraph"/>
+        <w:jc w:val="center"/>
+      </w:pPr>
+      <w:r>
+        <w:lastRenderedPageBreak/>
+        <w:drawing>
+          <wp:inline distT="0" distB="0" distL="0" distR="0" wp14:anchorId="08440E57" wp14:editId="795A267D">
+            <wp:extent cx="4191585" cy="1590897"/>
+            <wp:effectExtent l="19050" t="19050" r="19050" b="28575"/>
+            <wp:docPr id="968554908" name="Picture 1" descr="A close up of text&#10;&#10;Description automatically generated"/>
+            <wp:cNvGraphicFramePr>
+              <a:graphicFrameLocks xmlns:a="http://schemas.openxmlformats.org/drawingml/2006/main" noChangeAspect="1"/>
+            </wp:cNvGraphicFramePr>
+            <a:graphic xmlns:a="http://schemas.openxmlformats.org/drawingml/2006/main">
+              <a:graphicData uri="http://schemas.openxmlformats.org/drawingml/2006/picture">
+                <pic:pic xmlns:pic="http://schemas.openxmlformats.org/drawingml/2006/picture">
+                  <pic:nvPicPr>
+                    <pic:cNvPr id="968554908" name="Picture 1" descr="A close up of text&#10;&#10;Description automatically generated"/>
+                    <pic:cNvPicPr/>
+                  </pic:nvPicPr>
+                  <pic:blipFill>
+                    <a:blip r:embed="rId17"/>
+                    <a:stretch>
+                      <a:fillRect/>
+                    </a:stretch>
+                  </pic:blipFill>
+                  <pic:spPr>
+                    <a:xfrm>
+                      <a:off x="0" y="0"/>
+                      <a:ext cx="4191585" cy="1590897"/>
+                    </a:xfrm>
+                    <a:prstGeom prst="rect">
+                      <a:avLst/>
+                    </a:prstGeom>
+                    <a:ln>
+                      <a:solidFill>
+                        <a:schemeClr val="bg1">
+                          <a:lumMod val="75000"/>
+                        </a:schemeClr>
+                      </a:solidFill>
+                    </a:ln>
+                  </pic:spPr>
+                </pic:pic>
+              </a:graphicData>
+            </a:graphic>
+          </wp:inline>
+        </w:drawing>
+      </w:r>
+    </w:p>
+    <w:p>
+      <w:r>
+        <w:rPr>
+          <w:lang w:val="bg-BG"/>
+        </w:rPr>
+        <w:t xml:space="preserve">Сега можем да </w:t>
+      </w:r>
+      <w:r>
+        <w:rPr>
+          <w:b/>
+          <w:bCs/>
+          <w:lang w:val="bg-BG"/>
+        </w:rPr>
+        <w:t>вмъкнем</w:t>
+      </w:r>
+      <w:r>
+        <w:rPr>
+          <w:lang w:val="bg-BG"/>
+        </w:rPr>
+        <w:t xml:space="preserve"> записи в таблицата </w:t>
+      </w:r>
+      <w:r>
+        <w:rPr>
+          <w:rFonts w:ascii="Consolas" w:hAnsi="Consolas"/>
+          <w:b/>
+          <w:bCs/>
+        </w:rPr>
+        <w:t>People</w:t>
+      </w:r>
+      <w:r>
+        <w:t>:</w:t>
+      </w:r>
+    </w:p>
+    <w:p>
+      <w:pPr>
+        <w:jc w:val="center"/>
+      </w:pPr>
+      <w:r>
+        <w:drawing>
+          <wp:inline distT="0" distB="0" distL="0" distR="0" wp14:anchorId="13CD5FD4" wp14:editId="4B9AB34B">
+            <wp:extent cx="5782482" cy="1609950"/>
+            <wp:effectExtent l="19050" t="19050" r="8890" b="28575"/>
+            <wp:docPr id="523601754" name="Picture 1" descr="A screenshot of a computer code&#10;&#10;Description automatically generated"/>
+            <wp:cNvGraphicFramePr>
+              <a:graphicFrameLocks xmlns:a="http://schemas.openxmlformats.org/drawingml/2006/main" noChangeAspect="1"/>
+            </wp:cNvGraphicFramePr>
+            <a:graphic xmlns:a="http://schemas.openxmlformats.org/drawingml/2006/main">
+              <a:graphicData uri="http://schemas.openxmlformats.org/drawingml/2006/picture">
+                <pic:pic xmlns:pic="http://schemas.openxmlformats.org/drawingml/2006/picture">
+                  <pic:nvPicPr>
+                    <pic:cNvPr id="523601754" name="Picture 1" descr="A screenshot of a computer code&#10;&#10;Description automatically generated"/>
+                    <pic:cNvPicPr/>
+                  </pic:nvPicPr>
+                  <pic:blipFill>
+                    <a:blip r:embed="rId18"/>
+                    <a:stretch>
+                      <a:fillRect/>
+                    </a:stretch>
+                  </pic:blipFill>
+                  <pic:spPr>
+                    <a:xfrm>
+                      <a:off x="0" y="0"/>
+                      <a:ext cx="5782482" cy="1609950"/>
+                    </a:xfrm>
+                    <a:prstGeom prst="rect">
+                      <a:avLst/>
+                    </a:prstGeom>
+                    <a:ln>
+                      <a:solidFill>
+                        <a:schemeClr val="bg1">
+                          <a:lumMod val="75000"/>
+                        </a:schemeClr>
+                      </a:solidFill>
+                    </a:ln>
+                  </pic:spPr>
+                </pic:pic>
+              </a:graphicData>
+            </a:graphic>
+          </wp:inline>
+        </w:drawing>
+      </w:r>
+    </w:p>
+    <w:p>
+      <w:pPr>
+        <w:rPr>
+          <w:lang w:val="bg-BG"/>
+        </w:rPr>
+      </w:pPr>
+      <w:r>
+        <w:rPr>
+          <w:lang w:val="bg-BG"/>
+        </w:rPr>
+        <w:t xml:space="preserve">Виждаме, че </w:t>
+      </w:r>
+      <w:r>
+        <w:rPr>
+          <w:b/>
+          <w:bCs/>
+          <w:lang w:val="bg-BG"/>
+        </w:rPr>
+        <w:t>записите</w:t>
+      </w:r>
+      <w:r>
+        <w:rPr>
+          <w:lang w:val="bg-BG"/>
+        </w:rPr>
+        <w:t xml:space="preserve"> са се </w:t>
+      </w:r>
+      <w:r>
+        <w:rPr>
+          <w:b/>
+          <w:bCs/>
+          <w:lang w:val="bg-BG"/>
+        </w:rPr>
+        <w:t>добавили</w:t>
+      </w:r>
+      <w:r>
+        <w:rPr>
+          <w:lang w:val="bg-BG"/>
+        </w:rPr>
+        <w:t xml:space="preserve"> успешно:</w:t>
+      </w:r>
+    </w:p>
+    <w:p>
+      <w:pPr>
+        <w:jc w:val="center"/>
+        <w:rPr>
+          <w:lang w:val="bg-BG"/>
+        </w:rPr>
+      </w:pPr>
+      <w:r>
+        <w:rPr>
+          <w:lang w:val="bg-BG"/>
+        </w:rPr>
+        <w:drawing>
+          <wp:inline distT="0" distB="0" distL="0" distR="0" wp14:anchorId="052621BA" wp14:editId="2F2FBAA0">
+            <wp:extent cx="3000794" cy="2934109"/>
+            <wp:effectExtent l="19050" t="19050" r="28575" b="19050"/>
+            <wp:docPr id="2017066504" name="Picture 1" descr="A screenshot of a computer&#10;&#10;Description automatically generated"/>
+            <wp:cNvGraphicFramePr>
+              <a:graphicFrameLocks xmlns:a="http://schemas.openxmlformats.org/drawingml/2006/main" noChangeAspect="1"/>
+            </wp:cNvGraphicFramePr>
+            <a:graphic xmlns:a="http://schemas.openxmlformats.org/drawingml/2006/main">
+              <a:graphicData uri="http://schemas.openxmlformats.org/drawingml/2006/picture">
+                <pic:pic xmlns:pic="http://schemas.openxmlformats.org/drawingml/2006/picture">
+                  <pic:nvPicPr>
+                    <pic:cNvPr id="2017066504" name="Picture 1" descr="A screenshot of a computer&#10;&#10;Description automatically generated"/>
+                    <pic:cNvPicPr/>
+                  </pic:nvPicPr>
+                  <pic:blipFill>
+                    <a:blip r:embed="rId19"/>
+                    <a:stretch>
+                      <a:fillRect/>
+                    </a:stretch>
+                  </pic:blipFill>
+                  <pic:spPr>
+                    <a:xfrm>
+                      <a:off x="0" y="0"/>
+                      <a:ext cx="3000794" cy="2934109"/>
+                    </a:xfrm>
+                    <a:prstGeom prst="rect">
+                      <a:avLst/>
+                    </a:prstGeom>
+                    <a:ln>
+                      <a:solidFill>
+                        <a:schemeClr val="bg1">
+                          <a:lumMod val="75000"/>
+                        </a:schemeClr>
+                      </a:solidFill>
+                    </a:ln>
+                  </pic:spPr>
+                </pic:pic>
+              </a:graphicData>
+            </a:graphic>
+          </wp:inline>
+        </w:drawing>
       </w:r>
     </w:p>
     <w:p>
@@ -2529,6 +3853,7 @@
           <w:b/>
           <w:noProof/>
         </w:rPr>
+        <w:lastRenderedPageBreak/>
         <w:t>IsDeleted</w:t>
       </w:r>
       <w:r>
@@ -2666,32 +3991,229 @@
     </w:p>
     <w:p>
       <w:pPr>
-        <w:rPr>
-          <w:noProof/>
-          <w:lang w:val="bg-BG"/>
-        </w:rPr>
-      </w:pPr>
-      <w:r>
-        <w:rPr>
-          <w:noProof/>
-          <w:highlight w:val="yellow"/>
-        </w:rPr>
-        <w:t>TODO: shreenshot</w:t>
-      </w:r>
-      <w:r>
-        <w:rPr>
-          <w:noProof/>
-          <w:highlight w:val="yellow"/>
-        </w:rPr>
-        <w:t xml:space="preserve">s, </w:t>
-      </w:r>
-      <w:r>
-        <w:rPr>
-          <w:noProof/>
-          <w:highlight w:val="yellow"/>
-          <w:lang w:val="bg-BG"/>
-        </w:rPr>
-        <w:t>които служат за подсказка как да се реши задачата</w:t>
+        <w:pStyle w:val="Heading3"/>
+        <w:rPr>
+          <w:lang w:val="bg-BG"/>
+        </w:rPr>
+      </w:pPr>
+      <w:r>
+        <w:rPr>
+          <w:lang w:val="bg-BG"/>
+        </w:rPr>
+        <w:t>Насоки</w:t>
+      </w:r>
+    </w:p>
+    <w:p>
+      <w:pPr>
+        <w:rPr>
+          <w:lang w:val="bg-BG"/>
+        </w:rPr>
+      </w:pPr>
+      <w:r>
+        <w:rPr>
+          <w:lang w:val="bg-BG"/>
+        </w:rPr>
+        <w:t xml:space="preserve">За </w:t>
+      </w:r>
+      <w:r>
+        <w:rPr>
+          <w:b/>
+          <w:bCs/>
+          <w:lang w:val="bg-BG"/>
+        </w:rPr>
+        <w:t>създаване</w:t>
+      </w:r>
+      <w:r>
+        <w:rPr>
+          <w:lang w:val="bg-BG"/>
+        </w:rPr>
+        <w:t xml:space="preserve"> на </w:t>
+      </w:r>
+      <w:r>
+        <w:rPr>
+          <w:b/>
+          <w:bCs/>
+          <w:lang w:val="bg-BG"/>
+        </w:rPr>
+        <w:t>базата данни</w:t>
+      </w:r>
+      <w:r>
+        <w:rPr>
+          <w:lang w:val="bg-BG"/>
+        </w:rPr>
+        <w:t xml:space="preserve"> е необходимо да използвате </w:t>
+      </w:r>
+      <w:r>
+        <w:rPr>
+          <w:b/>
+          <w:bCs/>
+          <w:lang w:val="bg-BG"/>
+        </w:rPr>
+        <w:t>подходящ</w:t>
+      </w:r>
+      <w:r>
+        <w:rPr>
+          <w:lang w:val="bg-BG"/>
+        </w:rPr>
+        <w:t xml:space="preserve"> </w:t>
+      </w:r>
+      <w:r>
+        <w:rPr>
+          <w:b/>
+          <w:bCs/>
+          <w:lang w:val="bg-BG"/>
+        </w:rPr>
+        <w:t>формат</w:t>
+      </w:r>
+      <w:r>
+        <w:rPr>
+          <w:lang w:val="bg-BG"/>
+        </w:rPr>
+        <w:t xml:space="preserve"> за </w:t>
+      </w:r>
+      <w:r>
+        <w:rPr>
+          <w:b/>
+          <w:bCs/>
+          <w:lang w:val="bg-BG"/>
+        </w:rPr>
+        <w:t>всяка</w:t>
+      </w:r>
+      <w:r>
+        <w:rPr>
+          <w:lang w:val="bg-BG"/>
+        </w:rPr>
+        <w:t xml:space="preserve"> </w:t>
+      </w:r>
+      <w:r>
+        <w:rPr>
+          <w:b/>
+          <w:bCs/>
+          <w:lang w:val="bg-BG"/>
+        </w:rPr>
+        <w:t>колона</w:t>
+      </w:r>
+      <w:r>
+        <w:rPr>
+          <w:lang w:val="bg-BG"/>
+        </w:rPr>
+        <w:t>:</w:t>
+      </w:r>
+    </w:p>
+    <w:p>
+      <w:pPr>
+        <w:jc w:val="center"/>
+      </w:pPr>
+      <w:r>
+        <w:rPr>
+          <w:lang w:val="bg-BG"/>
+        </w:rPr>
+        <w:drawing>
+          <wp:inline distT="0" distB="0" distL="0" distR="0" wp14:anchorId="4AF99DAF" wp14:editId="53CA0A2C">
+            <wp:extent cx="4772691" cy="2391109"/>
+            <wp:effectExtent l="19050" t="19050" r="8890" b="28575"/>
+            <wp:docPr id="1567192215" name="Picture 1" descr="A screenshot of a computer screen&#10;&#10;Description automatically generated"/>
+            <wp:cNvGraphicFramePr>
+              <a:graphicFrameLocks xmlns:a="http://schemas.openxmlformats.org/drawingml/2006/main" noChangeAspect="1"/>
+            </wp:cNvGraphicFramePr>
+            <a:graphic xmlns:a="http://schemas.openxmlformats.org/drawingml/2006/main">
+              <a:graphicData uri="http://schemas.openxmlformats.org/drawingml/2006/picture">
+                <pic:pic xmlns:pic="http://schemas.openxmlformats.org/drawingml/2006/picture">
+                  <pic:nvPicPr>
+                    <pic:cNvPr id="1567192215" name="Picture 1" descr="A screenshot of a computer screen&#10;&#10;Description automatically generated"/>
+                    <pic:cNvPicPr/>
+                  </pic:nvPicPr>
+                  <pic:blipFill>
+                    <a:blip r:embed="rId20"/>
+                    <a:stretch>
+                      <a:fillRect/>
+                    </a:stretch>
+                  </pic:blipFill>
+                  <pic:spPr>
+                    <a:xfrm>
+                      <a:off x="0" y="0"/>
+                      <a:ext cx="4772691" cy="2391109"/>
+                    </a:xfrm>
+                    <a:prstGeom prst="rect">
+                      <a:avLst/>
+                    </a:prstGeom>
+                    <a:ln>
+                      <a:solidFill>
+                        <a:schemeClr val="bg1">
+                          <a:lumMod val="75000"/>
+                        </a:schemeClr>
+                      </a:solidFill>
+                    </a:ln>
+                  </pic:spPr>
+                </pic:pic>
+              </a:graphicData>
+            </a:graphic>
+          </wp:inline>
+        </w:drawing>
+      </w:r>
+    </w:p>
+    <w:p>
+      <w:r>
+        <w:rPr>
+          <w:lang w:val="bg-BG"/>
+        </w:rPr>
+        <w:t xml:space="preserve">Сега остана да </w:t>
+      </w:r>
+      <w:r>
+        <w:rPr>
+          <w:b/>
+          <w:bCs/>
+          <w:lang w:val="bg-BG"/>
+        </w:rPr>
+        <w:t>попълните</w:t>
+      </w:r>
+      <w:r>
+        <w:rPr>
+          <w:lang w:val="bg-BG"/>
+        </w:rPr>
+        <w:t xml:space="preserve"> таблицата с </w:t>
+      </w:r>
+      <w:r>
+        <w:rPr>
+          <w:b/>
+          <w:bCs/>
+          <w:lang w:val="bg-BG"/>
+        </w:rPr>
+        <w:t xml:space="preserve">5 </w:t>
+      </w:r>
+      <w:r>
+        <w:rPr>
+          <w:lang w:val="bg-BG"/>
+        </w:rPr>
+        <w:t xml:space="preserve">записа по ваш избор. Спазвайте </w:t>
+      </w:r>
+      <w:r>
+        <w:rPr>
+          <w:b/>
+          <w:bCs/>
+          <w:lang w:val="bg-BG"/>
+        </w:rPr>
+        <w:t>типа</w:t>
+      </w:r>
+      <w:r>
+        <w:rPr>
+          <w:lang w:val="bg-BG"/>
+        </w:rPr>
+        <w:t xml:space="preserve"> на </w:t>
+      </w:r>
+      <w:r>
+        <w:rPr>
+          <w:b/>
+          <w:bCs/>
+          <w:lang w:val="bg-BG"/>
+        </w:rPr>
+        <w:t>данни</w:t>
+      </w:r>
+      <w:r>
+        <w:rPr>
+          <w:lang w:val="bg-BG"/>
+        </w:rPr>
+        <w:t xml:space="preserve"> при въвеждането им.</w:t>
       </w:r>
     </w:p>
     <w:p>
@@ -2841,25 +4363,188 @@
     </w:p>
     <w:p>
       <w:pPr>
-        <w:rPr>
-          <w:noProof/>
-          <w:lang w:val="bg-BG"/>
-        </w:rPr>
-      </w:pPr>
-      <w:r>
-        <w:rPr>
-          <w:noProof/>
-          <w:highlight w:val="yellow"/>
-        </w:rPr>
-        <w:t xml:space="preserve">TODO: shreenshots, </w:t>
-      </w:r>
-      <w:r>
-        <w:rPr>
-          <w:noProof/>
-          <w:highlight w:val="yellow"/>
-          <w:lang w:val="bg-BG"/>
-        </w:rPr>
-        <w:t>които служат за подсказка как да се реши задачата</w:t>
+        <w:pStyle w:val="Heading3"/>
+        <w:rPr>
+          <w:lang w:val="bg-BG"/>
+        </w:rPr>
+      </w:pPr>
+      <w:r>
+        <w:rPr>
+          <w:lang w:val="bg-BG"/>
+        </w:rPr>
+        <w:t>Насоки</w:t>
+      </w:r>
+    </w:p>
+    <w:p>
+      <w:pPr>
+        <w:rPr>
+          <w:lang w:val="bg-BG"/>
+        </w:rPr>
+      </w:pPr>
+      <w:r>
+        <w:rPr>
+          <w:lang w:val="bg-BG"/>
+        </w:rPr>
+        <w:t xml:space="preserve">Първо премахваме </w:t>
+      </w:r>
+      <w:r>
+        <w:rPr>
+          <w:b/>
+          <w:bCs/>
+          <w:lang w:val="bg-BG"/>
+        </w:rPr>
+        <w:t>ограничението</w:t>
+      </w:r>
+      <w:r>
+        <w:rPr>
+          <w:lang w:val="bg-BG"/>
+        </w:rPr>
+        <w:t xml:space="preserve"> за </w:t>
+      </w:r>
+      <w:r>
+        <w:rPr>
+          <w:b/>
+          <w:bCs/>
+          <w:lang w:val="bg-BG"/>
+        </w:rPr>
+        <w:t>първичния ключ</w:t>
+      </w:r>
+      <w:r>
+        <w:rPr>
+          <w:lang w:val="bg-BG"/>
+        </w:rPr>
+        <w:t>:</w:t>
+      </w:r>
+    </w:p>
+    <w:p>
+      <w:pPr>
+        <w:jc w:val="center"/>
+        <w:rPr>
+          <w:lang w:val="bg-BG"/>
+        </w:rPr>
+      </w:pPr>
+      <w:r>
+        <w:rPr>
+          <w:lang w:val="bg-BG"/>
+        </w:rPr>
+        <w:drawing>
+          <wp:inline distT="0" distB="0" distL="0" distR="0" wp14:anchorId="556361E2" wp14:editId="2C44B650">
+            <wp:extent cx="3400900" cy="724001"/>
+            <wp:effectExtent l="19050" t="19050" r="28575" b="19050"/>
+            <wp:docPr id="985505889" name="Picture 1" descr="A close up of a sign&#10;&#10;Description automatically generated"/>
+            <wp:cNvGraphicFramePr>
+              <a:graphicFrameLocks xmlns:a="http://schemas.openxmlformats.org/drawingml/2006/main" noChangeAspect="1"/>
+            </wp:cNvGraphicFramePr>
+            <a:graphic xmlns:a="http://schemas.openxmlformats.org/drawingml/2006/main">
+              <a:graphicData uri="http://schemas.openxmlformats.org/drawingml/2006/picture">
+                <pic:pic xmlns:pic="http://schemas.openxmlformats.org/drawingml/2006/picture">
+                  <pic:nvPicPr>
+                    <pic:cNvPr id="985505889" name="Picture 1" descr="A close up of a sign&#10;&#10;Description automatically generated"/>
+                    <pic:cNvPicPr/>
+                  </pic:nvPicPr>
+                  <pic:blipFill>
+                    <a:blip r:embed="rId21"/>
+                    <a:stretch>
+                      <a:fillRect/>
+                    </a:stretch>
+                  </pic:blipFill>
+                  <pic:spPr>
+                    <a:xfrm>
+                      <a:off x="0" y="0"/>
+                      <a:ext cx="3400900" cy="724001"/>
+                    </a:xfrm>
+                    <a:prstGeom prst="rect">
+                      <a:avLst/>
+                    </a:prstGeom>
+                    <a:ln>
+                      <a:solidFill>
+                        <a:schemeClr val="bg1">
+                          <a:lumMod val="75000"/>
+                        </a:schemeClr>
+                      </a:solidFill>
+                    </a:ln>
+                  </pic:spPr>
+                </pic:pic>
+              </a:graphicData>
+            </a:graphic>
+          </wp:inline>
+        </w:drawing>
+      </w:r>
+    </w:p>
+    <w:p>
+      <w:pPr>
+        <w:rPr>
+          <w:lang w:val="bg-BG"/>
+        </w:rPr>
+      </w:pPr>
+      <w:r>
+        <w:rPr>
+          <w:lang w:val="bg-BG"/>
+        </w:rPr>
+        <w:t xml:space="preserve">След това създаваме </w:t>
+      </w:r>
+      <w:r>
+        <w:rPr>
+          <w:b/>
+          <w:bCs/>
+          <w:lang w:val="bg-BG"/>
+        </w:rPr>
+        <w:t>композитен първичен ключ</w:t>
+      </w:r>
+      <w:r>
+        <w:rPr>
+          <w:lang w:val="bg-BG"/>
+        </w:rPr>
+        <w:t>:</w:t>
+      </w:r>
+    </w:p>
+    <w:p>
+      <w:pPr>
+        <w:jc w:val="center"/>
+      </w:pPr>
+      <w:r>
+        <w:drawing>
+          <wp:inline distT="0" distB="0" distL="0" distR="0" wp14:anchorId="7CF6A7AC" wp14:editId="58B7443B">
+            <wp:extent cx="6430272" cy="685896"/>
+            <wp:effectExtent l="19050" t="19050" r="8890" b="19050"/>
+            <wp:docPr id="375909220" name="Picture 1"/>
+            <wp:cNvGraphicFramePr>
+              <a:graphicFrameLocks xmlns:a="http://schemas.openxmlformats.org/drawingml/2006/main" noChangeAspect="1"/>
+            </wp:cNvGraphicFramePr>
+            <a:graphic xmlns:a="http://schemas.openxmlformats.org/drawingml/2006/main">
+              <a:graphicData uri="http://schemas.openxmlformats.org/drawingml/2006/picture">
+                <pic:pic xmlns:pic="http://schemas.openxmlformats.org/drawingml/2006/picture">
+                  <pic:nvPicPr>
+                    <pic:cNvPr id="375909220" name=""/>
+                    <pic:cNvPicPr/>
+                  </pic:nvPicPr>
+                  <pic:blipFill>
+                    <a:blip r:embed="rId22"/>
+                    <a:stretch>
+                      <a:fillRect/>
+                    </a:stretch>
+                  </pic:blipFill>
+                  <pic:spPr>
+                    <a:xfrm>
+                      <a:off x="0" y="0"/>
+                      <a:ext cx="6430272" cy="685896"/>
+                    </a:xfrm>
+                    <a:prstGeom prst="rect">
+                      <a:avLst/>
+                    </a:prstGeom>
+                    <a:ln>
+                      <a:solidFill>
+                        <a:schemeClr val="bg1">
+                          <a:lumMod val="75000"/>
+                        </a:schemeClr>
+                      </a:solidFill>
+                    </a:ln>
+                  </pic:spPr>
+                </pic:pic>
+              </a:graphicData>
+            </a:graphic>
+          </wp:inline>
+        </w:drawing>
       </w:r>
     </w:p>
     <w:p>
@@ -2977,25 +4662,169 @@
     </w:p>
     <w:p>
       <w:pPr>
-        <w:rPr>
-          <w:noProof/>
-          <w:lang w:val="bg-BG"/>
-        </w:rPr>
-      </w:pPr>
-      <w:r>
-        <w:rPr>
-          <w:noProof/>
-          <w:highlight w:val="yellow"/>
-        </w:rPr>
-        <w:t xml:space="preserve">TODO: shreenshots, </w:t>
-      </w:r>
-      <w:r>
-        <w:rPr>
-          <w:noProof/>
-          <w:highlight w:val="yellow"/>
-          <w:lang w:val="bg-BG"/>
-        </w:rPr>
-        <w:t>които служат за подсказка как да се реши задачата</w:t>
+        <w:pStyle w:val="Heading3"/>
+        <w:rPr>
+          <w:lang w:val="bg-BG"/>
+        </w:rPr>
+      </w:pPr>
+      <w:r>
+        <w:rPr>
+          <w:lang w:val="bg-BG"/>
+        </w:rPr>
+        <w:lastRenderedPageBreak/>
+        <w:t>Насоки</w:t>
+      </w:r>
+    </w:p>
+    <w:p>
+      <w:r>
+        <w:rPr>
+          <w:lang w:val="bg-BG"/>
+        </w:rPr>
+        <w:t xml:space="preserve">Трябва да добавим </w:t>
+      </w:r>
+      <w:r>
+        <w:rPr>
+          <w:b/>
+          <w:bCs/>
+          <w:lang w:val="bg-BG"/>
+        </w:rPr>
+        <w:t>ограничение</w:t>
+      </w:r>
+      <w:r>
+        <w:rPr>
+          <w:lang w:val="bg-BG"/>
+        </w:rPr>
+        <w:t xml:space="preserve">, което при </w:t>
+      </w:r>
+      <w:r>
+        <w:rPr>
+          <w:b/>
+          <w:bCs/>
+          <w:lang w:val="bg-BG"/>
+        </w:rPr>
+        <w:t>въвеждане</w:t>
+      </w:r>
+      <w:r>
+        <w:rPr>
+          <w:lang w:val="bg-BG"/>
+        </w:rPr>
+        <w:t xml:space="preserve"> на </w:t>
+      </w:r>
+      <w:r>
+        <w:rPr>
+          <w:b/>
+          <w:bCs/>
+          <w:lang w:val="bg-BG"/>
+        </w:rPr>
+        <w:t>запис</w:t>
+      </w:r>
+      <w:r>
+        <w:rPr>
+          <w:lang w:val="bg-BG"/>
+        </w:rPr>
+        <w:t xml:space="preserve"> в таблицата, да </w:t>
+      </w:r>
+      <w:r>
+        <w:rPr>
+          <w:b/>
+          <w:bCs/>
+          <w:lang w:val="bg-BG"/>
+        </w:rPr>
+        <w:t>провери</w:t>
+      </w:r>
+      <w:r>
+        <w:rPr>
+          <w:lang w:val="bg-BG"/>
+        </w:rPr>
+        <w:t xml:space="preserve"> дали </w:t>
+      </w:r>
+      <w:r>
+        <w:rPr>
+          <w:b/>
+          <w:bCs/>
+          <w:lang w:val="bg-BG"/>
+        </w:rPr>
+        <w:t>отговаря</w:t>
+      </w:r>
+      <w:r>
+        <w:rPr>
+          <w:lang w:val="bg-BG"/>
+        </w:rPr>
+        <w:t xml:space="preserve"> на дадено </w:t>
+      </w:r>
+      <w:r>
+        <w:rPr>
+          <w:b/>
+          <w:bCs/>
+          <w:lang w:val="bg-BG"/>
+        </w:rPr>
+        <w:t>условие</w:t>
+      </w:r>
+      <w:r>
+        <w:rPr>
+          <w:lang w:val="bg-BG"/>
+        </w:rPr>
+        <w:t xml:space="preserve">. За тази задача ще използваме функцията </w:t>
+      </w:r>
+      <w:r>
+        <w:rPr>
+          <w:rFonts w:ascii="Consolas" w:hAnsi="Consolas"/>
+          <w:b/>
+          <w:bCs/>
+        </w:rPr>
+        <w:t>LEN</w:t>
+      </w:r>
+      <w:r>
+        <w:t>:</w:t>
+      </w:r>
+    </w:p>
+    <w:p>
+      <w:pPr>
+        <w:jc w:val="center"/>
+      </w:pPr>
+      <w:r>
+        <w:drawing>
+          <wp:inline distT="0" distB="0" distL="0" distR="0" wp14:anchorId="22A3F7FF" wp14:editId="66DAD372">
+            <wp:extent cx="6626225" cy="504190"/>
+            <wp:effectExtent l="19050" t="19050" r="22225" b="10160"/>
+            <wp:docPr id="1726602589" name="Picture 1"/>
+            <wp:cNvGraphicFramePr>
+              <a:graphicFrameLocks xmlns:a="http://schemas.openxmlformats.org/drawingml/2006/main" noChangeAspect="1"/>
+            </wp:cNvGraphicFramePr>
+            <a:graphic xmlns:a="http://schemas.openxmlformats.org/drawingml/2006/main">
+              <a:graphicData uri="http://schemas.openxmlformats.org/drawingml/2006/picture">
+                <pic:pic xmlns:pic="http://schemas.openxmlformats.org/drawingml/2006/picture">
+                  <pic:nvPicPr>
+                    <pic:cNvPr id="1726602589" name=""/>
+                    <pic:cNvPicPr/>
+                  </pic:nvPicPr>
+                  <pic:blipFill>
+                    <a:blip r:embed="rId23"/>
+                    <a:stretch>
+                      <a:fillRect/>
+                    </a:stretch>
+                  </pic:blipFill>
+                  <pic:spPr>
+                    <a:xfrm>
+                      <a:off x="0" y="0"/>
+                      <a:ext cx="6626225" cy="504190"/>
+                    </a:xfrm>
+                    <a:prstGeom prst="rect">
+                      <a:avLst/>
+                    </a:prstGeom>
+                    <a:ln>
+                      <a:solidFill>
+                        <a:schemeClr val="bg1">
+                          <a:lumMod val="75000"/>
+                        </a:schemeClr>
+                      </a:solidFill>
+                    </a:ln>
+                  </pic:spPr>
+                </pic:pic>
+              </a:graphicData>
+            </a:graphic>
+          </wp:inline>
+        </w:drawing>
       </w:r>
     </w:p>
     <w:p>
@@ -3150,24 +4979,199 @@
     </w:p>
     <w:p>
       <w:pPr>
-        <w:rPr>
-          <w:lang w:val="bg-BG"/>
-        </w:rPr>
-      </w:pPr>
-      <w:r>
-        <w:rPr>
-          <w:noProof/>
-          <w:highlight w:val="yellow"/>
-        </w:rPr>
-        <w:t xml:space="preserve">TODO: shreenshots, </w:t>
-      </w:r>
-      <w:r>
-        <w:rPr>
-          <w:noProof/>
-          <w:highlight w:val="yellow"/>
-          <w:lang w:val="bg-BG"/>
-        </w:rPr>
-        <w:t>които служат за подсказка как да се реши задачата</w:t>
+        <w:pStyle w:val="Heading3"/>
+        <w:rPr>
+          <w:lang w:val="bg-BG"/>
+        </w:rPr>
+      </w:pPr>
+      <w:r>
+        <w:rPr>
+          <w:lang w:val="bg-BG"/>
+        </w:rPr>
+        <w:t>Насоки</w:t>
+      </w:r>
+    </w:p>
+    <w:p>
+      <w:r>
+        <w:rPr>
+          <w:lang w:val="bg-BG"/>
+        </w:rPr>
+        <w:t xml:space="preserve">Трябва да добавим </w:t>
+      </w:r>
+      <w:r>
+        <w:rPr>
+          <w:b/>
+          <w:bCs/>
+          <w:lang w:val="bg-BG"/>
+        </w:rPr>
+        <w:t>ограничение</w:t>
+      </w:r>
+      <w:r>
+        <w:rPr>
+          <w:lang w:val="bg-BG"/>
+        </w:rPr>
+        <w:t xml:space="preserve">, което при </w:t>
+      </w:r>
+      <w:r>
+        <w:rPr>
+          <w:b/>
+          <w:bCs/>
+          <w:lang w:val="bg-BG"/>
+        </w:rPr>
+        <w:t xml:space="preserve">пропускане </w:t>
+      </w:r>
+      <w:r>
+        <w:rPr>
+          <w:lang w:val="bg-BG"/>
+        </w:rPr>
+        <w:t>на</w:t>
+      </w:r>
+      <w:r>
+        <w:rPr>
+          <w:b/>
+          <w:bCs/>
+          <w:lang w:val="bg-BG"/>
+        </w:rPr>
+        <w:t xml:space="preserve"> въвеждане </w:t>
+      </w:r>
+      <w:r>
+        <w:rPr>
+          <w:lang w:val="bg-BG"/>
+        </w:rPr>
+        <w:t>на</w:t>
+      </w:r>
+      <w:r>
+        <w:rPr>
+          <w:b/>
+          <w:bCs/>
+          <w:lang w:val="bg-BG"/>
+        </w:rPr>
+        <w:t xml:space="preserve"> данни </w:t>
+      </w:r>
+      <w:r>
+        <w:rPr>
+          <w:lang w:val="bg-BG"/>
+        </w:rPr>
+        <w:t>в колоната</w:t>
+      </w:r>
+      <w:r>
+        <w:rPr>
+          <w:b/>
+          <w:bCs/>
+          <w:lang w:val="bg-BG"/>
+        </w:rPr>
+        <w:t xml:space="preserve"> </w:t>
+      </w:r>
+      <w:r>
+        <w:rPr>
+          <w:rFonts w:ascii="Consolas" w:hAnsi="Consolas"/>
+          <w:b/>
+          <w:bCs/>
+          <w:noProof/>
+        </w:rPr>
+        <w:t>LastLoginTime</w:t>
+      </w:r>
+      <w:r>
+        <w:rPr>
+          <w:lang w:val="bg-BG"/>
+        </w:rPr>
+        <w:t xml:space="preserve">, да се попълни </w:t>
+      </w:r>
+      <w:r>
+        <w:rPr>
+          <w:b/>
+          <w:bCs/>
+          <w:lang w:val="bg-BG"/>
+        </w:rPr>
+        <w:t>автоматично</w:t>
+      </w:r>
+      <w:r>
+        <w:rPr>
+          <w:b/>
+          <w:bCs/>
+          <w:lang w:val="bg-BG"/>
+        </w:rPr>
+        <w:t xml:space="preserve"> </w:t>
+      </w:r>
+      <w:r>
+        <w:rPr>
+          <w:lang w:val="bg-BG"/>
+        </w:rPr>
+        <w:t xml:space="preserve">зададена </w:t>
+      </w:r>
+      <w:r>
+        <w:rPr>
+          <w:b/>
+          <w:bCs/>
+          <w:lang w:val="bg-BG"/>
+        </w:rPr>
+        <w:t>стойност</w:t>
+      </w:r>
+      <w:r>
+        <w:rPr>
+          <w:lang w:val="bg-BG"/>
+        </w:rPr>
+        <w:t xml:space="preserve">. За тази задача ще използваме функцията </w:t>
+      </w:r>
+      <w:r>
+        <w:rPr>
+          <w:rFonts w:ascii="Consolas" w:hAnsi="Consolas"/>
+          <w:b/>
+          <w:bCs/>
+        </w:rPr>
+        <w:t>GETDATE</w:t>
+      </w:r>
+      <w:r>
+        <w:t>:</w:t>
+      </w:r>
+    </w:p>
+    <w:p>
+      <w:pPr>
+        <w:jc w:val="center"/>
+      </w:pPr>
+      <w:r>
+        <w:drawing>
+          <wp:inline distT="0" distB="0" distL="0" distR="0" wp14:anchorId="288D5DBC" wp14:editId="711CA7B2">
+            <wp:extent cx="6626225" cy="596900"/>
+            <wp:effectExtent l="19050" t="19050" r="22225" b="12700"/>
+            <wp:docPr id="1186719619" name="Picture 1"/>
+            <wp:cNvGraphicFramePr>
+              <a:graphicFrameLocks xmlns:a="http://schemas.openxmlformats.org/drawingml/2006/main" noChangeAspect="1"/>
+            </wp:cNvGraphicFramePr>
+            <a:graphic xmlns:a="http://schemas.openxmlformats.org/drawingml/2006/main">
+              <a:graphicData uri="http://schemas.openxmlformats.org/drawingml/2006/picture">
+                <pic:pic xmlns:pic="http://schemas.openxmlformats.org/drawingml/2006/picture">
+                  <pic:nvPicPr>
+                    <pic:cNvPr id="1186719619" name=""/>
+                    <pic:cNvPicPr/>
+                  </pic:nvPicPr>
+                  <pic:blipFill>
+                    <a:blip r:embed="rId24"/>
+                    <a:stretch>
+                      <a:fillRect/>
+                    </a:stretch>
+                  </pic:blipFill>
+                  <pic:spPr>
+                    <a:xfrm>
+                      <a:off x="0" y="0"/>
+                      <a:ext cx="6626225" cy="596900"/>
+                    </a:xfrm>
+                    <a:prstGeom prst="rect">
+                      <a:avLst/>
+                    </a:prstGeom>
+                    <a:ln>
+                      <a:solidFill>
+                        <a:schemeClr val="bg1">
+                          <a:lumMod val="75000"/>
+                        </a:schemeClr>
+                      </a:solidFill>
+                    </a:ln>
+                  </pic:spPr>
+                </pic:pic>
+              </a:graphicData>
+            </a:graphic>
+          </wp:inline>
+        </w:drawing>
       </w:r>
     </w:p>
     <w:p>
@@ -3348,24 +5352,207 @@
     </w:p>
     <w:p>
       <w:pPr>
-        <w:rPr>
-          <w:lang w:val="bg-BG"/>
-        </w:rPr>
-      </w:pPr>
-      <w:r>
-        <w:rPr>
-          <w:noProof/>
-          <w:highlight w:val="yellow"/>
-        </w:rPr>
-        <w:t xml:space="preserve">TODO: shreenshots, </w:t>
-      </w:r>
-      <w:r>
-        <w:rPr>
-          <w:noProof/>
-          <w:highlight w:val="yellow"/>
-          <w:lang w:val="bg-BG"/>
-        </w:rPr>
-        <w:t>които служат за подсказка как да се реши задачата</w:t>
+        <w:pStyle w:val="Heading3"/>
+        <w:rPr>
+          <w:lang w:val="bg-BG"/>
+        </w:rPr>
+      </w:pPr>
+      <w:r>
+        <w:rPr>
+          <w:lang w:val="bg-BG"/>
+        </w:rPr>
+        <w:t>Насоки</w:t>
+      </w:r>
+    </w:p>
+    <w:p>
+      <w:r>
+        <w:rPr>
+          <w:lang w:val="bg-BG"/>
+        </w:rPr>
+        <w:t xml:space="preserve">Първо </w:t>
+      </w:r>
+      <w:r>
+        <w:rPr>
+          <w:b/>
+          <w:bCs/>
+          <w:lang w:val="bg-BG"/>
+        </w:rPr>
+        <w:t>премахнете</w:t>
+      </w:r>
+      <w:r>
+        <w:rPr>
+          <w:lang w:val="bg-BG"/>
+        </w:rPr>
+        <w:t xml:space="preserve"> сегашния </w:t>
+      </w:r>
+      <w:r>
+        <w:rPr>
+          <w:b/>
+          <w:bCs/>
+          <w:lang w:val="bg-BG"/>
+        </w:rPr>
+        <w:t>комбиниран първичен ключ</w:t>
+      </w:r>
+      <w:r>
+        <w:rPr>
+          <w:lang w:val="bg-BG"/>
+        </w:rPr>
+        <w:t>, след което задайте</w:t>
+      </w:r>
+      <w:r>
+        <w:t xml:space="preserve"> </w:t>
+      </w:r>
+      <w:r>
+        <w:rPr>
+          <w:lang w:val="bg-BG"/>
+        </w:rPr>
+        <w:t xml:space="preserve">колоната </w:t>
+      </w:r>
+      <w:r>
+        <w:rPr>
+          <w:rFonts w:ascii="Consolas" w:hAnsi="Consolas"/>
+          <w:b/>
+          <w:bCs/>
+        </w:rPr>
+        <w:t>Id</w:t>
+      </w:r>
+      <w:r>
+        <w:rPr>
+          <w:lang w:val="bg-BG"/>
+        </w:rPr>
+        <w:t xml:space="preserve"> да е </w:t>
+      </w:r>
+      <w:r>
+        <w:rPr>
+          <w:b/>
+          <w:bCs/>
+          <w:lang w:val="bg-BG"/>
+        </w:rPr>
+        <w:t>първичен ключ</w:t>
+      </w:r>
+      <w:r>
+        <w:rPr>
+          <w:lang w:val="bg-BG"/>
+        </w:rPr>
+        <w:t xml:space="preserve">. Накрая добавете </w:t>
+      </w:r>
+      <w:r>
+        <w:rPr>
+          <w:b/>
+          <w:bCs/>
+          <w:lang w:val="bg-BG"/>
+        </w:rPr>
+        <w:t>ограничение</w:t>
+      </w:r>
+      <w:r>
+        <w:rPr>
+          <w:lang w:val="bg-BG"/>
+        </w:rPr>
+        <w:t xml:space="preserve"> за </w:t>
+      </w:r>
+      <w:r>
+        <w:rPr>
+          <w:b/>
+          <w:bCs/>
+          <w:lang w:val="bg-BG"/>
+        </w:rPr>
+        <w:t>проверка</w:t>
+      </w:r>
+      <w:r>
+        <w:rPr>
+          <w:lang w:val="bg-BG"/>
+        </w:rPr>
+        <w:t xml:space="preserve"> (</w:t>
+      </w:r>
+      <w:r>
+        <w:rPr>
+          <w:rFonts w:ascii="Consolas" w:hAnsi="Consolas"/>
+          <w:b/>
+          <w:bCs/>
+        </w:rPr>
+        <w:t>CHECK CONTRAINT</w:t>
+      </w:r>
+      <w:r>
+        <w:rPr>
+          <w:lang w:val="bg-BG"/>
+        </w:rPr>
+        <w:t xml:space="preserve">), което да проверява дали </w:t>
+      </w:r>
+      <w:r>
+        <w:rPr>
+          <w:b/>
+          <w:bCs/>
+          <w:lang w:val="bg-BG"/>
+        </w:rPr>
+        <w:t>данните</w:t>
+      </w:r>
+      <w:r>
+        <w:rPr>
+          <w:lang w:val="bg-BG"/>
+        </w:rPr>
+        <w:t xml:space="preserve"> за колоната </w:t>
+      </w:r>
+      <w:r>
+        <w:rPr>
+          <w:rFonts w:ascii="Consolas" w:hAnsi="Consolas"/>
+          <w:b/>
+          <w:bCs/>
+        </w:rPr>
+        <w:t>Username</w:t>
+      </w:r>
+      <w:r>
+        <w:rPr>
+          <w:lang w:val="bg-BG"/>
+        </w:rPr>
+        <w:t xml:space="preserve"> </w:t>
+      </w:r>
+      <w:r>
+        <w:rPr>
+          <w:lang w:val="bg-BG"/>
+        </w:rPr>
+        <w:t xml:space="preserve">са с размер </w:t>
+      </w:r>
+      <w:r>
+        <w:rPr>
+          <w:b/>
+          <w:bCs/>
+          <w:lang w:val="bg-BG"/>
+        </w:rPr>
+        <w:t xml:space="preserve">по-голям </w:t>
+      </w:r>
+      <w:r>
+        <w:rPr>
+          <w:lang w:val="bg-BG"/>
+        </w:rPr>
+        <w:t xml:space="preserve">или </w:t>
+      </w:r>
+      <w:r>
+        <w:rPr>
+          <w:b/>
+          <w:bCs/>
+          <w:lang w:val="bg-BG"/>
+        </w:rPr>
+        <w:t xml:space="preserve">равен </w:t>
+      </w:r>
+      <w:r>
+        <w:rPr>
+          <w:lang w:val="bg-BG"/>
+        </w:rPr>
+        <w:t xml:space="preserve">на </w:t>
+      </w:r>
+      <w:r>
+        <w:rPr>
+          <w:b/>
+          <w:bCs/>
+          <w:lang w:val="bg-BG"/>
+        </w:rPr>
+        <w:t>3</w:t>
+      </w:r>
+      <w:r>
+        <w:rPr>
+          <w:lang w:val="bg-BG"/>
+        </w:rPr>
+        <w:t xml:space="preserve"> символа.</w:t>
       </w:r>
     </w:p>
     <w:p>
@@ -3380,7 +5567,6 @@
         <w:rPr>
           <w:lang w:val="bg-BG"/>
         </w:rPr>
-        <w:lastRenderedPageBreak/>
         <w:t xml:space="preserve">Свържете таблиците </w:t>
       </w:r>
       <w:r>
@@ -3397,6 +5583,11 @@
       </w:r>
     </w:p>
     <w:p>
+      <w:pPr>
+        <w:rPr>
+          <w:lang w:val="bg-BG"/>
+        </w:rPr>
+      </w:pPr>
       <w:r>
         <w:rPr>
           <w:lang w:val="bg-BG"/>
@@ -3446,12 +5637,26 @@
         <w:rPr>
           <w:lang w:val="bg-BG"/>
         </w:rPr>
-        <w:t xml:space="preserve"> Дефинирайте подходящи ограничения, така че връзката </w:t>
+        <w:t xml:space="preserve"> Дефинирайте подходящи </w:t>
       </w:r>
       <w:r>
         <w:rPr>
           <w:b/>
           <w:bCs/>
+          <w:lang w:val="bg-BG"/>
+        </w:rPr>
+        <w:t>ограничения</w:t>
+      </w:r>
+      <w:r>
+        <w:rPr>
+          <w:lang w:val="bg-BG"/>
+        </w:rPr>
+        <w:t xml:space="preserve">, така че връзката </w:t>
+      </w:r>
+      <w:r>
+        <w:rPr>
+          <w:b/>
+          <w:bCs/>
         </w:rPr>
         <w:t>People – Users</w:t>
       </w:r>
@@ -3478,24 +5683,16 @@
         </w:rPr>
         <w:t>.</w:t>
       </w:r>
-      <w:r>
-        <w:rPr>
-          <w:rStyle w:val="CodeChar"/>
-          <w:b w:val="0"/>
-          <w:bCs/>
-        </w:rPr>
+    </w:p>
+    <w:p>
+      <w:pPr>
+        <w:pStyle w:val="Heading2"/>
+      </w:pPr>
+      <w:r>
         <w:t>База</w:t>
       </w:r>
       <w:r>
-        <w:t xml:space="preserve"> </w:t>
-      </w:r>
-      <w:proofErr w:type="spellStart"/>
-      <w:r>
-        <w:t>данни</w:t>
-      </w:r>
-      <w:proofErr w:type="spellEnd"/>
-      <w:r>
-        <w:t xml:space="preserve"> Movies</w:t>
+        <w:t xml:space="preserve"> данни Movies</w:t>
       </w:r>
     </w:p>
     <w:p>
@@ -3898,6 +6095,7 @@
         <w:pStyle w:val="Heading2"/>
       </w:pPr>
       <w:r>
+        <w:lastRenderedPageBreak/>
         <w:t xml:space="preserve">База </w:t>
       </w:r>
       <w:r>
@@ -4555,7 +6753,6 @@
           <w:noProof/>
           <w:lang w:val="bg-BG"/>
         </w:rPr>
-        <w:lastRenderedPageBreak/>
         <w:t xml:space="preserve">Забележка: за тази задача може да си помогнете с </w:t>
       </w:r>
       <w:r>
@@ -4643,18 +6840,9 @@
         <w:t xml:space="preserve"> чрез опит за вкарване на невалидни референции към несъществуващ запис в свързана таблица (трябва да получите грешка).</w:t>
       </w:r>
     </w:p>
-    <w:p>
-      <w:pPr>
-        <w:spacing w:before="0" w:after="200"/>
-        <w:rPr>
-          <w:noProof/>
-          <w:lang w:val="bg-BG"/>
-        </w:rPr>
-      </w:pPr>
-    </w:p>
     <w:sectPr>
-      <w:headerReference w:type="default" r:id="rId8"/>
-      <w:footerReference w:type="default" r:id="rId9"/>
+      <w:headerReference w:type="default" r:id="rId25"/>
+      <w:footerReference w:type="default" r:id="rId26"/>
       <w:pgSz w:w="11909" w:h="16834" w:code="9"/>
       <w:pgMar w:top="567" w:right="737" w:bottom="680" w:left="737" w:header="567" w:footer="510" w:gutter="0"/>
       <w:cols w:space="720"/>
@@ -7247,6 +9435,119 @@
     </w:lvl>
   </w:abstractNum>
   <w:abstractNum w:abstractNumId="13" w15:restartNumberingAfterBreak="0">
+    <w:nsid w:val="247E226E"/>
+    <w:multiLevelType w:val="hybridMultilevel"/>
+    <w:tmpl w:val="1FD8E3F0"/>
+    <w:lvl w:ilvl="0" w:tplc="04090001">
+      <w:start w:val="1"/>
+      <w:numFmt w:val="bullet"/>
+      <w:lvlText w:val=""/>
+      <w:lvlJc w:val="left"/>
+      <w:pPr>
+        <w:ind w:left="720" w:hanging="360"/>
+      </w:pPr>
+      <w:rPr>
+        <w:rFonts w:ascii="Symbol" w:hAnsi="Symbol" w:hint="default"/>
+      </w:rPr>
+    </w:lvl>
+    <w:lvl w:ilvl="1" w:tplc="04090003" w:tentative="1">
+      <w:start w:val="1"/>
+      <w:numFmt w:val="bullet"/>
+      <w:lvlText w:val="o"/>
+      <w:lvlJc w:val="left"/>
+      <w:pPr>
+        <w:ind w:left="1440" w:hanging="360"/>
+      </w:pPr>
+      <w:rPr>
+        <w:rFonts w:ascii="Courier New" w:hAnsi="Courier New" w:cs="Courier New" w:hint="default"/>
+      </w:rPr>
+    </w:lvl>
+    <w:lvl w:ilvl="2" w:tplc="04090005" w:tentative="1">
+      <w:start w:val="1"/>
+      <w:numFmt w:val="bullet"/>
+      <w:lvlText w:val=""/>
+      <w:lvlJc w:val="left"/>
+      <w:pPr>
+        <w:ind w:left="2160" w:hanging="360"/>
+      </w:pPr>
+      <w:rPr>
+        <w:rFonts w:ascii="Wingdings" w:hAnsi="Wingdings" w:hint="default"/>
+      </w:rPr>
+    </w:lvl>
+    <w:lvl w:ilvl="3" w:tplc="04090001" w:tentative="1">
+      <w:start w:val="1"/>
+      <w:numFmt w:val="bullet"/>
+      <w:lvlText w:val=""/>
+      <w:lvlJc w:val="left"/>
+      <w:pPr>
+        <w:ind w:left="2880" w:hanging="360"/>
+      </w:pPr>
+      <w:rPr>
+        <w:rFonts w:ascii="Symbol" w:hAnsi="Symbol" w:hint="default"/>
+      </w:rPr>
+    </w:lvl>
+    <w:lvl w:ilvl="4" w:tplc="04090003" w:tentative="1">
+      <w:start w:val="1"/>
+      <w:numFmt w:val="bullet"/>
+      <w:lvlText w:val="o"/>
+      <w:lvlJc w:val="left"/>
+      <w:pPr>
+        <w:ind w:left="3600" w:hanging="360"/>
+      </w:pPr>
+      <w:rPr>
+        <w:rFonts w:ascii="Courier New" w:hAnsi="Courier New" w:cs="Courier New" w:hint="default"/>
+      </w:rPr>
+    </w:lvl>
+    <w:lvl w:ilvl="5" w:tplc="04090005" w:tentative="1">
+      <w:start w:val="1"/>
+      <w:numFmt w:val="bullet"/>
+      <w:lvlText w:val=""/>
+      <w:lvlJc w:val="left"/>
+      <w:pPr>
+        <w:ind w:left="4320" w:hanging="360"/>
+      </w:pPr>
+      <w:rPr>
+        <w:rFonts w:ascii="Wingdings" w:hAnsi="Wingdings" w:hint="default"/>
+      </w:rPr>
+    </w:lvl>
+    <w:lvl w:ilvl="6" w:tplc="04090001" w:tentative="1">
+      <w:start w:val="1"/>
+      <w:numFmt w:val="bullet"/>
+      <w:lvlText w:val=""/>
+      <w:lvlJc w:val="left"/>
+      <w:pPr>
+        <w:ind w:left="5040" w:hanging="360"/>
+      </w:pPr>
+      <w:rPr>
+        <w:rFonts w:ascii="Symbol" w:hAnsi="Symbol" w:hint="default"/>
+      </w:rPr>
+    </w:lvl>
+    <w:lvl w:ilvl="7" w:tplc="04090003" w:tentative="1">
+      <w:start w:val="1"/>
+      <w:numFmt w:val="bullet"/>
+      <w:lvlText w:val="o"/>
+      <w:lvlJc w:val="left"/>
+      <w:pPr>
+        <w:ind w:left="5760" w:hanging="360"/>
+      </w:pPr>
+      <w:rPr>
+        <w:rFonts w:ascii="Courier New" w:hAnsi="Courier New" w:cs="Courier New" w:hint="default"/>
+      </w:rPr>
+    </w:lvl>
+    <w:lvl w:ilvl="8" w:tplc="04090005" w:tentative="1">
+      <w:start w:val="1"/>
+      <w:numFmt w:val="bullet"/>
+      <w:lvlText w:val=""/>
+      <w:lvlJc w:val="left"/>
+      <w:pPr>
+        <w:ind w:left="6480" w:hanging="360"/>
+      </w:pPr>
+      <w:rPr>
+        <w:rFonts w:ascii="Wingdings" w:hAnsi="Wingdings" w:hint="default"/>
+      </w:rPr>
+    </w:lvl>
+  </w:abstractNum>
+  <w:abstractNum w:abstractNumId="14" w15:restartNumberingAfterBreak="0">
     <w:nsid w:val="253348C0"/>
     <w:multiLevelType w:val="hybridMultilevel"/>
     <w:tmpl w:val="5CC6AF8A"/>
@@ -7334,7 +9635,7 @@
       </w:pPr>
     </w:lvl>
   </w:abstractNum>
-  <w:abstractNum w:abstractNumId="14" w15:restartNumberingAfterBreak="0">
+  <w:abstractNum w:abstractNumId="15" w15:restartNumberingAfterBreak="0">
     <w:nsid w:val="26413526"/>
     <w:multiLevelType w:val="hybridMultilevel"/>
     <w:tmpl w:val="A1B4F3F4"/>
@@ -7420,7 +9721,7 @@
       </w:pPr>
     </w:lvl>
   </w:abstractNum>
-  <w:abstractNum w:abstractNumId="15" w15:restartNumberingAfterBreak="0">
+  <w:abstractNum w:abstractNumId="16" w15:restartNumberingAfterBreak="0">
     <w:nsid w:val="264860D5"/>
     <w:multiLevelType w:val="hybridMultilevel"/>
     <w:tmpl w:val="1F1CB5CE"/>
@@ -7509,7 +9810,7 @@
       </w:pPr>
     </w:lvl>
   </w:abstractNum>
-  <w:abstractNum w:abstractNumId="16" w15:restartNumberingAfterBreak="0">
+  <w:abstractNum w:abstractNumId="17" w15:restartNumberingAfterBreak="0">
     <w:nsid w:val="268274C7"/>
     <w:multiLevelType w:val="hybridMultilevel"/>
     <w:tmpl w:val="0732809A"/>
@@ -7598,7 +9899,7 @@
       </w:pPr>
     </w:lvl>
   </w:abstractNum>
-  <w:abstractNum w:abstractNumId="17" w15:restartNumberingAfterBreak="0">
+  <w:abstractNum w:abstractNumId="18" w15:restartNumberingAfterBreak="0">
     <w:nsid w:val="2C5B53B7"/>
     <w:multiLevelType w:val="hybridMultilevel"/>
     <w:tmpl w:val="98BE5D62"/>
@@ -7693,7 +9994,7 @@
       </w:pPr>
     </w:lvl>
   </w:abstractNum>
-  <w:abstractNum w:abstractNumId="18" w15:restartNumberingAfterBreak="0">
+  <w:abstractNum w:abstractNumId="19" w15:restartNumberingAfterBreak="0">
     <w:nsid w:val="2CE51155"/>
     <w:multiLevelType w:val="multilevel"/>
     <w:tmpl w:val="4A18EE0A"/>
@@ -7842,7 +10143,7 @@
       </w:rPr>
     </w:lvl>
   </w:abstractNum>
-  <w:abstractNum w:abstractNumId="19" w15:restartNumberingAfterBreak="0">
+  <w:abstractNum w:abstractNumId="20" w15:restartNumberingAfterBreak="0">
     <w:nsid w:val="326B7ADF"/>
     <w:multiLevelType w:val="hybridMultilevel"/>
     <w:tmpl w:val="243464B4"/>
@@ -7937,7 +10238,7 @@
       </w:pPr>
     </w:lvl>
   </w:abstractNum>
-  <w:abstractNum w:abstractNumId="20" w15:restartNumberingAfterBreak="0">
+  <w:abstractNum w:abstractNumId="21" w15:restartNumberingAfterBreak="0">
     <w:nsid w:val="36F1759A"/>
     <w:multiLevelType w:val="hybridMultilevel"/>
     <w:tmpl w:val="AC4C80EA"/>
@@ -8050,7 +10351,7 @@
       </w:rPr>
     </w:lvl>
   </w:abstractNum>
-  <w:abstractNum w:abstractNumId="21" w15:restartNumberingAfterBreak="0">
+  <w:abstractNum w:abstractNumId="22" w15:restartNumberingAfterBreak="0">
     <w:nsid w:val="385C6CB3"/>
     <w:multiLevelType w:val="hybridMultilevel"/>
     <w:tmpl w:val="C1C67C5C"/>
@@ -8163,7 +10464,7 @@
       </w:rPr>
     </w:lvl>
   </w:abstractNum>
-  <w:abstractNum w:abstractNumId="22" w15:restartNumberingAfterBreak="0">
+  <w:abstractNum w:abstractNumId="23" w15:restartNumberingAfterBreak="0">
     <w:nsid w:val="40B63A43"/>
     <w:multiLevelType w:val="hybridMultilevel"/>
     <w:tmpl w:val="4D9EFB84"/>
@@ -8258,7 +10559,7 @@
       </w:pPr>
     </w:lvl>
   </w:abstractNum>
-  <w:abstractNum w:abstractNumId="23" w15:restartNumberingAfterBreak="0">
+  <w:abstractNum w:abstractNumId="24" w15:restartNumberingAfterBreak="0">
     <w:nsid w:val="447D32A9"/>
     <w:multiLevelType w:val="hybridMultilevel"/>
     <w:tmpl w:val="20EA0534"/>
@@ -8347,7 +10648,7 @@
       </w:pPr>
     </w:lvl>
   </w:abstractNum>
-  <w:abstractNum w:abstractNumId="24" w15:restartNumberingAfterBreak="0">
+  <w:abstractNum w:abstractNumId="25" w15:restartNumberingAfterBreak="0">
     <w:nsid w:val="44BC2519"/>
     <w:multiLevelType w:val="hybridMultilevel"/>
     <w:tmpl w:val="EEB2B3B6"/>
@@ -8436,7 +10737,7 @@
       </w:pPr>
     </w:lvl>
   </w:abstractNum>
-  <w:abstractNum w:abstractNumId="25" w15:restartNumberingAfterBreak="0">
+  <w:abstractNum w:abstractNumId="26" w15:restartNumberingAfterBreak="0">
     <w:nsid w:val="462E05C9"/>
     <w:multiLevelType w:val="hybridMultilevel"/>
     <w:tmpl w:val="DD14F1AC"/>
@@ -8549,7 +10850,7 @@
       </w:rPr>
     </w:lvl>
   </w:abstractNum>
-  <w:abstractNum w:abstractNumId="26" w15:restartNumberingAfterBreak="0">
+  <w:abstractNum w:abstractNumId="27" w15:restartNumberingAfterBreak="0">
     <w:nsid w:val="49F15A4A"/>
     <w:multiLevelType w:val="hybridMultilevel"/>
     <w:tmpl w:val="507C2FF0"/>
@@ -8638,7 +10939,7 @@
       </w:pPr>
     </w:lvl>
   </w:abstractNum>
-  <w:abstractNum w:abstractNumId="27" w15:restartNumberingAfterBreak="0">
+  <w:abstractNum w:abstractNumId="28" w15:restartNumberingAfterBreak="0">
     <w:nsid w:val="4D796141"/>
     <w:multiLevelType w:val="hybridMultilevel"/>
     <w:tmpl w:val="91D04A66"/>
@@ -8751,7 +11052,7 @@
       </w:rPr>
     </w:lvl>
   </w:abstractNum>
-  <w:abstractNum w:abstractNumId="28" w15:restartNumberingAfterBreak="0">
+  <w:abstractNum w:abstractNumId="29" w15:restartNumberingAfterBreak="0">
     <w:nsid w:val="4F5B2890"/>
     <w:multiLevelType w:val="hybridMultilevel"/>
     <w:tmpl w:val="9FAE4850"/>
@@ -8864,7 +11165,7 @@
       </w:rPr>
     </w:lvl>
   </w:abstractNum>
-  <w:abstractNum w:abstractNumId="29" w15:restartNumberingAfterBreak="0">
+  <w:abstractNum w:abstractNumId="30" w15:restartNumberingAfterBreak="0">
     <w:nsid w:val="50F62E8C"/>
     <w:multiLevelType w:val="hybridMultilevel"/>
     <w:tmpl w:val="E78C85C0"/>
@@ -8977,7 +11278,7 @@
       </w:rPr>
     </w:lvl>
   </w:abstractNum>
-  <w:abstractNum w:abstractNumId="30" w15:restartNumberingAfterBreak="0">
+  <w:abstractNum w:abstractNumId="31" w15:restartNumberingAfterBreak="0">
     <w:nsid w:val="5507266E"/>
     <w:multiLevelType w:val="hybridMultilevel"/>
     <w:tmpl w:val="22522E3A"/>
@@ -9090,7 +11391,7 @@
       </w:rPr>
     </w:lvl>
   </w:abstractNum>
-  <w:abstractNum w:abstractNumId="31" w15:restartNumberingAfterBreak="0">
+  <w:abstractNum w:abstractNumId="32" w15:restartNumberingAfterBreak="0">
     <w:nsid w:val="55990837"/>
     <w:multiLevelType w:val="hybridMultilevel"/>
     <w:tmpl w:val="960254F8"/>
@@ -9203,7 +11504,7 @@
       </w:rPr>
     </w:lvl>
   </w:abstractNum>
-  <w:abstractNum w:abstractNumId="32" w15:restartNumberingAfterBreak="0">
+  <w:abstractNum w:abstractNumId="33" w15:restartNumberingAfterBreak="0">
     <w:nsid w:val="55BC60FF"/>
     <w:multiLevelType w:val="hybridMultilevel"/>
     <w:tmpl w:val="C1FC87D6"/>
@@ -9292,7 +11593,7 @@
       </w:pPr>
     </w:lvl>
   </w:abstractNum>
-  <w:abstractNum w:abstractNumId="33" w15:restartNumberingAfterBreak="0">
+  <w:abstractNum w:abstractNumId="34" w15:restartNumberingAfterBreak="0">
     <w:nsid w:val="57FD43D1"/>
     <w:multiLevelType w:val="hybridMultilevel"/>
     <w:tmpl w:val="A36A9E3E"/>
@@ -9380,7 +11681,7 @@
       </w:pPr>
     </w:lvl>
   </w:abstractNum>
-  <w:abstractNum w:abstractNumId="34" w15:restartNumberingAfterBreak="0">
+  <w:abstractNum w:abstractNumId="35" w15:restartNumberingAfterBreak="0">
     <w:nsid w:val="59AA1FB0"/>
     <w:multiLevelType w:val="hybridMultilevel"/>
     <w:tmpl w:val="C874C5A6"/>
@@ -9493,7 +11794,7 @@
       </w:rPr>
     </w:lvl>
   </w:abstractNum>
-  <w:abstractNum w:abstractNumId="35" w15:restartNumberingAfterBreak="0">
+  <w:abstractNum w:abstractNumId="36" w15:restartNumberingAfterBreak="0">
     <w:nsid w:val="5E7757B2"/>
     <w:multiLevelType w:val="multilevel"/>
     <w:tmpl w:val="0E203B02"/>
@@ -9579,7 +11880,7 @@
       </w:pPr>
     </w:lvl>
   </w:abstractNum>
-  <w:abstractNum w:abstractNumId="36" w15:restartNumberingAfterBreak="0">
+  <w:abstractNum w:abstractNumId="37" w15:restartNumberingAfterBreak="0">
     <w:nsid w:val="5F9A715F"/>
     <w:multiLevelType w:val="hybridMultilevel"/>
     <w:tmpl w:val="4B26630C"/>
@@ -9692,7 +11993,7 @@
       </w:rPr>
     </w:lvl>
   </w:abstractNum>
-  <w:abstractNum w:abstractNumId="37" w15:restartNumberingAfterBreak="0">
+  <w:abstractNum w:abstractNumId="38" w15:restartNumberingAfterBreak="0">
     <w:nsid w:val="609D235C"/>
     <w:multiLevelType w:val="hybridMultilevel"/>
     <w:tmpl w:val="848696AC"/>
@@ -9805,7 +12106,7 @@
       </w:rPr>
     </w:lvl>
   </w:abstractNum>
-  <w:abstractNum w:abstractNumId="38" w15:restartNumberingAfterBreak="0">
+  <w:abstractNum w:abstractNumId="39" w15:restartNumberingAfterBreak="0">
     <w:nsid w:val="60FC6BB4"/>
     <w:multiLevelType w:val="hybridMultilevel"/>
     <w:tmpl w:val="671E692E"/>
@@ -9918,7 +12219,7 @@
       </w:rPr>
     </w:lvl>
   </w:abstractNum>
-  <w:abstractNum w:abstractNumId="39" w15:restartNumberingAfterBreak="0">
+  <w:abstractNum w:abstractNumId="40" w15:restartNumberingAfterBreak="0">
     <w:nsid w:val="636274E2"/>
     <w:multiLevelType w:val="hybridMultilevel"/>
     <w:tmpl w:val="0732809A"/>
@@ -10007,7 +12308,7 @@
       </w:pPr>
     </w:lvl>
   </w:abstractNum>
-  <w:abstractNum w:abstractNumId="40" w15:restartNumberingAfterBreak="0">
+  <w:abstractNum w:abstractNumId="41" w15:restartNumberingAfterBreak="0">
     <w:nsid w:val="6B944EC9"/>
     <w:multiLevelType w:val="hybridMultilevel"/>
     <w:tmpl w:val="8076D1AC"/>
@@ -10120,7 +12421,7 @@
       </w:rPr>
     </w:lvl>
   </w:abstractNum>
-  <w:abstractNum w:abstractNumId="41" w15:restartNumberingAfterBreak="0">
+  <w:abstractNum w:abstractNumId="42" w15:restartNumberingAfterBreak="0">
     <w:nsid w:val="6EBD0C51"/>
     <w:multiLevelType w:val="hybridMultilevel"/>
     <w:tmpl w:val="5C28EE1A"/>
@@ -10233,7 +12534,7 @@
       </w:rPr>
     </w:lvl>
   </w:abstractNum>
-  <w:abstractNum w:abstractNumId="42" w15:restartNumberingAfterBreak="0">
+  <w:abstractNum w:abstractNumId="43" w15:restartNumberingAfterBreak="0">
     <w:nsid w:val="75F22415"/>
     <w:multiLevelType w:val="hybridMultilevel"/>
     <w:tmpl w:val="DB2EF382"/>
@@ -10319,7 +12620,7 @@
       </w:pPr>
     </w:lvl>
   </w:abstractNum>
-  <w:abstractNum w:abstractNumId="43" w15:restartNumberingAfterBreak="0">
+  <w:abstractNum w:abstractNumId="44" w15:restartNumberingAfterBreak="0">
     <w:nsid w:val="766D73FB"/>
     <w:multiLevelType w:val="hybridMultilevel"/>
     <w:tmpl w:val="646AC9A6"/>
@@ -10408,7 +12709,7 @@
       </w:pPr>
     </w:lvl>
   </w:abstractNum>
-  <w:abstractNum w:abstractNumId="44" w15:restartNumberingAfterBreak="0">
+  <w:abstractNum w:abstractNumId="45" w15:restartNumberingAfterBreak="0">
     <w:nsid w:val="771A7929"/>
     <w:multiLevelType w:val="hybridMultilevel"/>
     <w:tmpl w:val="B5EA489E"/>
@@ -10521,7 +12822,7 @@
       </w:rPr>
     </w:lvl>
   </w:abstractNum>
-  <w:abstractNum w:abstractNumId="45" w15:restartNumberingAfterBreak="0">
+  <w:abstractNum w:abstractNumId="46" w15:restartNumberingAfterBreak="0">
     <w:nsid w:val="7A0155B4"/>
     <w:multiLevelType w:val="hybridMultilevel"/>
     <w:tmpl w:val="581A57DA"/>
@@ -10638,19 +12939,19 @@
     <w:abstractNumId w:val="0"/>
   </w:num>
   <w:num w:numId="2" w16cid:durableId="448206414">
-    <w:abstractNumId w:val="45"/>
+    <w:abstractNumId w:val="46"/>
   </w:num>
   <w:num w:numId="3" w16cid:durableId="1542475421">
     <w:abstractNumId w:val="10"/>
   </w:num>
   <w:num w:numId="4" w16cid:durableId="751004280">
-    <w:abstractNumId w:val="30"/>
+    <w:abstractNumId w:val="31"/>
   </w:num>
   <w:num w:numId="5" w16cid:durableId="298196006">
-    <w:abstractNumId w:val="31"/>
+    <w:abstractNumId w:val="32"/>
   </w:num>
   <w:num w:numId="6" w16cid:durableId="1042242061">
-    <w:abstractNumId w:val="36"/>
+    <w:abstractNumId w:val="37"/>
   </w:num>
   <w:num w:numId="7" w16cid:durableId="1365667300">
     <w:abstractNumId w:val="3"/>
@@ -10659,10 +12960,10 @@
     <w:abstractNumId w:val="9"/>
   </w:num>
   <w:num w:numId="9" w16cid:durableId="592318069">
-    <w:abstractNumId w:val="28"/>
+    <w:abstractNumId w:val="29"/>
   </w:num>
   <w:num w:numId="10" w16cid:durableId="587929699">
-    <w:abstractNumId w:val="14"/>
+    <w:abstractNumId w:val="15"/>
     <w:lvlOverride w:ilvl="0">
       <w:startOverride w:val="1"/>
     </w:lvlOverride>
@@ -10695,40 +12996,40 @@
     <w:abstractNumId w:val="4"/>
   </w:num>
   <w:num w:numId="12" w16cid:durableId="1252816783">
-    <w:abstractNumId w:val="21"/>
+    <w:abstractNumId w:val="22"/>
   </w:num>
   <w:num w:numId="13" w16cid:durableId="787357856">
     <w:abstractNumId w:val="1"/>
   </w:num>
   <w:num w:numId="14" w16cid:durableId="1419130615">
-    <w:abstractNumId w:val="35"/>
+    <w:abstractNumId w:val="36"/>
   </w:num>
   <w:num w:numId="15" w16cid:durableId="137501343">
     <w:abstractNumId w:val="11"/>
   </w:num>
   <w:num w:numId="16" w16cid:durableId="1106266306">
-    <w:abstractNumId w:val="40"/>
+    <w:abstractNumId w:val="41"/>
   </w:num>
   <w:num w:numId="17" w16cid:durableId="611519896">
-    <w:abstractNumId w:val="29"/>
+    <w:abstractNumId w:val="30"/>
   </w:num>
   <w:num w:numId="18" w16cid:durableId="1090009317">
-    <w:abstractNumId w:val="44"/>
+    <w:abstractNumId w:val="45"/>
   </w:num>
   <w:num w:numId="19" w16cid:durableId="1271158473">
-    <w:abstractNumId w:val="37"/>
+    <w:abstractNumId w:val="38"/>
   </w:num>
   <w:num w:numId="20" w16cid:durableId="1667594061">
-    <w:abstractNumId w:val="20"/>
+    <w:abstractNumId w:val="21"/>
   </w:num>
   <w:num w:numId="21" w16cid:durableId="678848517">
-    <w:abstractNumId w:val="33"/>
+    <w:abstractNumId w:val="34"/>
   </w:num>
   <w:num w:numId="22" w16cid:durableId="1306206050">
-    <w:abstractNumId w:val="13"/>
+    <w:abstractNumId w:val="14"/>
   </w:num>
   <w:num w:numId="23" w16cid:durableId="1155609877">
-    <w:abstractNumId w:val="16"/>
+    <w:abstractNumId w:val="17"/>
   </w:num>
   <w:num w:numId="24" w16cid:durableId="671299720">
     <w:abstractNumId w:val="2"/>
@@ -10737,61 +13038,61 @@
     <w:abstractNumId w:val="8"/>
   </w:num>
   <w:num w:numId="26" w16cid:durableId="231934099">
-    <w:abstractNumId w:val="17"/>
+    <w:abstractNumId w:val="18"/>
   </w:num>
   <w:num w:numId="27" w16cid:durableId="81920992">
-    <w:abstractNumId w:val="39"/>
+    <w:abstractNumId w:val="40"/>
   </w:num>
   <w:num w:numId="28" w16cid:durableId="2091541823">
-    <w:abstractNumId w:val="19"/>
+    <w:abstractNumId w:val="20"/>
   </w:num>
   <w:num w:numId="29" w16cid:durableId="1660497488">
-    <w:abstractNumId w:val="43"/>
+    <w:abstractNumId w:val="44"/>
   </w:num>
   <w:num w:numId="30" w16cid:durableId="1484933410">
-    <w:abstractNumId w:val="22"/>
+    <w:abstractNumId w:val="23"/>
   </w:num>
   <w:num w:numId="31" w16cid:durableId="592668566">
     <w:abstractNumId w:val="12"/>
   </w:num>
   <w:num w:numId="32" w16cid:durableId="325473353">
-    <w:abstractNumId w:val="38"/>
+    <w:abstractNumId w:val="39"/>
   </w:num>
   <w:num w:numId="33" w16cid:durableId="2036073740">
-    <w:abstractNumId w:val="41"/>
+    <w:abstractNumId w:val="42"/>
   </w:num>
   <w:num w:numId="34" w16cid:durableId="283117860">
-    <w:abstractNumId w:val="27"/>
+    <w:abstractNumId w:val="28"/>
   </w:num>
   <w:num w:numId="35" w16cid:durableId="1003435630">
-    <w:abstractNumId w:val="42"/>
+    <w:abstractNumId w:val="43"/>
   </w:num>
   <w:num w:numId="36" w16cid:durableId="1116749849">
     <w:abstractNumId w:val="7"/>
   </w:num>
   <w:num w:numId="37" w16cid:durableId="53893511">
-    <w:abstractNumId w:val="24"/>
+    <w:abstractNumId w:val="25"/>
   </w:num>
   <w:num w:numId="38" w16cid:durableId="1442649251">
-    <w:abstractNumId w:val="15"/>
+    <w:abstractNumId w:val="16"/>
   </w:num>
   <w:num w:numId="39" w16cid:durableId="632060382">
-    <w:abstractNumId w:val="32"/>
+    <w:abstractNumId w:val="33"/>
   </w:num>
   <w:num w:numId="40" w16cid:durableId="1369524005">
+    <w:abstractNumId w:val="27"/>
+  </w:num>
+  <w:num w:numId="41" w16cid:durableId="1895847060">
     <w:abstractNumId w:val="26"/>
   </w:num>
-  <w:num w:numId="41" w16cid:durableId="1895847060">
-    <w:abstractNumId w:val="25"/>
-  </w:num>
   <w:num w:numId="42" w16cid:durableId="1963805159">
-    <w:abstractNumId w:val="34"/>
+    <w:abstractNumId w:val="35"/>
   </w:num>
   <w:num w:numId="43" w16cid:durableId="967929995">
     <w:abstractNumId w:val="4"/>
   </w:num>
   <w:num w:numId="44" w16cid:durableId="1472017388">
-    <w:abstractNumId w:val="18"/>
+    <w:abstractNumId w:val="19"/>
   </w:num>
   <w:num w:numId="45" w16cid:durableId="1864399899">
     <w:abstractNumId w:val="5"/>
@@ -10800,7 +13101,7 @@
     <w:abstractNumId w:val="6"/>
   </w:num>
   <w:num w:numId="47" w16cid:durableId="886533165">
-    <w:abstractNumId w:val="23"/>
+    <w:abstractNumId w:val="24"/>
   </w:num>
   <w:num w:numId="48" w16cid:durableId="888999471">
     <w:abstractNumId w:val="4"/>
@@ -10831,6 +13132,9 @@
     <w:lvlOverride w:ilvl="8">
       <w:startOverride w:val="1"/>
     </w:lvlOverride>
+  </w:num>
+  <w:num w:numId="49" w16cid:durableId="581528590">
+    <w:abstractNumId w:val="13"/>
   </w:num>
 </w:numbering>
 </file>
@@ -11233,7 +13537,7 @@
   <w:style w:type="paragraph" w:default="1" w:styleId="Normal">
     <w:name w:val="Normal"/>
     <w:qFormat/>
-    <w:rsid w:val="00B51CED"/>
+    <w:rsid w:val="00AA4019"/>
     <w:pPr>
       <w:spacing w:before="80" w:after="120"/>
     </w:pPr>
@@ -11358,6 +13662,7 @@
   <w:style w:type="character" w:default="1" w:styleId="DefaultParagraphFont">
     <w:name w:val="Default Paragraph Font"/>
     <w:uiPriority w:val="1"/>
+    <w:semiHidden/>
     <w:unhideWhenUsed/>
   </w:style>
   <w:style w:type="table" w:default="1" w:styleId="TableNormal">

</xml_diff>